<commit_message>
Gantt Chart is updated under Scheduling. Let me know if you want me to do in the code.
</commit_message>
<xml_diff>
--- a/MenschAergereDichNicht/Reports/RepportBaris.docx
+++ b/MenschAergereDichNicht/Reports/RepportBaris.docx
@@ -224,13 +224,129 @@
           <w:r>
             <w:fldChar w:fldCharType="separate"/>
           </w:r>
-          <w:hyperlink w:anchor="_Toc315739420" w:history="1">
+          <w:bookmarkStart w:id="1" w:name="_GoBack"/>
+          <w:bookmarkEnd w:id="1"/>
+          <w:r>
+            <w:rPr>
+              <w:rStyle w:val="Hyperlink"/>
+              <w:noProof/>
+            </w:rPr>
+            <w:fldChar w:fldCharType="begin"/>
+          </w:r>
+          <w:r>
+            <w:rPr>
+              <w:rStyle w:val="Hyperlink"/>
+              <w:noProof/>
+            </w:rPr>
+            <w:instrText xml:space="preserve"> </w:instrText>
+          </w:r>
+          <w:r>
+            <w:rPr>
+              <w:noProof/>
+            </w:rPr>
+            <w:instrText>HYPERLINK \l "_Toc315799464"</w:instrText>
+          </w:r>
+          <w:r>
+            <w:rPr>
+              <w:rStyle w:val="Hyperlink"/>
+              <w:noProof/>
+            </w:rPr>
+            <w:instrText xml:space="preserve"> </w:instrText>
+          </w:r>
+          <w:r>
+            <w:rPr>
+              <w:rStyle w:val="Hyperlink"/>
+              <w:noProof/>
+            </w:rPr>
+          </w:r>
+          <w:r>
+            <w:rPr>
+              <w:rStyle w:val="Hyperlink"/>
+              <w:noProof/>
+            </w:rPr>
+            <w:fldChar w:fldCharType="separate"/>
+          </w:r>
+          <w:r>
+            <w:rPr>
+              <w:rStyle w:val="Hyperlink"/>
+              <w:noProof/>
+            </w:rPr>
+            <w:t>Abstract</w:t>
+          </w:r>
+          <w:r>
+            <w:rPr>
+              <w:noProof/>
+              <w:webHidden/>
+            </w:rPr>
+            <w:tab/>
+          </w:r>
+          <w:r>
+            <w:rPr>
+              <w:noProof/>
+              <w:webHidden/>
+            </w:rPr>
+            <w:fldChar w:fldCharType="begin"/>
+          </w:r>
+          <w:r>
+            <w:rPr>
+              <w:noProof/>
+              <w:webHidden/>
+            </w:rPr>
+            <w:instrText xml:space="preserve"> PAGEREF _Toc315799464 \h </w:instrText>
+          </w:r>
+          <w:r>
+            <w:rPr>
+              <w:noProof/>
+              <w:webHidden/>
+            </w:rPr>
+          </w:r>
+          <w:r>
+            <w:rPr>
+              <w:noProof/>
+              <w:webHidden/>
+            </w:rPr>
+            <w:fldChar w:fldCharType="separate"/>
+          </w:r>
+          <w:r>
+            <w:rPr>
+              <w:noProof/>
+              <w:webHidden/>
+            </w:rPr>
+            <w:t>2</w:t>
+          </w:r>
+          <w:r>
+            <w:rPr>
+              <w:noProof/>
+              <w:webHidden/>
+            </w:rPr>
+            <w:fldChar w:fldCharType="end"/>
+          </w:r>
+          <w:r>
+            <w:rPr>
+              <w:rStyle w:val="Hyperlink"/>
+              <w:noProof/>
+            </w:rPr>
+            <w:fldChar w:fldCharType="end"/>
+          </w:r>
+        </w:p>
+        <w:p>
+          <w:pPr>
+            <w:pStyle w:val="TOC1"/>
+            <w:tabs>
+              <w:tab w:val="right" w:leader="dot" w:pos="9350"/>
+            </w:tabs>
+            <w:rPr>
+              <w:rFonts w:eastAsiaTheme="minorEastAsia"/>
+              <w:noProof/>
+            </w:rPr>
+          </w:pPr>
+          <w:hyperlink w:anchor="_Toc315799465" w:history="1">
             <w:r>
               <w:rPr>
                 <w:rStyle w:val="Hyperlink"/>
                 <w:noProof/>
               </w:rPr>
-              <w:t>Abstract</w:t>
+              <w:t>Project Team</w:t>
             </w:r>
             <w:r>
               <w:rPr>
@@ -251,7 +367,7 @@
                 <w:noProof/>
                 <w:webHidden/>
               </w:rPr>
-              <w:instrText xml:space="preserve"> PAGEREF _Toc315739420 \h </w:instrText>
+              <w:instrText xml:space="preserve"> PAGEREF _Toc315799465 \h </w:instrText>
             </w:r>
             <w:r>
               <w:rPr>
@@ -271,7 +387,145 @@
                 <w:noProof/>
                 <w:webHidden/>
               </w:rPr>
-              <w:t>1</w:t>
+              <w:t>2</w:t>
+            </w:r>
+            <w:r>
+              <w:rPr>
+                <w:noProof/>
+                <w:webHidden/>
+              </w:rPr>
+              <w:fldChar w:fldCharType="end"/>
+            </w:r>
+          </w:hyperlink>
+        </w:p>
+        <w:p>
+          <w:pPr>
+            <w:pStyle w:val="TOC2"/>
+            <w:tabs>
+              <w:tab w:val="right" w:leader="dot" w:pos="9350"/>
+            </w:tabs>
+            <w:rPr>
+              <w:rFonts w:eastAsiaTheme="minorEastAsia"/>
+              <w:noProof/>
+            </w:rPr>
+          </w:pPr>
+          <w:hyperlink w:anchor="_Toc315799466" w:history="1">
+            <w:r>
+              <w:rPr>
+                <w:rStyle w:val="Hyperlink"/>
+                <w:noProof/>
+              </w:rPr>
+              <w:t>Baris Oztop</w:t>
+            </w:r>
+            <w:r>
+              <w:rPr>
+                <w:noProof/>
+                <w:webHidden/>
+              </w:rPr>
+              <w:tab/>
+            </w:r>
+            <w:r>
+              <w:rPr>
+                <w:noProof/>
+                <w:webHidden/>
+              </w:rPr>
+              <w:fldChar w:fldCharType="begin"/>
+            </w:r>
+            <w:r>
+              <w:rPr>
+                <w:noProof/>
+                <w:webHidden/>
+              </w:rPr>
+              <w:instrText xml:space="preserve"> PAGEREF _Toc315799466 \h </w:instrText>
+            </w:r>
+            <w:r>
+              <w:rPr>
+                <w:noProof/>
+                <w:webHidden/>
+              </w:rPr>
+            </w:r>
+            <w:r>
+              <w:rPr>
+                <w:noProof/>
+                <w:webHidden/>
+              </w:rPr>
+              <w:fldChar w:fldCharType="separate"/>
+            </w:r>
+            <w:r>
+              <w:rPr>
+                <w:noProof/>
+                <w:webHidden/>
+              </w:rPr>
+              <w:t>2</w:t>
+            </w:r>
+            <w:r>
+              <w:rPr>
+                <w:noProof/>
+                <w:webHidden/>
+              </w:rPr>
+              <w:fldChar w:fldCharType="end"/>
+            </w:r>
+          </w:hyperlink>
+        </w:p>
+        <w:p>
+          <w:pPr>
+            <w:pStyle w:val="TOC2"/>
+            <w:tabs>
+              <w:tab w:val="right" w:leader="dot" w:pos="9350"/>
+            </w:tabs>
+            <w:rPr>
+              <w:rFonts w:eastAsiaTheme="minorEastAsia"/>
+              <w:noProof/>
+            </w:rPr>
+          </w:pPr>
+          <w:hyperlink w:anchor="_Toc315799467" w:history="1">
+            <w:r>
+              <w:rPr>
+                <w:rStyle w:val="Hyperlink"/>
+                <w:noProof/>
+              </w:rPr>
+              <w:t>Stefan Matl</w:t>
+            </w:r>
+            <w:r>
+              <w:rPr>
+                <w:noProof/>
+                <w:webHidden/>
+              </w:rPr>
+              <w:tab/>
+            </w:r>
+            <w:r>
+              <w:rPr>
+                <w:noProof/>
+                <w:webHidden/>
+              </w:rPr>
+              <w:fldChar w:fldCharType="begin"/>
+            </w:r>
+            <w:r>
+              <w:rPr>
+                <w:noProof/>
+                <w:webHidden/>
+              </w:rPr>
+              <w:instrText xml:space="preserve"> PAGEREF _Toc315799467 \h </w:instrText>
+            </w:r>
+            <w:r>
+              <w:rPr>
+                <w:noProof/>
+                <w:webHidden/>
+              </w:rPr>
+            </w:r>
+            <w:r>
+              <w:rPr>
+                <w:noProof/>
+                <w:webHidden/>
+              </w:rPr>
+              <w:fldChar w:fldCharType="separate"/>
+            </w:r>
+            <w:r>
+              <w:rPr>
+                <w:noProof/>
+                <w:webHidden/>
+              </w:rPr>
+              <w:t>3</w:t>
             </w:r>
             <w:r>
               <w:rPr>
@@ -293,13 +547,13 @@
               <w:noProof/>
             </w:rPr>
           </w:pPr>
-          <w:hyperlink w:anchor="_Toc315739421" w:history="1">
+          <w:hyperlink w:anchor="_Toc315799468" w:history="1">
             <w:r>
               <w:rPr>
                 <w:rStyle w:val="Hyperlink"/>
                 <w:noProof/>
               </w:rPr>
-              <w:t>Project Team</w:t>
+              <w:t>Project Plan</w:t>
             </w:r>
             <w:r>
               <w:rPr>
@@ -320,7 +574,7 @@
                 <w:noProof/>
                 <w:webHidden/>
               </w:rPr>
-              <w:instrText xml:space="preserve"> PAGEREF _Toc315739421 \h </w:instrText>
+              <w:instrText xml:space="preserve"> PAGEREF _Toc315799468 \h </w:instrText>
             </w:r>
             <w:r>
               <w:rPr>
@@ -340,7 +594,7 @@
                 <w:noProof/>
                 <w:webHidden/>
               </w:rPr>
-              <w:t>1</w:t>
+              <w:t>3</w:t>
             </w:r>
             <w:r>
               <w:rPr>
@@ -362,13 +616,13 @@
               <w:noProof/>
             </w:rPr>
           </w:pPr>
-          <w:hyperlink w:anchor="_Toc315739422" w:history="1">
+          <w:hyperlink w:anchor="_Toc315799469" w:history="1">
             <w:r>
               <w:rPr>
                 <w:rStyle w:val="Hyperlink"/>
                 <w:noProof/>
               </w:rPr>
-              <w:t>Baris Oztop</w:t>
+              <w:t>Idea</w:t>
             </w:r>
             <w:r>
               <w:rPr>
@@ -389,7 +643,7 @@
                 <w:noProof/>
                 <w:webHidden/>
               </w:rPr>
-              <w:instrText xml:space="preserve"> PAGEREF _Toc315739422 \h </w:instrText>
+              <w:instrText xml:space="preserve"> PAGEREF _Toc315799469 \h </w:instrText>
             </w:r>
             <w:r>
               <w:rPr>
@@ -409,7 +663,7 @@
                 <w:noProof/>
                 <w:webHidden/>
               </w:rPr>
-              <w:t>1</w:t>
+              <w:t>3</w:t>
             </w:r>
             <w:r>
               <w:rPr>
@@ -431,13 +685,13 @@
               <w:noProof/>
             </w:rPr>
           </w:pPr>
-          <w:hyperlink w:anchor="_Toc315739423" w:history="1">
+          <w:hyperlink w:anchor="_Toc315799470" w:history="1">
             <w:r>
               <w:rPr>
                 <w:rStyle w:val="Hyperlink"/>
                 <w:noProof/>
               </w:rPr>
-              <w:t>Stefan Matl</w:t>
+              <w:t>Product</w:t>
             </w:r>
             <w:r>
               <w:rPr>
@@ -458,7 +712,7 @@
                 <w:noProof/>
                 <w:webHidden/>
               </w:rPr>
-              <w:instrText xml:space="preserve"> PAGEREF _Toc315739423 \h </w:instrText>
+              <w:instrText xml:space="preserve"> PAGEREF _Toc315799470 \h </w:instrText>
             </w:r>
             <w:r>
               <w:rPr>
@@ -478,7 +732,835 @@
                 <w:noProof/>
                 <w:webHidden/>
               </w:rPr>
-              <w:t>2</w:t>
+              <w:t>3</w:t>
+            </w:r>
+            <w:r>
+              <w:rPr>
+                <w:noProof/>
+                <w:webHidden/>
+              </w:rPr>
+              <w:fldChar w:fldCharType="end"/>
+            </w:r>
+          </w:hyperlink>
+        </w:p>
+        <w:p>
+          <w:pPr>
+            <w:pStyle w:val="TOC3"/>
+            <w:tabs>
+              <w:tab w:val="right" w:leader="dot" w:pos="9350"/>
+            </w:tabs>
+            <w:rPr>
+              <w:rFonts w:eastAsiaTheme="minorEastAsia"/>
+              <w:noProof/>
+            </w:rPr>
+          </w:pPr>
+          <w:hyperlink w:anchor="_Toc315799471" w:history="1">
+            <w:r>
+              <w:rPr>
+                <w:rStyle w:val="Hyperlink"/>
+                <w:noProof/>
+              </w:rPr>
+              <w:t>How to play</w:t>
+            </w:r>
+            <w:r>
+              <w:rPr>
+                <w:noProof/>
+                <w:webHidden/>
+              </w:rPr>
+              <w:tab/>
+            </w:r>
+            <w:r>
+              <w:rPr>
+                <w:noProof/>
+                <w:webHidden/>
+              </w:rPr>
+              <w:fldChar w:fldCharType="begin"/>
+            </w:r>
+            <w:r>
+              <w:rPr>
+                <w:noProof/>
+                <w:webHidden/>
+              </w:rPr>
+              <w:instrText xml:space="preserve"> PAGEREF _Toc315799471 \h </w:instrText>
+            </w:r>
+            <w:r>
+              <w:rPr>
+                <w:noProof/>
+                <w:webHidden/>
+              </w:rPr>
+            </w:r>
+            <w:r>
+              <w:rPr>
+                <w:noProof/>
+                <w:webHidden/>
+              </w:rPr>
+              <w:fldChar w:fldCharType="separate"/>
+            </w:r>
+            <w:r>
+              <w:rPr>
+                <w:noProof/>
+                <w:webHidden/>
+              </w:rPr>
+              <w:t>3</w:t>
+            </w:r>
+            <w:r>
+              <w:rPr>
+                <w:noProof/>
+                <w:webHidden/>
+              </w:rPr>
+              <w:fldChar w:fldCharType="end"/>
+            </w:r>
+          </w:hyperlink>
+        </w:p>
+        <w:p>
+          <w:pPr>
+            <w:pStyle w:val="TOC3"/>
+            <w:tabs>
+              <w:tab w:val="right" w:leader="dot" w:pos="9350"/>
+            </w:tabs>
+            <w:rPr>
+              <w:rFonts w:eastAsiaTheme="minorEastAsia"/>
+              <w:noProof/>
+            </w:rPr>
+          </w:pPr>
+          <w:hyperlink w:anchor="_Toc315799472" w:history="1">
+            <w:r>
+              <w:rPr>
+                <w:rStyle w:val="Hyperlink"/>
+                <w:noProof/>
+              </w:rPr>
+              <w:t>Differences</w:t>
+            </w:r>
+            <w:r>
+              <w:rPr>
+                <w:noProof/>
+                <w:webHidden/>
+              </w:rPr>
+              <w:tab/>
+            </w:r>
+            <w:r>
+              <w:rPr>
+                <w:noProof/>
+                <w:webHidden/>
+              </w:rPr>
+              <w:fldChar w:fldCharType="begin"/>
+            </w:r>
+            <w:r>
+              <w:rPr>
+                <w:noProof/>
+                <w:webHidden/>
+              </w:rPr>
+              <w:instrText xml:space="preserve"> PAGEREF _Toc315799472 \h </w:instrText>
+            </w:r>
+            <w:r>
+              <w:rPr>
+                <w:noProof/>
+                <w:webHidden/>
+              </w:rPr>
+            </w:r>
+            <w:r>
+              <w:rPr>
+                <w:noProof/>
+                <w:webHidden/>
+              </w:rPr>
+              <w:fldChar w:fldCharType="separate"/>
+            </w:r>
+            <w:r>
+              <w:rPr>
+                <w:noProof/>
+                <w:webHidden/>
+              </w:rPr>
+              <w:t>3</w:t>
+            </w:r>
+            <w:r>
+              <w:rPr>
+                <w:noProof/>
+                <w:webHidden/>
+              </w:rPr>
+              <w:fldChar w:fldCharType="end"/>
+            </w:r>
+          </w:hyperlink>
+        </w:p>
+        <w:p>
+          <w:pPr>
+            <w:pStyle w:val="TOC2"/>
+            <w:tabs>
+              <w:tab w:val="right" w:leader="dot" w:pos="9350"/>
+            </w:tabs>
+            <w:rPr>
+              <w:rFonts w:eastAsiaTheme="minorEastAsia"/>
+              <w:noProof/>
+            </w:rPr>
+          </w:pPr>
+          <w:hyperlink w:anchor="_Toc315799473" w:history="1">
+            <w:r>
+              <w:rPr>
+                <w:rStyle w:val="Hyperlink"/>
+                <w:noProof/>
+              </w:rPr>
+              <w:t>Quality requirements</w:t>
+            </w:r>
+            <w:r>
+              <w:rPr>
+                <w:noProof/>
+                <w:webHidden/>
+              </w:rPr>
+              <w:tab/>
+            </w:r>
+            <w:r>
+              <w:rPr>
+                <w:noProof/>
+                <w:webHidden/>
+              </w:rPr>
+              <w:fldChar w:fldCharType="begin"/>
+            </w:r>
+            <w:r>
+              <w:rPr>
+                <w:noProof/>
+                <w:webHidden/>
+              </w:rPr>
+              <w:instrText xml:space="preserve"> PAGEREF _Toc315799473 \h </w:instrText>
+            </w:r>
+            <w:r>
+              <w:rPr>
+                <w:noProof/>
+                <w:webHidden/>
+              </w:rPr>
+            </w:r>
+            <w:r>
+              <w:rPr>
+                <w:noProof/>
+                <w:webHidden/>
+              </w:rPr>
+              <w:fldChar w:fldCharType="separate"/>
+            </w:r>
+            <w:r>
+              <w:rPr>
+                <w:noProof/>
+                <w:webHidden/>
+              </w:rPr>
+              <w:t>4</w:t>
+            </w:r>
+            <w:r>
+              <w:rPr>
+                <w:noProof/>
+                <w:webHidden/>
+              </w:rPr>
+              <w:fldChar w:fldCharType="end"/>
+            </w:r>
+          </w:hyperlink>
+        </w:p>
+        <w:p>
+          <w:pPr>
+            <w:pStyle w:val="TOC3"/>
+            <w:tabs>
+              <w:tab w:val="right" w:leader="dot" w:pos="9350"/>
+            </w:tabs>
+            <w:rPr>
+              <w:rFonts w:eastAsiaTheme="minorEastAsia"/>
+              <w:noProof/>
+            </w:rPr>
+          </w:pPr>
+          <w:hyperlink w:anchor="_Toc315799474" w:history="1">
+            <w:r>
+              <w:rPr>
+                <w:rStyle w:val="Hyperlink"/>
+                <w:noProof/>
+              </w:rPr>
+              <w:t>Must-have features</w:t>
+            </w:r>
+            <w:r>
+              <w:rPr>
+                <w:noProof/>
+                <w:webHidden/>
+              </w:rPr>
+              <w:tab/>
+            </w:r>
+            <w:r>
+              <w:rPr>
+                <w:noProof/>
+                <w:webHidden/>
+              </w:rPr>
+              <w:fldChar w:fldCharType="begin"/>
+            </w:r>
+            <w:r>
+              <w:rPr>
+                <w:noProof/>
+                <w:webHidden/>
+              </w:rPr>
+              <w:instrText xml:space="preserve"> PAGEREF _Toc315799474 \h </w:instrText>
+            </w:r>
+            <w:r>
+              <w:rPr>
+                <w:noProof/>
+                <w:webHidden/>
+              </w:rPr>
+            </w:r>
+            <w:r>
+              <w:rPr>
+                <w:noProof/>
+                <w:webHidden/>
+              </w:rPr>
+              <w:fldChar w:fldCharType="separate"/>
+            </w:r>
+            <w:r>
+              <w:rPr>
+                <w:noProof/>
+                <w:webHidden/>
+              </w:rPr>
+              <w:t>4</w:t>
+            </w:r>
+            <w:r>
+              <w:rPr>
+                <w:noProof/>
+                <w:webHidden/>
+              </w:rPr>
+              <w:fldChar w:fldCharType="end"/>
+            </w:r>
+          </w:hyperlink>
+        </w:p>
+        <w:p>
+          <w:pPr>
+            <w:pStyle w:val="TOC3"/>
+            <w:tabs>
+              <w:tab w:val="right" w:leader="dot" w:pos="9350"/>
+            </w:tabs>
+            <w:rPr>
+              <w:rFonts w:eastAsiaTheme="minorEastAsia"/>
+              <w:noProof/>
+            </w:rPr>
+          </w:pPr>
+          <w:hyperlink w:anchor="_Toc315799475" w:history="1">
+            <w:r>
+              <w:rPr>
+                <w:rStyle w:val="Hyperlink"/>
+                <w:noProof/>
+              </w:rPr>
+              <w:t>Optional features</w:t>
+            </w:r>
+            <w:r>
+              <w:rPr>
+                <w:noProof/>
+                <w:webHidden/>
+              </w:rPr>
+              <w:tab/>
+            </w:r>
+            <w:r>
+              <w:rPr>
+                <w:noProof/>
+                <w:webHidden/>
+              </w:rPr>
+              <w:fldChar w:fldCharType="begin"/>
+            </w:r>
+            <w:r>
+              <w:rPr>
+                <w:noProof/>
+                <w:webHidden/>
+              </w:rPr>
+              <w:instrText xml:space="preserve"> PAGEREF _Toc315799475 \h </w:instrText>
+            </w:r>
+            <w:r>
+              <w:rPr>
+                <w:noProof/>
+                <w:webHidden/>
+              </w:rPr>
+            </w:r>
+            <w:r>
+              <w:rPr>
+                <w:noProof/>
+                <w:webHidden/>
+              </w:rPr>
+              <w:fldChar w:fldCharType="separate"/>
+            </w:r>
+            <w:r>
+              <w:rPr>
+                <w:noProof/>
+                <w:webHidden/>
+              </w:rPr>
+              <w:t>4</w:t>
+            </w:r>
+            <w:r>
+              <w:rPr>
+                <w:noProof/>
+                <w:webHidden/>
+              </w:rPr>
+              <w:fldChar w:fldCharType="end"/>
+            </w:r>
+          </w:hyperlink>
+        </w:p>
+        <w:p>
+          <w:pPr>
+            <w:pStyle w:val="TOC2"/>
+            <w:tabs>
+              <w:tab w:val="right" w:leader="dot" w:pos="9350"/>
+            </w:tabs>
+            <w:rPr>
+              <w:rFonts w:eastAsiaTheme="minorEastAsia"/>
+              <w:noProof/>
+            </w:rPr>
+          </w:pPr>
+          <w:hyperlink w:anchor="_Toc315799476" w:history="1">
+            <w:r>
+              <w:rPr>
+                <w:rStyle w:val="Hyperlink"/>
+                <w:noProof/>
+              </w:rPr>
+              <w:t>Implementation</w:t>
+            </w:r>
+            <w:r>
+              <w:rPr>
+                <w:noProof/>
+                <w:webHidden/>
+              </w:rPr>
+              <w:tab/>
+            </w:r>
+            <w:r>
+              <w:rPr>
+                <w:noProof/>
+                <w:webHidden/>
+              </w:rPr>
+              <w:fldChar w:fldCharType="begin"/>
+            </w:r>
+            <w:r>
+              <w:rPr>
+                <w:noProof/>
+                <w:webHidden/>
+              </w:rPr>
+              <w:instrText xml:space="preserve"> PAGEREF _Toc315799476 \h </w:instrText>
+            </w:r>
+            <w:r>
+              <w:rPr>
+                <w:noProof/>
+                <w:webHidden/>
+              </w:rPr>
+            </w:r>
+            <w:r>
+              <w:rPr>
+                <w:noProof/>
+                <w:webHidden/>
+              </w:rPr>
+              <w:fldChar w:fldCharType="separate"/>
+            </w:r>
+            <w:r>
+              <w:rPr>
+                <w:noProof/>
+                <w:webHidden/>
+              </w:rPr>
+              <w:t>6</w:t>
+            </w:r>
+            <w:r>
+              <w:rPr>
+                <w:noProof/>
+                <w:webHidden/>
+              </w:rPr>
+              <w:fldChar w:fldCharType="end"/>
+            </w:r>
+          </w:hyperlink>
+        </w:p>
+        <w:p>
+          <w:pPr>
+            <w:pStyle w:val="TOC3"/>
+            <w:tabs>
+              <w:tab w:val="right" w:leader="dot" w:pos="9350"/>
+            </w:tabs>
+            <w:rPr>
+              <w:rFonts w:eastAsiaTheme="minorEastAsia"/>
+              <w:noProof/>
+            </w:rPr>
+          </w:pPr>
+          <w:hyperlink w:anchor="_Toc315799477" w:history="1">
+            <w:r>
+              <w:rPr>
+                <w:rStyle w:val="Hyperlink"/>
+                <w:noProof/>
+              </w:rPr>
+              <w:t>Resources</w:t>
+            </w:r>
+            <w:r>
+              <w:rPr>
+                <w:noProof/>
+                <w:webHidden/>
+              </w:rPr>
+              <w:tab/>
+            </w:r>
+            <w:r>
+              <w:rPr>
+                <w:noProof/>
+                <w:webHidden/>
+              </w:rPr>
+              <w:fldChar w:fldCharType="begin"/>
+            </w:r>
+            <w:r>
+              <w:rPr>
+                <w:noProof/>
+                <w:webHidden/>
+              </w:rPr>
+              <w:instrText xml:space="preserve"> PAGEREF _Toc315799477 \h </w:instrText>
+            </w:r>
+            <w:r>
+              <w:rPr>
+                <w:noProof/>
+                <w:webHidden/>
+              </w:rPr>
+            </w:r>
+            <w:r>
+              <w:rPr>
+                <w:noProof/>
+                <w:webHidden/>
+              </w:rPr>
+              <w:fldChar w:fldCharType="separate"/>
+            </w:r>
+            <w:r>
+              <w:rPr>
+                <w:noProof/>
+                <w:webHidden/>
+              </w:rPr>
+              <w:t>6</w:t>
+            </w:r>
+            <w:r>
+              <w:rPr>
+                <w:noProof/>
+                <w:webHidden/>
+              </w:rPr>
+              <w:fldChar w:fldCharType="end"/>
+            </w:r>
+          </w:hyperlink>
+        </w:p>
+        <w:p>
+          <w:pPr>
+            <w:pStyle w:val="TOC3"/>
+            <w:tabs>
+              <w:tab w:val="right" w:leader="dot" w:pos="9350"/>
+            </w:tabs>
+            <w:rPr>
+              <w:rFonts w:eastAsiaTheme="minorEastAsia"/>
+              <w:noProof/>
+            </w:rPr>
+          </w:pPr>
+          <w:hyperlink w:anchor="_Toc315799478" w:history="1">
+            <w:r>
+              <w:rPr>
+                <w:rStyle w:val="Hyperlink"/>
+                <w:noProof/>
+              </w:rPr>
+              <w:t>GUI</w:t>
+            </w:r>
+            <w:r>
+              <w:rPr>
+                <w:noProof/>
+                <w:webHidden/>
+              </w:rPr>
+              <w:tab/>
+            </w:r>
+            <w:r>
+              <w:rPr>
+                <w:noProof/>
+                <w:webHidden/>
+              </w:rPr>
+              <w:fldChar w:fldCharType="begin"/>
+            </w:r>
+            <w:r>
+              <w:rPr>
+                <w:noProof/>
+                <w:webHidden/>
+              </w:rPr>
+              <w:instrText xml:space="preserve"> PAGEREF _Toc315799478 \h </w:instrText>
+            </w:r>
+            <w:r>
+              <w:rPr>
+                <w:noProof/>
+                <w:webHidden/>
+              </w:rPr>
+            </w:r>
+            <w:r>
+              <w:rPr>
+                <w:noProof/>
+                <w:webHidden/>
+              </w:rPr>
+              <w:fldChar w:fldCharType="separate"/>
+            </w:r>
+            <w:r>
+              <w:rPr>
+                <w:noProof/>
+                <w:webHidden/>
+              </w:rPr>
+              <w:t>6</w:t>
+            </w:r>
+            <w:r>
+              <w:rPr>
+                <w:noProof/>
+                <w:webHidden/>
+              </w:rPr>
+              <w:fldChar w:fldCharType="end"/>
+            </w:r>
+          </w:hyperlink>
+        </w:p>
+        <w:p>
+          <w:pPr>
+            <w:pStyle w:val="TOC3"/>
+            <w:tabs>
+              <w:tab w:val="right" w:leader="dot" w:pos="9350"/>
+            </w:tabs>
+            <w:rPr>
+              <w:rFonts w:eastAsiaTheme="minorEastAsia"/>
+              <w:noProof/>
+            </w:rPr>
+          </w:pPr>
+          <w:hyperlink w:anchor="_Toc315799479" w:history="1">
+            <w:r>
+              <w:rPr>
+                <w:rStyle w:val="Hyperlink"/>
+                <w:noProof/>
+              </w:rPr>
+              <w:t>Graphics</w:t>
+            </w:r>
+            <w:r>
+              <w:rPr>
+                <w:noProof/>
+                <w:webHidden/>
+              </w:rPr>
+              <w:tab/>
+            </w:r>
+            <w:r>
+              <w:rPr>
+                <w:noProof/>
+                <w:webHidden/>
+              </w:rPr>
+              <w:fldChar w:fldCharType="begin"/>
+            </w:r>
+            <w:r>
+              <w:rPr>
+                <w:noProof/>
+                <w:webHidden/>
+              </w:rPr>
+              <w:instrText xml:space="preserve"> PAGEREF _Toc315799479 \h </w:instrText>
+            </w:r>
+            <w:r>
+              <w:rPr>
+                <w:noProof/>
+                <w:webHidden/>
+              </w:rPr>
+            </w:r>
+            <w:r>
+              <w:rPr>
+                <w:noProof/>
+                <w:webHidden/>
+              </w:rPr>
+              <w:fldChar w:fldCharType="separate"/>
+            </w:r>
+            <w:r>
+              <w:rPr>
+                <w:noProof/>
+                <w:webHidden/>
+              </w:rPr>
+              <w:t>7</w:t>
+            </w:r>
+            <w:r>
+              <w:rPr>
+                <w:noProof/>
+                <w:webHidden/>
+              </w:rPr>
+              <w:fldChar w:fldCharType="end"/>
+            </w:r>
+          </w:hyperlink>
+        </w:p>
+        <w:p>
+          <w:pPr>
+            <w:pStyle w:val="TOC3"/>
+            <w:tabs>
+              <w:tab w:val="right" w:leader="dot" w:pos="9350"/>
+            </w:tabs>
+            <w:rPr>
+              <w:rFonts w:eastAsiaTheme="minorEastAsia"/>
+              <w:noProof/>
+            </w:rPr>
+          </w:pPr>
+          <w:hyperlink w:anchor="_Toc315799480" w:history="1">
+            <w:r>
+              <w:rPr>
+                <w:rStyle w:val="Hyperlink"/>
+                <w:noProof/>
+              </w:rPr>
+              <w:t>AI</w:t>
+            </w:r>
+            <w:r>
+              <w:rPr>
+                <w:noProof/>
+                <w:webHidden/>
+              </w:rPr>
+              <w:tab/>
+            </w:r>
+            <w:r>
+              <w:rPr>
+                <w:noProof/>
+                <w:webHidden/>
+              </w:rPr>
+              <w:fldChar w:fldCharType="begin"/>
+            </w:r>
+            <w:r>
+              <w:rPr>
+                <w:noProof/>
+                <w:webHidden/>
+              </w:rPr>
+              <w:instrText xml:space="preserve"> PAGEREF _Toc315799480 \h </w:instrText>
+            </w:r>
+            <w:r>
+              <w:rPr>
+                <w:noProof/>
+                <w:webHidden/>
+              </w:rPr>
+            </w:r>
+            <w:r>
+              <w:rPr>
+                <w:noProof/>
+                <w:webHidden/>
+              </w:rPr>
+              <w:fldChar w:fldCharType="separate"/>
+            </w:r>
+            <w:r>
+              <w:rPr>
+                <w:noProof/>
+                <w:webHidden/>
+              </w:rPr>
+              <w:t>7</w:t>
+            </w:r>
+            <w:r>
+              <w:rPr>
+                <w:noProof/>
+                <w:webHidden/>
+              </w:rPr>
+              <w:fldChar w:fldCharType="end"/>
+            </w:r>
+          </w:hyperlink>
+        </w:p>
+        <w:p>
+          <w:pPr>
+            <w:pStyle w:val="TOC3"/>
+            <w:tabs>
+              <w:tab w:val="right" w:leader="dot" w:pos="9350"/>
+            </w:tabs>
+            <w:rPr>
+              <w:rFonts w:eastAsiaTheme="minorEastAsia"/>
+              <w:noProof/>
+            </w:rPr>
+          </w:pPr>
+          <w:hyperlink w:anchor="_Toc315799481" w:history="1">
+            <w:r>
+              <w:rPr>
+                <w:rStyle w:val="Hyperlink"/>
+                <w:noProof/>
+              </w:rPr>
+              <w:t>Basic interfaces and classes</w:t>
+            </w:r>
+            <w:r>
+              <w:rPr>
+                <w:noProof/>
+                <w:webHidden/>
+              </w:rPr>
+              <w:tab/>
+            </w:r>
+            <w:r>
+              <w:rPr>
+                <w:noProof/>
+                <w:webHidden/>
+              </w:rPr>
+              <w:fldChar w:fldCharType="begin"/>
+            </w:r>
+            <w:r>
+              <w:rPr>
+                <w:noProof/>
+                <w:webHidden/>
+              </w:rPr>
+              <w:instrText xml:space="preserve"> PAGEREF _Toc315799481 \h </w:instrText>
+            </w:r>
+            <w:r>
+              <w:rPr>
+                <w:noProof/>
+                <w:webHidden/>
+              </w:rPr>
+            </w:r>
+            <w:r>
+              <w:rPr>
+                <w:noProof/>
+                <w:webHidden/>
+              </w:rPr>
+              <w:fldChar w:fldCharType="separate"/>
+            </w:r>
+            <w:r>
+              <w:rPr>
+                <w:noProof/>
+                <w:webHidden/>
+              </w:rPr>
+              <w:t>7</w:t>
+            </w:r>
+            <w:r>
+              <w:rPr>
+                <w:noProof/>
+                <w:webHidden/>
+              </w:rPr>
+              <w:fldChar w:fldCharType="end"/>
+            </w:r>
+          </w:hyperlink>
+        </w:p>
+        <w:p>
+          <w:pPr>
+            <w:pStyle w:val="TOC2"/>
+            <w:tabs>
+              <w:tab w:val="right" w:leader="dot" w:pos="9350"/>
+            </w:tabs>
+            <w:rPr>
+              <w:rFonts w:eastAsiaTheme="minorEastAsia"/>
+              <w:noProof/>
+            </w:rPr>
+          </w:pPr>
+          <w:hyperlink w:anchor="_Toc315799482" w:history="1">
+            <w:r>
+              <w:rPr>
+                <w:rStyle w:val="Hyperlink"/>
+                <w:noProof/>
+              </w:rPr>
+              <w:t>Project schedule</w:t>
+            </w:r>
+            <w:r>
+              <w:rPr>
+                <w:noProof/>
+                <w:webHidden/>
+              </w:rPr>
+              <w:tab/>
+            </w:r>
+            <w:r>
+              <w:rPr>
+                <w:noProof/>
+                <w:webHidden/>
+              </w:rPr>
+              <w:fldChar w:fldCharType="begin"/>
+            </w:r>
+            <w:r>
+              <w:rPr>
+                <w:noProof/>
+                <w:webHidden/>
+              </w:rPr>
+              <w:instrText xml:space="preserve"> PAGEREF _Toc315799482 \h </w:instrText>
+            </w:r>
+            <w:r>
+              <w:rPr>
+                <w:noProof/>
+                <w:webHidden/>
+              </w:rPr>
+            </w:r>
+            <w:r>
+              <w:rPr>
+                <w:noProof/>
+                <w:webHidden/>
+              </w:rPr>
+              <w:fldChar w:fldCharType="separate"/>
+            </w:r>
+            <w:r>
+              <w:rPr>
+                <w:noProof/>
+                <w:webHidden/>
+              </w:rPr>
+              <w:t>8</w:t>
             </w:r>
             <w:r>
               <w:rPr>
@@ -500,13 +1582,13 @@
               <w:noProof/>
             </w:rPr>
           </w:pPr>
-          <w:hyperlink w:anchor="_Toc315739424" w:history="1">
+          <w:hyperlink w:anchor="_Toc315799483" w:history="1">
             <w:r>
               <w:rPr>
                 <w:rStyle w:val="Hyperlink"/>
                 <w:noProof/>
               </w:rPr>
-              <w:t>Project Plan</w:t>
+              <w:t>Project Flow</w:t>
             </w:r>
             <w:r>
               <w:rPr>
@@ -527,7 +1609,7 @@
                 <w:noProof/>
                 <w:webHidden/>
               </w:rPr>
-              <w:instrText xml:space="preserve"> PAGEREF _Toc315739424 \h </w:instrText>
+              <w:instrText xml:space="preserve"> PAGEREF _Toc315799483 \h </w:instrText>
             </w:r>
             <w:r>
               <w:rPr>
@@ -547,7 +1629,76 @@
                 <w:noProof/>
                 <w:webHidden/>
               </w:rPr>
-              <w:t>2</w:t>
+              <w:t>8</w:t>
+            </w:r>
+            <w:r>
+              <w:rPr>
+                <w:noProof/>
+                <w:webHidden/>
+              </w:rPr>
+              <w:fldChar w:fldCharType="end"/>
+            </w:r>
+          </w:hyperlink>
+        </w:p>
+        <w:p>
+          <w:pPr>
+            <w:pStyle w:val="TOC1"/>
+            <w:tabs>
+              <w:tab w:val="right" w:leader="dot" w:pos="9350"/>
+            </w:tabs>
+            <w:rPr>
+              <w:rFonts w:eastAsiaTheme="minorEastAsia"/>
+              <w:noProof/>
+            </w:rPr>
+          </w:pPr>
+          <w:hyperlink w:anchor="_Toc315799484" w:history="1">
+            <w:r>
+              <w:rPr>
+                <w:rStyle w:val="Hyperlink"/>
+                <w:noProof/>
+              </w:rPr>
+              <w:t>Detailed Description</w:t>
+            </w:r>
+            <w:r>
+              <w:rPr>
+                <w:noProof/>
+                <w:webHidden/>
+              </w:rPr>
+              <w:tab/>
+            </w:r>
+            <w:r>
+              <w:rPr>
+                <w:noProof/>
+                <w:webHidden/>
+              </w:rPr>
+              <w:fldChar w:fldCharType="begin"/>
+            </w:r>
+            <w:r>
+              <w:rPr>
+                <w:noProof/>
+                <w:webHidden/>
+              </w:rPr>
+              <w:instrText xml:space="preserve"> PAGEREF _Toc315799484 \h </w:instrText>
+            </w:r>
+            <w:r>
+              <w:rPr>
+                <w:noProof/>
+                <w:webHidden/>
+              </w:rPr>
+            </w:r>
+            <w:r>
+              <w:rPr>
+                <w:noProof/>
+                <w:webHidden/>
+              </w:rPr>
+              <w:fldChar w:fldCharType="separate"/>
+            </w:r>
+            <w:r>
+              <w:rPr>
+                <w:noProof/>
+                <w:webHidden/>
+              </w:rPr>
+              <w:t>9</w:t>
             </w:r>
             <w:r>
               <w:rPr>
@@ -569,13 +1720,13 @@
               <w:noProof/>
             </w:rPr>
           </w:pPr>
-          <w:hyperlink w:anchor="_Toc315739425" w:history="1">
+          <w:hyperlink w:anchor="_Toc315799485" w:history="1">
             <w:r>
               <w:rPr>
                 <w:rStyle w:val="Hyperlink"/>
                 <w:noProof/>
               </w:rPr>
-              <w:t>Idea</w:t>
+              <w:t>Bluetooth Communication</w:t>
             </w:r>
             <w:r>
               <w:rPr>
@@ -596,7 +1747,7 @@
                 <w:noProof/>
                 <w:webHidden/>
               </w:rPr>
-              <w:instrText xml:space="preserve"> PAGEREF _Toc315739425 \h </w:instrText>
+              <w:instrText xml:space="preserve"> PAGEREF _Toc315799485 \h </w:instrText>
             </w:r>
             <w:r>
               <w:rPr>
@@ -616,7 +1767,490 @@
                 <w:noProof/>
                 <w:webHidden/>
               </w:rPr>
-              <w:t>2</w:t>
+              <w:t>9</w:t>
+            </w:r>
+            <w:r>
+              <w:rPr>
+                <w:noProof/>
+                <w:webHidden/>
+              </w:rPr>
+              <w:fldChar w:fldCharType="end"/>
+            </w:r>
+          </w:hyperlink>
+        </w:p>
+        <w:p>
+          <w:pPr>
+            <w:pStyle w:val="TOC3"/>
+            <w:tabs>
+              <w:tab w:val="right" w:leader="dot" w:pos="9350"/>
+            </w:tabs>
+            <w:rPr>
+              <w:rFonts w:eastAsiaTheme="minorEastAsia"/>
+              <w:noProof/>
+            </w:rPr>
+          </w:pPr>
+          <w:hyperlink w:anchor="_Toc315799486" w:history="1">
+            <w:r>
+              <w:rPr>
+                <w:rStyle w:val="Hyperlink"/>
+                <w:noProof/>
+              </w:rPr>
+              <w:t>Classes</w:t>
+            </w:r>
+            <w:r>
+              <w:rPr>
+                <w:noProof/>
+                <w:webHidden/>
+              </w:rPr>
+              <w:tab/>
+            </w:r>
+            <w:r>
+              <w:rPr>
+                <w:noProof/>
+                <w:webHidden/>
+              </w:rPr>
+              <w:fldChar w:fldCharType="begin"/>
+            </w:r>
+            <w:r>
+              <w:rPr>
+                <w:noProof/>
+                <w:webHidden/>
+              </w:rPr>
+              <w:instrText xml:space="preserve"> PAGEREF _Toc315799486 \h </w:instrText>
+            </w:r>
+            <w:r>
+              <w:rPr>
+                <w:noProof/>
+                <w:webHidden/>
+              </w:rPr>
+            </w:r>
+            <w:r>
+              <w:rPr>
+                <w:noProof/>
+                <w:webHidden/>
+              </w:rPr>
+              <w:fldChar w:fldCharType="separate"/>
+            </w:r>
+            <w:r>
+              <w:rPr>
+                <w:noProof/>
+                <w:webHidden/>
+              </w:rPr>
+              <w:t>9</w:t>
+            </w:r>
+            <w:r>
+              <w:rPr>
+                <w:noProof/>
+                <w:webHidden/>
+              </w:rPr>
+              <w:fldChar w:fldCharType="end"/>
+            </w:r>
+          </w:hyperlink>
+        </w:p>
+        <w:p>
+          <w:pPr>
+            <w:pStyle w:val="TOC3"/>
+            <w:tabs>
+              <w:tab w:val="right" w:leader="dot" w:pos="9350"/>
+            </w:tabs>
+            <w:rPr>
+              <w:rFonts w:eastAsiaTheme="minorEastAsia"/>
+              <w:noProof/>
+            </w:rPr>
+          </w:pPr>
+          <w:hyperlink w:anchor="_Toc315799487" w:history="1">
+            <w:r>
+              <w:rPr>
+                <w:rStyle w:val="Hyperlink"/>
+                <w:noProof/>
+              </w:rPr>
+              <w:t>MultiplayerActivity</w:t>
+            </w:r>
+            <w:r>
+              <w:rPr>
+                <w:noProof/>
+                <w:webHidden/>
+              </w:rPr>
+              <w:tab/>
+            </w:r>
+            <w:r>
+              <w:rPr>
+                <w:noProof/>
+                <w:webHidden/>
+              </w:rPr>
+              <w:fldChar w:fldCharType="begin"/>
+            </w:r>
+            <w:r>
+              <w:rPr>
+                <w:noProof/>
+                <w:webHidden/>
+              </w:rPr>
+              <w:instrText xml:space="preserve"> PAGEREF _Toc315799487 \h </w:instrText>
+            </w:r>
+            <w:r>
+              <w:rPr>
+                <w:noProof/>
+                <w:webHidden/>
+              </w:rPr>
+            </w:r>
+            <w:r>
+              <w:rPr>
+                <w:noProof/>
+                <w:webHidden/>
+              </w:rPr>
+              <w:fldChar w:fldCharType="separate"/>
+            </w:r>
+            <w:r>
+              <w:rPr>
+                <w:noProof/>
+                <w:webHidden/>
+              </w:rPr>
+              <w:t>9</w:t>
+            </w:r>
+            <w:r>
+              <w:rPr>
+                <w:noProof/>
+                <w:webHidden/>
+              </w:rPr>
+              <w:fldChar w:fldCharType="end"/>
+            </w:r>
+          </w:hyperlink>
+        </w:p>
+        <w:p>
+          <w:pPr>
+            <w:pStyle w:val="TOC3"/>
+            <w:tabs>
+              <w:tab w:val="right" w:leader="dot" w:pos="9350"/>
+            </w:tabs>
+            <w:rPr>
+              <w:rFonts w:eastAsiaTheme="minorEastAsia"/>
+              <w:noProof/>
+            </w:rPr>
+          </w:pPr>
+          <w:hyperlink w:anchor="_Toc315799488" w:history="1">
+            <w:r>
+              <w:rPr>
+                <w:rStyle w:val="Hyperlink"/>
+                <w:noProof/>
+              </w:rPr>
+              <w:t>ModeSelectionActivity</w:t>
+            </w:r>
+            <w:r>
+              <w:rPr>
+                <w:noProof/>
+                <w:webHidden/>
+              </w:rPr>
+              <w:tab/>
+            </w:r>
+            <w:r>
+              <w:rPr>
+                <w:noProof/>
+                <w:webHidden/>
+              </w:rPr>
+              <w:fldChar w:fldCharType="begin"/>
+            </w:r>
+            <w:r>
+              <w:rPr>
+                <w:noProof/>
+                <w:webHidden/>
+              </w:rPr>
+              <w:instrText xml:space="preserve"> PAGEREF _Toc315799488 \h </w:instrText>
+            </w:r>
+            <w:r>
+              <w:rPr>
+                <w:noProof/>
+                <w:webHidden/>
+              </w:rPr>
+            </w:r>
+            <w:r>
+              <w:rPr>
+                <w:noProof/>
+                <w:webHidden/>
+              </w:rPr>
+              <w:fldChar w:fldCharType="separate"/>
+            </w:r>
+            <w:r>
+              <w:rPr>
+                <w:noProof/>
+                <w:webHidden/>
+              </w:rPr>
+              <w:t>9</w:t>
+            </w:r>
+            <w:r>
+              <w:rPr>
+                <w:noProof/>
+                <w:webHidden/>
+              </w:rPr>
+              <w:fldChar w:fldCharType="end"/>
+            </w:r>
+          </w:hyperlink>
+        </w:p>
+        <w:p>
+          <w:pPr>
+            <w:pStyle w:val="TOC3"/>
+            <w:tabs>
+              <w:tab w:val="right" w:leader="dot" w:pos="9350"/>
+            </w:tabs>
+            <w:rPr>
+              <w:rFonts w:eastAsiaTheme="minorEastAsia"/>
+              <w:noProof/>
+            </w:rPr>
+          </w:pPr>
+          <w:hyperlink w:anchor="_Toc315799489" w:history="1">
+            <w:r>
+              <w:rPr>
+                <w:rStyle w:val="Hyperlink"/>
+                <w:noProof/>
+              </w:rPr>
+              <w:t>ClientNumberPicker</w:t>
+            </w:r>
+            <w:r>
+              <w:rPr>
+                <w:noProof/>
+                <w:webHidden/>
+              </w:rPr>
+              <w:tab/>
+            </w:r>
+            <w:r>
+              <w:rPr>
+                <w:noProof/>
+                <w:webHidden/>
+              </w:rPr>
+              <w:fldChar w:fldCharType="begin"/>
+            </w:r>
+            <w:r>
+              <w:rPr>
+                <w:noProof/>
+                <w:webHidden/>
+              </w:rPr>
+              <w:instrText xml:space="preserve"> PAGEREF _Toc315799489 \h </w:instrText>
+            </w:r>
+            <w:r>
+              <w:rPr>
+                <w:noProof/>
+                <w:webHidden/>
+              </w:rPr>
+            </w:r>
+            <w:r>
+              <w:rPr>
+                <w:noProof/>
+                <w:webHidden/>
+              </w:rPr>
+              <w:fldChar w:fldCharType="separate"/>
+            </w:r>
+            <w:r>
+              <w:rPr>
+                <w:noProof/>
+                <w:webHidden/>
+              </w:rPr>
+              <w:t>10</w:t>
+            </w:r>
+            <w:r>
+              <w:rPr>
+                <w:noProof/>
+                <w:webHidden/>
+              </w:rPr>
+              <w:fldChar w:fldCharType="end"/>
+            </w:r>
+          </w:hyperlink>
+        </w:p>
+        <w:p>
+          <w:pPr>
+            <w:pStyle w:val="TOC3"/>
+            <w:tabs>
+              <w:tab w:val="right" w:leader="dot" w:pos="9350"/>
+            </w:tabs>
+            <w:rPr>
+              <w:rFonts w:eastAsiaTheme="minorEastAsia"/>
+              <w:noProof/>
+            </w:rPr>
+          </w:pPr>
+          <w:hyperlink w:anchor="_Toc315799490" w:history="1">
+            <w:r>
+              <w:rPr>
+                <w:rStyle w:val="Hyperlink"/>
+                <w:noProof/>
+              </w:rPr>
+              <w:t>DeviceListActivity</w:t>
+            </w:r>
+            <w:r>
+              <w:rPr>
+                <w:noProof/>
+                <w:webHidden/>
+              </w:rPr>
+              <w:tab/>
+            </w:r>
+            <w:r>
+              <w:rPr>
+                <w:noProof/>
+                <w:webHidden/>
+              </w:rPr>
+              <w:fldChar w:fldCharType="begin"/>
+            </w:r>
+            <w:r>
+              <w:rPr>
+                <w:noProof/>
+                <w:webHidden/>
+              </w:rPr>
+              <w:instrText xml:space="preserve"> PAGEREF _Toc315799490 \h </w:instrText>
+            </w:r>
+            <w:r>
+              <w:rPr>
+                <w:noProof/>
+                <w:webHidden/>
+              </w:rPr>
+            </w:r>
+            <w:r>
+              <w:rPr>
+                <w:noProof/>
+                <w:webHidden/>
+              </w:rPr>
+              <w:fldChar w:fldCharType="separate"/>
+            </w:r>
+            <w:r>
+              <w:rPr>
+                <w:noProof/>
+                <w:webHidden/>
+              </w:rPr>
+              <w:t>10</w:t>
+            </w:r>
+            <w:r>
+              <w:rPr>
+                <w:noProof/>
+                <w:webHidden/>
+              </w:rPr>
+              <w:fldChar w:fldCharType="end"/>
+            </w:r>
+          </w:hyperlink>
+        </w:p>
+        <w:p>
+          <w:pPr>
+            <w:pStyle w:val="TOC3"/>
+            <w:tabs>
+              <w:tab w:val="right" w:leader="dot" w:pos="9350"/>
+            </w:tabs>
+            <w:rPr>
+              <w:rFonts w:eastAsiaTheme="minorEastAsia"/>
+              <w:noProof/>
+            </w:rPr>
+          </w:pPr>
+          <w:hyperlink w:anchor="_Toc315799491" w:history="1">
+            <w:r>
+              <w:rPr>
+                <w:rStyle w:val="Hyperlink"/>
+                <w:noProof/>
+              </w:rPr>
+              <w:t>BluetoothMPService</w:t>
+            </w:r>
+            <w:r>
+              <w:rPr>
+                <w:noProof/>
+                <w:webHidden/>
+              </w:rPr>
+              <w:tab/>
+            </w:r>
+            <w:r>
+              <w:rPr>
+                <w:noProof/>
+                <w:webHidden/>
+              </w:rPr>
+              <w:fldChar w:fldCharType="begin"/>
+            </w:r>
+            <w:r>
+              <w:rPr>
+                <w:noProof/>
+                <w:webHidden/>
+              </w:rPr>
+              <w:instrText xml:space="preserve"> PAGEREF _Toc315799491 \h </w:instrText>
+            </w:r>
+            <w:r>
+              <w:rPr>
+                <w:noProof/>
+                <w:webHidden/>
+              </w:rPr>
+            </w:r>
+            <w:r>
+              <w:rPr>
+                <w:noProof/>
+                <w:webHidden/>
+              </w:rPr>
+              <w:fldChar w:fldCharType="separate"/>
+            </w:r>
+            <w:r>
+              <w:rPr>
+                <w:noProof/>
+                <w:webHidden/>
+              </w:rPr>
+              <w:t>10</w:t>
+            </w:r>
+            <w:r>
+              <w:rPr>
+                <w:noProof/>
+                <w:webHidden/>
+              </w:rPr>
+              <w:fldChar w:fldCharType="end"/>
+            </w:r>
+          </w:hyperlink>
+        </w:p>
+        <w:p>
+          <w:pPr>
+            <w:pStyle w:val="TOC3"/>
+            <w:tabs>
+              <w:tab w:val="right" w:leader="dot" w:pos="9350"/>
+            </w:tabs>
+            <w:rPr>
+              <w:rFonts w:eastAsiaTheme="minorEastAsia"/>
+              <w:noProof/>
+            </w:rPr>
+          </w:pPr>
+          <w:hyperlink w:anchor="_Toc315799492" w:history="1">
+            <w:r>
+              <w:rPr>
+                <w:rStyle w:val="Hyperlink"/>
+                <w:noProof/>
+              </w:rPr>
+              <w:t>DataServer / DataClient</w:t>
+            </w:r>
+            <w:r>
+              <w:rPr>
+                <w:noProof/>
+                <w:webHidden/>
+              </w:rPr>
+              <w:tab/>
+            </w:r>
+            <w:r>
+              <w:rPr>
+                <w:noProof/>
+                <w:webHidden/>
+              </w:rPr>
+              <w:fldChar w:fldCharType="begin"/>
+            </w:r>
+            <w:r>
+              <w:rPr>
+                <w:noProof/>
+                <w:webHidden/>
+              </w:rPr>
+              <w:instrText xml:space="preserve"> PAGEREF _Toc315799492 \h </w:instrText>
+            </w:r>
+            <w:r>
+              <w:rPr>
+                <w:noProof/>
+                <w:webHidden/>
+              </w:rPr>
+            </w:r>
+            <w:r>
+              <w:rPr>
+                <w:noProof/>
+                <w:webHidden/>
+              </w:rPr>
+              <w:fldChar w:fldCharType="separate"/>
+            </w:r>
+            <w:r>
+              <w:rPr>
+                <w:noProof/>
+                <w:webHidden/>
+              </w:rPr>
+              <w:t>10</w:t>
             </w:r>
             <w:r>
               <w:rPr>
@@ -638,13 +2272,13 @@
               <w:noProof/>
             </w:rPr>
           </w:pPr>
-          <w:hyperlink w:anchor="_Toc315739426" w:history="1">
+          <w:hyperlink w:anchor="_Toc315799493" w:history="1">
             <w:r>
               <w:rPr>
                 <w:rStyle w:val="Hyperlink"/>
                 <w:noProof/>
               </w:rPr>
-              <w:t>Product</w:t>
+              <w:t>Server and Client Side Bluetooth Communication</w:t>
             </w:r>
             <w:r>
               <w:rPr>
@@ -665,7 +2299,7 @@
                 <w:noProof/>
                 <w:webHidden/>
               </w:rPr>
-              <w:instrText xml:space="preserve"> PAGEREF _Toc315739426 \h </w:instrText>
+              <w:instrText xml:space="preserve"> PAGEREF _Toc315799493 \h </w:instrText>
             </w:r>
             <w:r>
               <w:rPr>
@@ -685,7 +2319,7 @@
                 <w:noProof/>
                 <w:webHidden/>
               </w:rPr>
-              <w:t>2</w:t>
+              <w:t>12</w:t>
             </w:r>
             <w:r>
               <w:rPr>
@@ -707,13 +2341,13 @@
               <w:noProof/>
             </w:rPr>
           </w:pPr>
-          <w:hyperlink w:anchor="_Toc315739427" w:history="1">
+          <w:hyperlink w:anchor="_Toc315799494" w:history="1">
             <w:r>
               <w:rPr>
                 <w:rStyle w:val="Hyperlink"/>
                 <w:noProof/>
               </w:rPr>
-              <w:t>How to play</w:t>
+              <w:t>Server Side</w:t>
             </w:r>
             <w:r>
               <w:rPr>
@@ -734,7 +2368,7 @@
                 <w:noProof/>
                 <w:webHidden/>
               </w:rPr>
-              <w:instrText xml:space="preserve"> PAGEREF _Toc315739427 \h </w:instrText>
+              <w:instrText xml:space="preserve"> PAGEREF _Toc315799494 \h </w:instrText>
             </w:r>
             <w:r>
               <w:rPr>
@@ -754,7 +2388,7 @@
                 <w:noProof/>
                 <w:webHidden/>
               </w:rPr>
-              <w:t>2</w:t>
+              <w:t>12</w:t>
             </w:r>
             <w:r>
               <w:rPr>
@@ -776,13 +2410,13 @@
               <w:noProof/>
             </w:rPr>
           </w:pPr>
-          <w:hyperlink w:anchor="_Toc315739428" w:history="1">
+          <w:hyperlink w:anchor="_Toc315799495" w:history="1">
             <w:r>
               <w:rPr>
                 <w:rStyle w:val="Hyperlink"/>
                 <w:noProof/>
               </w:rPr>
-              <w:t>Differences</w:t>
+              <w:t>Client Side</w:t>
             </w:r>
             <w:r>
               <w:rPr>
@@ -803,7 +2437,7 @@
                 <w:noProof/>
                 <w:webHidden/>
               </w:rPr>
-              <w:instrText xml:space="preserve"> PAGEREF _Toc315739428 \h </w:instrText>
+              <w:instrText xml:space="preserve"> PAGEREF _Toc315799495 \h </w:instrText>
             </w:r>
             <w:r>
               <w:rPr>
@@ -823,7 +2457,7 @@
                 <w:noProof/>
                 <w:webHidden/>
               </w:rPr>
-              <w:t>2</w:t>
+              <w:t>15</w:t>
             </w:r>
             <w:r>
               <w:rPr>
@@ -845,13 +2479,13 @@
               <w:noProof/>
             </w:rPr>
           </w:pPr>
-          <w:hyperlink w:anchor="_Toc315739429" w:history="1">
+          <w:hyperlink w:anchor="_Toc315799496" w:history="1">
             <w:r>
               <w:rPr>
                 <w:rStyle w:val="Hyperlink"/>
                 <w:noProof/>
               </w:rPr>
-              <w:t>Quality requirements</w:t>
+              <w:t>Communication with the Main Activity</w:t>
             </w:r>
             <w:r>
               <w:rPr>
@@ -872,7 +2506,7 @@
                 <w:noProof/>
                 <w:webHidden/>
               </w:rPr>
-              <w:instrText xml:space="preserve"> PAGEREF _Toc315739429 \h </w:instrText>
+              <w:instrText xml:space="preserve"> PAGEREF _Toc315799496 \h </w:instrText>
             </w:r>
             <w:r>
               <w:rPr>
@@ -892,145 +2526,7 @@
                 <w:noProof/>
                 <w:webHidden/>
               </w:rPr>
-              <w:t>2</w:t>
-            </w:r>
-            <w:r>
-              <w:rPr>
-                <w:noProof/>
-                <w:webHidden/>
-              </w:rPr>
-              <w:fldChar w:fldCharType="end"/>
-            </w:r>
-          </w:hyperlink>
-        </w:p>
-        <w:p>
-          <w:pPr>
-            <w:pStyle w:val="TOC3"/>
-            <w:tabs>
-              <w:tab w:val="right" w:leader="dot" w:pos="9350"/>
-            </w:tabs>
-            <w:rPr>
-              <w:rFonts w:eastAsiaTheme="minorEastAsia"/>
-              <w:noProof/>
-            </w:rPr>
-          </w:pPr>
-          <w:hyperlink w:anchor="_Toc315739430" w:history="1">
-            <w:r>
-              <w:rPr>
-                <w:rStyle w:val="Hyperlink"/>
-                <w:noProof/>
-              </w:rPr>
-              <w:t>Must-have features</w:t>
-            </w:r>
-            <w:r>
-              <w:rPr>
-                <w:noProof/>
-                <w:webHidden/>
-              </w:rPr>
-              <w:tab/>
-            </w:r>
-            <w:r>
-              <w:rPr>
-                <w:noProof/>
-                <w:webHidden/>
-              </w:rPr>
-              <w:fldChar w:fldCharType="begin"/>
-            </w:r>
-            <w:r>
-              <w:rPr>
-                <w:noProof/>
-                <w:webHidden/>
-              </w:rPr>
-              <w:instrText xml:space="preserve"> PAGEREF _Toc315739430 \h </w:instrText>
-            </w:r>
-            <w:r>
-              <w:rPr>
-                <w:noProof/>
-                <w:webHidden/>
-              </w:rPr>
-            </w:r>
-            <w:r>
-              <w:rPr>
-                <w:noProof/>
-                <w:webHidden/>
-              </w:rPr>
-              <w:fldChar w:fldCharType="separate"/>
-            </w:r>
-            <w:r>
-              <w:rPr>
-                <w:noProof/>
-                <w:webHidden/>
-              </w:rPr>
-              <w:t>3</w:t>
-            </w:r>
-            <w:r>
-              <w:rPr>
-                <w:noProof/>
-                <w:webHidden/>
-              </w:rPr>
-              <w:fldChar w:fldCharType="end"/>
-            </w:r>
-          </w:hyperlink>
-        </w:p>
-        <w:p>
-          <w:pPr>
-            <w:pStyle w:val="TOC3"/>
-            <w:tabs>
-              <w:tab w:val="right" w:leader="dot" w:pos="9350"/>
-            </w:tabs>
-            <w:rPr>
-              <w:rFonts w:eastAsiaTheme="minorEastAsia"/>
-              <w:noProof/>
-            </w:rPr>
-          </w:pPr>
-          <w:hyperlink w:anchor="_Toc315739431" w:history="1">
-            <w:r>
-              <w:rPr>
-                <w:rStyle w:val="Hyperlink"/>
-                <w:noProof/>
-              </w:rPr>
-              <w:t>Optional features</w:t>
-            </w:r>
-            <w:r>
-              <w:rPr>
-                <w:noProof/>
-                <w:webHidden/>
-              </w:rPr>
-              <w:tab/>
-            </w:r>
-            <w:r>
-              <w:rPr>
-                <w:noProof/>
-                <w:webHidden/>
-              </w:rPr>
-              <w:fldChar w:fldCharType="begin"/>
-            </w:r>
-            <w:r>
-              <w:rPr>
-                <w:noProof/>
-                <w:webHidden/>
-              </w:rPr>
-              <w:instrText xml:space="preserve"> PAGEREF _Toc315739431 \h </w:instrText>
-            </w:r>
-            <w:r>
-              <w:rPr>
-                <w:noProof/>
-                <w:webHidden/>
-              </w:rPr>
-            </w:r>
-            <w:r>
-              <w:rPr>
-                <w:noProof/>
-                <w:webHidden/>
-              </w:rPr>
-              <w:fldChar w:fldCharType="separate"/>
-            </w:r>
-            <w:r>
-              <w:rPr>
-                <w:noProof/>
-                <w:webHidden/>
-              </w:rPr>
-              <w:t>3</w:t>
+              <w:t>16</w:t>
             </w:r>
             <w:r>
               <w:rPr>
@@ -1052,13 +2548,13 @@
               <w:noProof/>
             </w:rPr>
           </w:pPr>
-          <w:hyperlink w:anchor="_Toc315739432" w:history="1">
+          <w:hyperlink w:anchor="_Toc315799497" w:history="1">
             <w:r>
               <w:rPr>
                 <w:rStyle w:val="Hyperlink"/>
                 <w:noProof/>
               </w:rPr>
-              <w:t>Implementation</w:t>
+              <w:t>Actions According to the Activity Results</w:t>
             </w:r>
             <w:r>
               <w:rPr>
@@ -1079,7 +2575,7 @@
                 <w:noProof/>
                 <w:webHidden/>
               </w:rPr>
-              <w:instrText xml:space="preserve"> PAGEREF _Toc315739432 \h </w:instrText>
+              <w:instrText xml:space="preserve"> PAGEREF _Toc315799497 \h </w:instrText>
             </w:r>
             <w:r>
               <w:rPr>
@@ -1099,7 +2595,7 @@
                 <w:noProof/>
                 <w:webHidden/>
               </w:rPr>
-              <w:t>5</w:t>
+              <w:t>18</w:t>
             </w:r>
             <w:r>
               <w:rPr>
@@ -1112,7 +2608,7 @@
         </w:p>
         <w:p>
           <w:pPr>
-            <w:pStyle w:val="TOC3"/>
+            <w:pStyle w:val="TOC1"/>
             <w:tabs>
               <w:tab w:val="right" w:leader="dot" w:pos="9350"/>
             </w:tabs>
@@ -1121,13 +2617,13 @@
               <w:noProof/>
             </w:rPr>
           </w:pPr>
-          <w:hyperlink w:anchor="_Toc315739433" w:history="1">
+          <w:hyperlink w:anchor="_Toc315799498" w:history="1">
             <w:r>
               <w:rPr>
                 <w:rStyle w:val="Hyperlink"/>
                 <w:noProof/>
               </w:rPr>
-              <w:t>Resources</w:t>
+              <w:t>Detailed Test Plan</w:t>
             </w:r>
             <w:r>
               <w:rPr>
@@ -1148,7 +2644,7 @@
                 <w:noProof/>
                 <w:webHidden/>
               </w:rPr>
-              <w:instrText xml:space="preserve"> PAGEREF _Toc315739433 \h </w:instrText>
+              <w:instrText xml:space="preserve"> PAGEREF _Toc315799498 \h </w:instrText>
             </w:r>
             <w:r>
               <w:rPr>
@@ -1168,283 +2664,7 @@
                 <w:noProof/>
                 <w:webHidden/>
               </w:rPr>
-              <w:t>5</w:t>
-            </w:r>
-            <w:r>
-              <w:rPr>
-                <w:noProof/>
-                <w:webHidden/>
-              </w:rPr>
-              <w:fldChar w:fldCharType="end"/>
-            </w:r>
-          </w:hyperlink>
-        </w:p>
-        <w:p>
-          <w:pPr>
-            <w:pStyle w:val="TOC3"/>
-            <w:tabs>
-              <w:tab w:val="right" w:leader="dot" w:pos="9350"/>
-            </w:tabs>
-            <w:rPr>
-              <w:rFonts w:eastAsiaTheme="minorEastAsia"/>
-              <w:noProof/>
-            </w:rPr>
-          </w:pPr>
-          <w:hyperlink w:anchor="_Toc315739434" w:history="1">
-            <w:r>
-              <w:rPr>
-                <w:rStyle w:val="Hyperlink"/>
-                <w:noProof/>
-              </w:rPr>
-              <w:t>GUI</w:t>
-            </w:r>
-            <w:r>
-              <w:rPr>
-                <w:noProof/>
-                <w:webHidden/>
-              </w:rPr>
-              <w:tab/>
-            </w:r>
-            <w:r>
-              <w:rPr>
-                <w:noProof/>
-                <w:webHidden/>
-              </w:rPr>
-              <w:fldChar w:fldCharType="begin"/>
-            </w:r>
-            <w:r>
-              <w:rPr>
-                <w:noProof/>
-                <w:webHidden/>
-              </w:rPr>
-              <w:instrText xml:space="preserve"> PAGEREF _Toc315739434 \h </w:instrText>
-            </w:r>
-            <w:r>
-              <w:rPr>
-                <w:noProof/>
-                <w:webHidden/>
-              </w:rPr>
-            </w:r>
-            <w:r>
-              <w:rPr>
-                <w:noProof/>
-                <w:webHidden/>
-              </w:rPr>
-              <w:fldChar w:fldCharType="separate"/>
-            </w:r>
-            <w:r>
-              <w:rPr>
-                <w:noProof/>
-                <w:webHidden/>
-              </w:rPr>
-              <w:t>5</w:t>
-            </w:r>
-            <w:r>
-              <w:rPr>
-                <w:noProof/>
-                <w:webHidden/>
-              </w:rPr>
-              <w:fldChar w:fldCharType="end"/>
-            </w:r>
-          </w:hyperlink>
-        </w:p>
-        <w:p>
-          <w:pPr>
-            <w:pStyle w:val="TOC3"/>
-            <w:tabs>
-              <w:tab w:val="right" w:leader="dot" w:pos="9350"/>
-            </w:tabs>
-            <w:rPr>
-              <w:rFonts w:eastAsiaTheme="minorEastAsia"/>
-              <w:noProof/>
-            </w:rPr>
-          </w:pPr>
-          <w:hyperlink w:anchor="_Toc315739435" w:history="1">
-            <w:r>
-              <w:rPr>
-                <w:rStyle w:val="Hyperlink"/>
-                <w:noProof/>
-              </w:rPr>
-              <w:t>Graphics</w:t>
-            </w:r>
-            <w:r>
-              <w:rPr>
-                <w:noProof/>
-                <w:webHidden/>
-              </w:rPr>
-              <w:tab/>
-            </w:r>
-            <w:r>
-              <w:rPr>
-                <w:noProof/>
-                <w:webHidden/>
-              </w:rPr>
-              <w:fldChar w:fldCharType="begin"/>
-            </w:r>
-            <w:r>
-              <w:rPr>
-                <w:noProof/>
-                <w:webHidden/>
-              </w:rPr>
-              <w:instrText xml:space="preserve"> PAGEREF _Toc315739435 \h </w:instrText>
-            </w:r>
-            <w:r>
-              <w:rPr>
-                <w:noProof/>
-                <w:webHidden/>
-              </w:rPr>
-            </w:r>
-            <w:r>
-              <w:rPr>
-                <w:noProof/>
-                <w:webHidden/>
-              </w:rPr>
-              <w:fldChar w:fldCharType="separate"/>
-            </w:r>
-            <w:r>
-              <w:rPr>
-                <w:noProof/>
-                <w:webHidden/>
-              </w:rPr>
-              <w:t>6</w:t>
-            </w:r>
-            <w:r>
-              <w:rPr>
-                <w:noProof/>
-                <w:webHidden/>
-              </w:rPr>
-              <w:fldChar w:fldCharType="end"/>
-            </w:r>
-          </w:hyperlink>
-        </w:p>
-        <w:p>
-          <w:pPr>
-            <w:pStyle w:val="TOC3"/>
-            <w:tabs>
-              <w:tab w:val="right" w:leader="dot" w:pos="9350"/>
-            </w:tabs>
-            <w:rPr>
-              <w:rFonts w:eastAsiaTheme="minorEastAsia"/>
-              <w:noProof/>
-            </w:rPr>
-          </w:pPr>
-          <w:hyperlink w:anchor="_Toc315739436" w:history="1">
-            <w:r>
-              <w:rPr>
-                <w:rStyle w:val="Hyperlink"/>
-                <w:noProof/>
-              </w:rPr>
-              <w:t>AI</w:t>
-            </w:r>
-            <w:r>
-              <w:rPr>
-                <w:noProof/>
-                <w:webHidden/>
-              </w:rPr>
-              <w:tab/>
-            </w:r>
-            <w:r>
-              <w:rPr>
-                <w:noProof/>
-                <w:webHidden/>
-              </w:rPr>
-              <w:fldChar w:fldCharType="begin"/>
-            </w:r>
-            <w:r>
-              <w:rPr>
-                <w:noProof/>
-                <w:webHidden/>
-              </w:rPr>
-              <w:instrText xml:space="preserve"> PAGEREF _Toc315739436 \h </w:instrText>
-            </w:r>
-            <w:r>
-              <w:rPr>
-                <w:noProof/>
-                <w:webHidden/>
-              </w:rPr>
-            </w:r>
-            <w:r>
-              <w:rPr>
-                <w:noProof/>
-                <w:webHidden/>
-              </w:rPr>
-              <w:fldChar w:fldCharType="separate"/>
-            </w:r>
-            <w:r>
-              <w:rPr>
-                <w:noProof/>
-                <w:webHidden/>
-              </w:rPr>
-              <w:t>6</w:t>
-            </w:r>
-            <w:r>
-              <w:rPr>
-                <w:noProof/>
-                <w:webHidden/>
-              </w:rPr>
-              <w:fldChar w:fldCharType="end"/>
-            </w:r>
-          </w:hyperlink>
-        </w:p>
-        <w:p>
-          <w:pPr>
-            <w:pStyle w:val="TOC3"/>
-            <w:tabs>
-              <w:tab w:val="right" w:leader="dot" w:pos="9350"/>
-            </w:tabs>
-            <w:rPr>
-              <w:rFonts w:eastAsiaTheme="minorEastAsia"/>
-              <w:noProof/>
-            </w:rPr>
-          </w:pPr>
-          <w:hyperlink w:anchor="_Toc315739437" w:history="1">
-            <w:r>
-              <w:rPr>
-                <w:rStyle w:val="Hyperlink"/>
-                <w:noProof/>
-              </w:rPr>
-              <w:t>Basic interfaces and classes</w:t>
-            </w:r>
-            <w:r>
-              <w:rPr>
-                <w:noProof/>
-                <w:webHidden/>
-              </w:rPr>
-              <w:tab/>
-            </w:r>
-            <w:r>
-              <w:rPr>
-                <w:noProof/>
-                <w:webHidden/>
-              </w:rPr>
-              <w:fldChar w:fldCharType="begin"/>
-            </w:r>
-            <w:r>
-              <w:rPr>
-                <w:noProof/>
-                <w:webHidden/>
-              </w:rPr>
-              <w:instrText xml:space="preserve"> PAGEREF _Toc315739437 \h </w:instrText>
-            </w:r>
-            <w:r>
-              <w:rPr>
-                <w:noProof/>
-                <w:webHidden/>
-              </w:rPr>
-            </w:r>
-            <w:r>
-              <w:rPr>
-                <w:noProof/>
-                <w:webHidden/>
-              </w:rPr>
-              <w:fldChar w:fldCharType="separate"/>
-            </w:r>
-            <w:r>
-              <w:rPr>
-                <w:noProof/>
-                <w:webHidden/>
-              </w:rPr>
-              <w:t>6</w:t>
+              <w:t>19</w:t>
             </w:r>
             <w:r>
               <w:rPr>
@@ -1466,13 +2686,13 @@
               <w:noProof/>
             </w:rPr>
           </w:pPr>
-          <w:hyperlink w:anchor="_Toc315739438" w:history="1">
+          <w:hyperlink w:anchor="_Toc315799499" w:history="1">
             <w:r>
               <w:rPr>
                 <w:rStyle w:val="Hyperlink"/>
                 <w:noProof/>
               </w:rPr>
-              <w:t>Project schedule</w:t>
+              <w:t>Devices that we tested on</w:t>
             </w:r>
             <w:r>
               <w:rPr>
@@ -1493,7 +2713,7 @@
                 <w:noProof/>
                 <w:webHidden/>
               </w:rPr>
-              <w:instrText xml:space="preserve"> PAGEREF _Toc315739438 \h </w:instrText>
+              <w:instrText xml:space="preserve"> PAGEREF _Toc315799499 \h </w:instrText>
             </w:r>
             <w:r>
               <w:rPr>
@@ -1513,7 +2733,76 @@
                 <w:noProof/>
                 <w:webHidden/>
               </w:rPr>
-              <w:t>7</w:t>
+              <w:t>19</w:t>
+            </w:r>
+            <w:r>
+              <w:rPr>
+                <w:noProof/>
+                <w:webHidden/>
+              </w:rPr>
+              <w:fldChar w:fldCharType="end"/>
+            </w:r>
+          </w:hyperlink>
+        </w:p>
+        <w:p>
+          <w:pPr>
+            <w:pStyle w:val="TOC2"/>
+            <w:tabs>
+              <w:tab w:val="right" w:leader="dot" w:pos="9350"/>
+            </w:tabs>
+            <w:rPr>
+              <w:rFonts w:eastAsiaTheme="minorEastAsia"/>
+              <w:noProof/>
+            </w:rPr>
+          </w:pPr>
+          <w:hyperlink w:anchor="_Toc315799500" w:history="1">
+            <w:r>
+              <w:rPr>
+                <w:rStyle w:val="Hyperlink"/>
+                <w:noProof/>
+              </w:rPr>
+              <w:t>Testing different screen resolution and size</w:t>
+            </w:r>
+            <w:r>
+              <w:rPr>
+                <w:noProof/>
+                <w:webHidden/>
+              </w:rPr>
+              <w:tab/>
+            </w:r>
+            <w:r>
+              <w:rPr>
+                <w:noProof/>
+                <w:webHidden/>
+              </w:rPr>
+              <w:fldChar w:fldCharType="begin"/>
+            </w:r>
+            <w:r>
+              <w:rPr>
+                <w:noProof/>
+                <w:webHidden/>
+              </w:rPr>
+              <w:instrText xml:space="preserve"> PAGEREF _Toc315799500 \h </w:instrText>
+            </w:r>
+            <w:r>
+              <w:rPr>
+                <w:noProof/>
+                <w:webHidden/>
+              </w:rPr>
+            </w:r>
+            <w:r>
+              <w:rPr>
+                <w:noProof/>
+                <w:webHidden/>
+              </w:rPr>
+              <w:fldChar w:fldCharType="separate"/>
+            </w:r>
+            <w:r>
+              <w:rPr>
+                <w:noProof/>
+                <w:webHidden/>
+              </w:rPr>
+              <w:t>20</w:t>
             </w:r>
             <w:r>
               <w:rPr>
@@ -1535,13 +2824,13 @@
               <w:noProof/>
             </w:rPr>
           </w:pPr>
-          <w:hyperlink w:anchor="_Toc315739439" w:history="1">
+          <w:hyperlink w:anchor="_Toc315799501" w:history="1">
             <w:r>
               <w:rPr>
                 <w:rStyle w:val="Hyperlink"/>
                 <w:noProof/>
               </w:rPr>
-              <w:t>Project Flow</w:t>
+              <w:t>Project Conclusion</w:t>
             </w:r>
             <w:r>
               <w:rPr>
@@ -1562,7 +2851,7 @@
                 <w:noProof/>
                 <w:webHidden/>
               </w:rPr>
-              <w:instrText xml:space="preserve"> PAGEREF _Toc315739439 \h </w:instrText>
+              <w:instrText xml:space="preserve"> PAGEREF _Toc315799501 \h </w:instrText>
             </w:r>
             <w:r>
               <w:rPr>
@@ -1582,1111 +2871,7 @@
                 <w:noProof/>
                 <w:webHidden/>
               </w:rPr>
-              <w:t>7</w:t>
-            </w:r>
-            <w:r>
-              <w:rPr>
-                <w:noProof/>
-                <w:webHidden/>
-              </w:rPr>
-              <w:fldChar w:fldCharType="end"/>
-            </w:r>
-          </w:hyperlink>
-        </w:p>
-        <w:p>
-          <w:pPr>
-            <w:pStyle w:val="TOC1"/>
-            <w:tabs>
-              <w:tab w:val="right" w:leader="dot" w:pos="9350"/>
-            </w:tabs>
-            <w:rPr>
-              <w:rFonts w:eastAsiaTheme="minorEastAsia"/>
-              <w:noProof/>
-            </w:rPr>
-          </w:pPr>
-          <w:hyperlink w:anchor="_Toc315739440" w:history="1">
-            <w:r>
-              <w:rPr>
-                <w:rStyle w:val="Hyperlink"/>
-                <w:noProof/>
-              </w:rPr>
-              <w:t>Detailed Description</w:t>
-            </w:r>
-            <w:r>
-              <w:rPr>
-                <w:noProof/>
-                <w:webHidden/>
-              </w:rPr>
-              <w:tab/>
-            </w:r>
-            <w:r>
-              <w:rPr>
-                <w:noProof/>
-                <w:webHidden/>
-              </w:rPr>
-              <w:fldChar w:fldCharType="begin"/>
-            </w:r>
-            <w:r>
-              <w:rPr>
-                <w:noProof/>
-                <w:webHidden/>
-              </w:rPr>
-              <w:instrText xml:space="preserve"> PAGEREF _Toc315739440 \h </w:instrText>
-            </w:r>
-            <w:r>
-              <w:rPr>
-                <w:noProof/>
-                <w:webHidden/>
-              </w:rPr>
-            </w:r>
-            <w:r>
-              <w:rPr>
-                <w:noProof/>
-                <w:webHidden/>
-              </w:rPr>
-              <w:fldChar w:fldCharType="separate"/>
-            </w:r>
-            <w:r>
-              <w:rPr>
-                <w:noProof/>
-                <w:webHidden/>
-              </w:rPr>
-              <w:t>8</w:t>
-            </w:r>
-            <w:r>
-              <w:rPr>
-                <w:noProof/>
-                <w:webHidden/>
-              </w:rPr>
-              <w:fldChar w:fldCharType="end"/>
-            </w:r>
-          </w:hyperlink>
-        </w:p>
-        <w:p>
-          <w:pPr>
-            <w:pStyle w:val="TOC2"/>
-            <w:tabs>
-              <w:tab w:val="right" w:leader="dot" w:pos="9350"/>
-            </w:tabs>
-            <w:rPr>
-              <w:rFonts w:eastAsiaTheme="minorEastAsia"/>
-              <w:noProof/>
-            </w:rPr>
-          </w:pPr>
-          <w:hyperlink w:anchor="_Toc315739441" w:history="1">
-            <w:r>
-              <w:rPr>
-                <w:rStyle w:val="Hyperlink"/>
-                <w:noProof/>
-              </w:rPr>
-              <w:t>Bluetooth Communication</w:t>
-            </w:r>
-            <w:r>
-              <w:rPr>
-                <w:noProof/>
-                <w:webHidden/>
-              </w:rPr>
-              <w:tab/>
-            </w:r>
-            <w:r>
-              <w:rPr>
-                <w:noProof/>
-                <w:webHidden/>
-              </w:rPr>
-              <w:fldChar w:fldCharType="begin"/>
-            </w:r>
-            <w:r>
-              <w:rPr>
-                <w:noProof/>
-                <w:webHidden/>
-              </w:rPr>
-              <w:instrText xml:space="preserve"> PAGEREF _Toc315739441 \h </w:instrText>
-            </w:r>
-            <w:r>
-              <w:rPr>
-                <w:noProof/>
-                <w:webHidden/>
-              </w:rPr>
-            </w:r>
-            <w:r>
-              <w:rPr>
-                <w:noProof/>
-                <w:webHidden/>
-              </w:rPr>
-              <w:fldChar w:fldCharType="separate"/>
-            </w:r>
-            <w:r>
-              <w:rPr>
-                <w:noProof/>
-                <w:webHidden/>
-              </w:rPr>
-              <w:t>8</w:t>
-            </w:r>
-            <w:r>
-              <w:rPr>
-                <w:noProof/>
-                <w:webHidden/>
-              </w:rPr>
-              <w:fldChar w:fldCharType="end"/>
-            </w:r>
-          </w:hyperlink>
-        </w:p>
-        <w:p>
-          <w:pPr>
-            <w:pStyle w:val="TOC3"/>
-            <w:tabs>
-              <w:tab w:val="right" w:leader="dot" w:pos="9350"/>
-            </w:tabs>
-            <w:rPr>
-              <w:rFonts w:eastAsiaTheme="minorEastAsia"/>
-              <w:noProof/>
-            </w:rPr>
-          </w:pPr>
-          <w:hyperlink w:anchor="_Toc315739442" w:history="1">
-            <w:r>
-              <w:rPr>
-                <w:rStyle w:val="Hyperlink"/>
-                <w:noProof/>
-              </w:rPr>
-              <w:t>Classes</w:t>
-            </w:r>
-            <w:r>
-              <w:rPr>
-                <w:noProof/>
-                <w:webHidden/>
-              </w:rPr>
-              <w:tab/>
-            </w:r>
-            <w:r>
-              <w:rPr>
-                <w:noProof/>
-                <w:webHidden/>
-              </w:rPr>
-              <w:fldChar w:fldCharType="begin"/>
-            </w:r>
-            <w:r>
-              <w:rPr>
-                <w:noProof/>
-                <w:webHidden/>
-              </w:rPr>
-              <w:instrText xml:space="preserve"> PAGEREF _Toc315739442 \h </w:instrText>
-            </w:r>
-            <w:r>
-              <w:rPr>
-                <w:noProof/>
-                <w:webHidden/>
-              </w:rPr>
-            </w:r>
-            <w:r>
-              <w:rPr>
-                <w:noProof/>
-                <w:webHidden/>
-              </w:rPr>
-              <w:fldChar w:fldCharType="separate"/>
-            </w:r>
-            <w:r>
-              <w:rPr>
-                <w:noProof/>
-                <w:webHidden/>
-              </w:rPr>
-              <w:t>8</w:t>
-            </w:r>
-            <w:r>
-              <w:rPr>
-                <w:noProof/>
-                <w:webHidden/>
-              </w:rPr>
-              <w:fldChar w:fldCharType="end"/>
-            </w:r>
-          </w:hyperlink>
-        </w:p>
-        <w:p>
-          <w:pPr>
-            <w:pStyle w:val="TOC3"/>
-            <w:tabs>
-              <w:tab w:val="right" w:leader="dot" w:pos="9350"/>
-            </w:tabs>
-            <w:rPr>
-              <w:rFonts w:eastAsiaTheme="minorEastAsia"/>
-              <w:noProof/>
-            </w:rPr>
-          </w:pPr>
-          <w:hyperlink w:anchor="_Toc315739443" w:history="1">
-            <w:r>
-              <w:rPr>
-                <w:rStyle w:val="Hyperlink"/>
-                <w:noProof/>
-              </w:rPr>
-              <w:t>MultiplayerActivity</w:t>
-            </w:r>
-            <w:r>
-              <w:rPr>
-                <w:noProof/>
-                <w:webHidden/>
-              </w:rPr>
-              <w:tab/>
-            </w:r>
-            <w:r>
-              <w:rPr>
-                <w:noProof/>
-                <w:webHidden/>
-              </w:rPr>
-              <w:fldChar w:fldCharType="begin"/>
-            </w:r>
-            <w:r>
-              <w:rPr>
-                <w:noProof/>
-                <w:webHidden/>
-              </w:rPr>
-              <w:instrText xml:space="preserve"> PAGEREF _Toc315739443 \h </w:instrText>
-            </w:r>
-            <w:r>
-              <w:rPr>
-                <w:noProof/>
-                <w:webHidden/>
-              </w:rPr>
-            </w:r>
-            <w:r>
-              <w:rPr>
-                <w:noProof/>
-                <w:webHidden/>
-              </w:rPr>
-              <w:fldChar w:fldCharType="separate"/>
-            </w:r>
-            <w:r>
-              <w:rPr>
-                <w:noProof/>
-                <w:webHidden/>
-              </w:rPr>
-              <w:t>8</w:t>
-            </w:r>
-            <w:r>
-              <w:rPr>
-                <w:noProof/>
-                <w:webHidden/>
-              </w:rPr>
-              <w:fldChar w:fldCharType="end"/>
-            </w:r>
-          </w:hyperlink>
-        </w:p>
-        <w:p>
-          <w:pPr>
-            <w:pStyle w:val="TOC3"/>
-            <w:tabs>
-              <w:tab w:val="right" w:leader="dot" w:pos="9350"/>
-            </w:tabs>
-            <w:rPr>
-              <w:rFonts w:eastAsiaTheme="minorEastAsia"/>
-              <w:noProof/>
-            </w:rPr>
-          </w:pPr>
-          <w:hyperlink w:anchor="_Toc315739444" w:history="1">
-            <w:r>
-              <w:rPr>
-                <w:rStyle w:val="Hyperlink"/>
-                <w:noProof/>
-              </w:rPr>
-              <w:t>ModeSelectionActivity</w:t>
-            </w:r>
-            <w:r>
-              <w:rPr>
-                <w:noProof/>
-                <w:webHidden/>
-              </w:rPr>
-              <w:tab/>
-            </w:r>
-            <w:r>
-              <w:rPr>
-                <w:noProof/>
-                <w:webHidden/>
-              </w:rPr>
-              <w:fldChar w:fldCharType="begin"/>
-            </w:r>
-            <w:r>
-              <w:rPr>
-                <w:noProof/>
-                <w:webHidden/>
-              </w:rPr>
-              <w:instrText xml:space="preserve"> PAGEREF _Toc315739444 \h </w:instrText>
-            </w:r>
-            <w:r>
-              <w:rPr>
-                <w:noProof/>
-                <w:webHidden/>
-              </w:rPr>
-            </w:r>
-            <w:r>
-              <w:rPr>
-                <w:noProof/>
-                <w:webHidden/>
-              </w:rPr>
-              <w:fldChar w:fldCharType="separate"/>
-            </w:r>
-            <w:r>
-              <w:rPr>
-                <w:noProof/>
-                <w:webHidden/>
-              </w:rPr>
-              <w:t>8</w:t>
-            </w:r>
-            <w:r>
-              <w:rPr>
-                <w:noProof/>
-                <w:webHidden/>
-              </w:rPr>
-              <w:fldChar w:fldCharType="end"/>
-            </w:r>
-          </w:hyperlink>
-        </w:p>
-        <w:p>
-          <w:pPr>
-            <w:pStyle w:val="TOC3"/>
-            <w:tabs>
-              <w:tab w:val="right" w:leader="dot" w:pos="9350"/>
-            </w:tabs>
-            <w:rPr>
-              <w:rFonts w:eastAsiaTheme="minorEastAsia"/>
-              <w:noProof/>
-            </w:rPr>
-          </w:pPr>
-          <w:hyperlink w:anchor="_Toc315739445" w:history="1">
-            <w:r>
-              <w:rPr>
-                <w:rStyle w:val="Hyperlink"/>
-                <w:noProof/>
-              </w:rPr>
-              <w:t>ClientNumberPicker</w:t>
-            </w:r>
-            <w:r>
-              <w:rPr>
-                <w:noProof/>
-                <w:webHidden/>
-              </w:rPr>
-              <w:tab/>
-            </w:r>
-            <w:r>
-              <w:rPr>
-                <w:noProof/>
-                <w:webHidden/>
-              </w:rPr>
-              <w:fldChar w:fldCharType="begin"/>
-            </w:r>
-            <w:r>
-              <w:rPr>
-                <w:noProof/>
-                <w:webHidden/>
-              </w:rPr>
-              <w:instrText xml:space="preserve"> PAGEREF _Toc315739445 \h </w:instrText>
-            </w:r>
-            <w:r>
-              <w:rPr>
-                <w:noProof/>
-                <w:webHidden/>
-              </w:rPr>
-            </w:r>
-            <w:r>
-              <w:rPr>
-                <w:noProof/>
-                <w:webHidden/>
-              </w:rPr>
-              <w:fldChar w:fldCharType="separate"/>
-            </w:r>
-            <w:r>
-              <w:rPr>
-                <w:noProof/>
-                <w:webHidden/>
-              </w:rPr>
-              <w:t>8</w:t>
-            </w:r>
-            <w:r>
-              <w:rPr>
-                <w:noProof/>
-                <w:webHidden/>
-              </w:rPr>
-              <w:fldChar w:fldCharType="end"/>
-            </w:r>
-          </w:hyperlink>
-        </w:p>
-        <w:p>
-          <w:pPr>
-            <w:pStyle w:val="TOC3"/>
-            <w:tabs>
-              <w:tab w:val="right" w:leader="dot" w:pos="9350"/>
-            </w:tabs>
-            <w:rPr>
-              <w:rFonts w:eastAsiaTheme="minorEastAsia"/>
-              <w:noProof/>
-            </w:rPr>
-          </w:pPr>
-          <w:hyperlink w:anchor="_Toc315739446" w:history="1">
-            <w:r>
-              <w:rPr>
-                <w:rStyle w:val="Hyperlink"/>
-                <w:noProof/>
-              </w:rPr>
-              <w:t>DeviceListActivity</w:t>
-            </w:r>
-            <w:r>
-              <w:rPr>
-                <w:noProof/>
-                <w:webHidden/>
-              </w:rPr>
-              <w:tab/>
-            </w:r>
-            <w:r>
-              <w:rPr>
-                <w:noProof/>
-                <w:webHidden/>
-              </w:rPr>
-              <w:fldChar w:fldCharType="begin"/>
-            </w:r>
-            <w:r>
-              <w:rPr>
-                <w:noProof/>
-                <w:webHidden/>
-              </w:rPr>
-              <w:instrText xml:space="preserve"> PAGEREF _Toc315739446 \h </w:instrText>
-            </w:r>
-            <w:r>
-              <w:rPr>
-                <w:noProof/>
-                <w:webHidden/>
-              </w:rPr>
-            </w:r>
-            <w:r>
-              <w:rPr>
-                <w:noProof/>
-                <w:webHidden/>
-              </w:rPr>
-              <w:fldChar w:fldCharType="separate"/>
-            </w:r>
-            <w:r>
-              <w:rPr>
-                <w:noProof/>
-                <w:webHidden/>
-              </w:rPr>
-              <w:t>9</w:t>
-            </w:r>
-            <w:r>
-              <w:rPr>
-                <w:noProof/>
-                <w:webHidden/>
-              </w:rPr>
-              <w:fldChar w:fldCharType="end"/>
-            </w:r>
-          </w:hyperlink>
-        </w:p>
-        <w:p>
-          <w:pPr>
-            <w:pStyle w:val="TOC3"/>
-            <w:tabs>
-              <w:tab w:val="right" w:leader="dot" w:pos="9350"/>
-            </w:tabs>
-            <w:rPr>
-              <w:rFonts w:eastAsiaTheme="minorEastAsia"/>
-              <w:noProof/>
-            </w:rPr>
-          </w:pPr>
-          <w:hyperlink w:anchor="_Toc315739447" w:history="1">
-            <w:r>
-              <w:rPr>
-                <w:rStyle w:val="Hyperlink"/>
-                <w:noProof/>
-              </w:rPr>
-              <w:t>BluetoothMPService</w:t>
-            </w:r>
-            <w:r>
-              <w:rPr>
-                <w:noProof/>
-                <w:webHidden/>
-              </w:rPr>
-              <w:tab/>
-            </w:r>
-            <w:r>
-              <w:rPr>
-                <w:noProof/>
-                <w:webHidden/>
-              </w:rPr>
-              <w:fldChar w:fldCharType="begin"/>
-            </w:r>
-            <w:r>
-              <w:rPr>
-                <w:noProof/>
-                <w:webHidden/>
-              </w:rPr>
-              <w:instrText xml:space="preserve"> PAGEREF _Toc315739447 \h </w:instrText>
-            </w:r>
-            <w:r>
-              <w:rPr>
-                <w:noProof/>
-                <w:webHidden/>
-              </w:rPr>
-            </w:r>
-            <w:r>
-              <w:rPr>
-                <w:noProof/>
-                <w:webHidden/>
-              </w:rPr>
-              <w:fldChar w:fldCharType="separate"/>
-            </w:r>
-            <w:r>
-              <w:rPr>
-                <w:noProof/>
-                <w:webHidden/>
-              </w:rPr>
-              <w:t>9</w:t>
-            </w:r>
-            <w:r>
-              <w:rPr>
-                <w:noProof/>
-                <w:webHidden/>
-              </w:rPr>
-              <w:fldChar w:fldCharType="end"/>
-            </w:r>
-          </w:hyperlink>
-        </w:p>
-        <w:p>
-          <w:pPr>
-            <w:pStyle w:val="TOC3"/>
-            <w:tabs>
-              <w:tab w:val="right" w:leader="dot" w:pos="9350"/>
-            </w:tabs>
-            <w:rPr>
-              <w:rFonts w:eastAsiaTheme="minorEastAsia"/>
-              <w:noProof/>
-            </w:rPr>
-          </w:pPr>
-          <w:hyperlink w:anchor="_Toc315739448" w:history="1">
-            <w:r>
-              <w:rPr>
-                <w:rStyle w:val="Hyperlink"/>
-                <w:noProof/>
-              </w:rPr>
-              <w:t>DataServer / DataClient</w:t>
-            </w:r>
-            <w:r>
-              <w:rPr>
-                <w:noProof/>
-                <w:webHidden/>
-              </w:rPr>
-              <w:tab/>
-            </w:r>
-            <w:r>
-              <w:rPr>
-                <w:noProof/>
-                <w:webHidden/>
-              </w:rPr>
-              <w:fldChar w:fldCharType="begin"/>
-            </w:r>
-            <w:r>
-              <w:rPr>
-                <w:noProof/>
-                <w:webHidden/>
-              </w:rPr>
-              <w:instrText xml:space="preserve"> PAGEREF _Toc315739448 \h </w:instrText>
-            </w:r>
-            <w:r>
-              <w:rPr>
-                <w:noProof/>
-                <w:webHidden/>
-              </w:rPr>
-            </w:r>
-            <w:r>
-              <w:rPr>
-                <w:noProof/>
-                <w:webHidden/>
-              </w:rPr>
-              <w:fldChar w:fldCharType="separate"/>
-            </w:r>
-            <w:r>
-              <w:rPr>
-                <w:noProof/>
-                <w:webHidden/>
-              </w:rPr>
-              <w:t>9</w:t>
-            </w:r>
-            <w:r>
-              <w:rPr>
-                <w:noProof/>
-                <w:webHidden/>
-              </w:rPr>
-              <w:fldChar w:fldCharType="end"/>
-            </w:r>
-          </w:hyperlink>
-        </w:p>
-        <w:p>
-          <w:pPr>
-            <w:pStyle w:val="TOC2"/>
-            <w:tabs>
-              <w:tab w:val="right" w:leader="dot" w:pos="9350"/>
-            </w:tabs>
-            <w:rPr>
-              <w:rFonts w:eastAsiaTheme="minorEastAsia"/>
-              <w:noProof/>
-            </w:rPr>
-          </w:pPr>
-          <w:hyperlink w:anchor="_Toc315739449" w:history="1">
-            <w:r>
-              <w:rPr>
-                <w:rStyle w:val="Hyperlink"/>
-                <w:noProof/>
-              </w:rPr>
-              <w:t>Server and Client Side Bluetooth Communication</w:t>
-            </w:r>
-            <w:r>
-              <w:rPr>
-                <w:noProof/>
-                <w:webHidden/>
-              </w:rPr>
-              <w:tab/>
-            </w:r>
-            <w:r>
-              <w:rPr>
-                <w:noProof/>
-                <w:webHidden/>
-              </w:rPr>
-              <w:fldChar w:fldCharType="begin"/>
-            </w:r>
-            <w:r>
-              <w:rPr>
-                <w:noProof/>
-                <w:webHidden/>
-              </w:rPr>
-              <w:instrText xml:space="preserve"> PAGEREF _Toc315739449 \h </w:instrText>
-            </w:r>
-            <w:r>
-              <w:rPr>
-                <w:noProof/>
-                <w:webHidden/>
-              </w:rPr>
-            </w:r>
-            <w:r>
-              <w:rPr>
-                <w:noProof/>
-                <w:webHidden/>
-              </w:rPr>
-              <w:fldChar w:fldCharType="separate"/>
-            </w:r>
-            <w:r>
-              <w:rPr>
-                <w:noProof/>
-                <w:webHidden/>
-              </w:rPr>
-              <w:t>11</w:t>
-            </w:r>
-            <w:r>
-              <w:rPr>
-                <w:noProof/>
-                <w:webHidden/>
-              </w:rPr>
-              <w:fldChar w:fldCharType="end"/>
-            </w:r>
-          </w:hyperlink>
-        </w:p>
-        <w:p>
-          <w:pPr>
-            <w:pStyle w:val="TOC3"/>
-            <w:tabs>
-              <w:tab w:val="right" w:leader="dot" w:pos="9350"/>
-            </w:tabs>
-            <w:rPr>
-              <w:rFonts w:eastAsiaTheme="minorEastAsia"/>
-              <w:noProof/>
-            </w:rPr>
-          </w:pPr>
-          <w:hyperlink w:anchor="_Toc315739450" w:history="1">
-            <w:r>
-              <w:rPr>
-                <w:rStyle w:val="Hyperlink"/>
-                <w:noProof/>
-              </w:rPr>
-              <w:t>Server Side</w:t>
-            </w:r>
-            <w:r>
-              <w:rPr>
-                <w:noProof/>
-                <w:webHidden/>
-              </w:rPr>
-              <w:tab/>
-            </w:r>
-            <w:r>
-              <w:rPr>
-                <w:noProof/>
-                <w:webHidden/>
-              </w:rPr>
-              <w:fldChar w:fldCharType="begin"/>
-            </w:r>
-            <w:r>
-              <w:rPr>
-                <w:noProof/>
-                <w:webHidden/>
-              </w:rPr>
-              <w:instrText xml:space="preserve"> PAGEREF _Toc315739450 \h </w:instrText>
-            </w:r>
-            <w:r>
-              <w:rPr>
-                <w:noProof/>
-                <w:webHidden/>
-              </w:rPr>
-            </w:r>
-            <w:r>
-              <w:rPr>
-                <w:noProof/>
-                <w:webHidden/>
-              </w:rPr>
-              <w:fldChar w:fldCharType="separate"/>
-            </w:r>
-            <w:r>
-              <w:rPr>
-                <w:noProof/>
-                <w:webHidden/>
-              </w:rPr>
-              <w:t>11</w:t>
-            </w:r>
-            <w:r>
-              <w:rPr>
-                <w:noProof/>
-                <w:webHidden/>
-              </w:rPr>
-              <w:fldChar w:fldCharType="end"/>
-            </w:r>
-          </w:hyperlink>
-        </w:p>
-        <w:p>
-          <w:pPr>
-            <w:pStyle w:val="TOC3"/>
-            <w:tabs>
-              <w:tab w:val="right" w:leader="dot" w:pos="9350"/>
-            </w:tabs>
-            <w:rPr>
-              <w:rFonts w:eastAsiaTheme="minorEastAsia"/>
-              <w:noProof/>
-            </w:rPr>
-          </w:pPr>
-          <w:hyperlink w:anchor="_Toc315739451" w:history="1">
-            <w:r>
-              <w:rPr>
-                <w:rStyle w:val="Hyperlink"/>
-                <w:noProof/>
-              </w:rPr>
-              <w:t>Client Side</w:t>
-            </w:r>
-            <w:r>
-              <w:rPr>
-                <w:noProof/>
-                <w:webHidden/>
-              </w:rPr>
-              <w:tab/>
-            </w:r>
-            <w:r>
-              <w:rPr>
-                <w:noProof/>
-                <w:webHidden/>
-              </w:rPr>
-              <w:fldChar w:fldCharType="begin"/>
-            </w:r>
-            <w:r>
-              <w:rPr>
-                <w:noProof/>
-                <w:webHidden/>
-              </w:rPr>
-              <w:instrText xml:space="preserve"> PAGEREF _Toc315739451 \h </w:instrText>
-            </w:r>
-            <w:r>
-              <w:rPr>
-                <w:noProof/>
-                <w:webHidden/>
-              </w:rPr>
-            </w:r>
-            <w:r>
-              <w:rPr>
-                <w:noProof/>
-                <w:webHidden/>
-              </w:rPr>
-              <w:fldChar w:fldCharType="separate"/>
-            </w:r>
-            <w:r>
-              <w:rPr>
-                <w:noProof/>
-                <w:webHidden/>
-              </w:rPr>
-              <w:t>14</w:t>
-            </w:r>
-            <w:r>
-              <w:rPr>
-                <w:noProof/>
-                <w:webHidden/>
-              </w:rPr>
-              <w:fldChar w:fldCharType="end"/>
-            </w:r>
-          </w:hyperlink>
-        </w:p>
-        <w:p>
-          <w:pPr>
-            <w:pStyle w:val="TOC2"/>
-            <w:tabs>
-              <w:tab w:val="right" w:leader="dot" w:pos="9350"/>
-            </w:tabs>
-            <w:rPr>
-              <w:rFonts w:eastAsiaTheme="minorEastAsia"/>
-              <w:noProof/>
-            </w:rPr>
-          </w:pPr>
-          <w:hyperlink w:anchor="_Toc315739452" w:history="1">
-            <w:r>
-              <w:rPr>
-                <w:rStyle w:val="Hyperlink"/>
-                <w:noProof/>
-              </w:rPr>
-              <w:t>Communication with the Main Activity</w:t>
-            </w:r>
-            <w:r>
-              <w:rPr>
-                <w:noProof/>
-                <w:webHidden/>
-              </w:rPr>
-              <w:tab/>
-            </w:r>
-            <w:r>
-              <w:rPr>
-                <w:noProof/>
-                <w:webHidden/>
-              </w:rPr>
-              <w:fldChar w:fldCharType="begin"/>
-            </w:r>
-            <w:r>
-              <w:rPr>
-                <w:noProof/>
-                <w:webHidden/>
-              </w:rPr>
-              <w:instrText xml:space="preserve"> PAGEREF _Toc315739452 \h </w:instrText>
-            </w:r>
-            <w:r>
-              <w:rPr>
-                <w:noProof/>
-                <w:webHidden/>
-              </w:rPr>
-            </w:r>
-            <w:r>
-              <w:rPr>
-                <w:noProof/>
-                <w:webHidden/>
-              </w:rPr>
-              <w:fldChar w:fldCharType="separate"/>
-            </w:r>
-            <w:r>
-              <w:rPr>
-                <w:noProof/>
-                <w:webHidden/>
-              </w:rPr>
-              <w:t>15</w:t>
-            </w:r>
-            <w:r>
-              <w:rPr>
-                <w:noProof/>
-                <w:webHidden/>
-              </w:rPr>
-              <w:fldChar w:fldCharType="end"/>
-            </w:r>
-          </w:hyperlink>
-        </w:p>
-        <w:p>
-          <w:pPr>
-            <w:pStyle w:val="TOC2"/>
-            <w:tabs>
-              <w:tab w:val="right" w:leader="dot" w:pos="9350"/>
-            </w:tabs>
-            <w:rPr>
-              <w:rFonts w:eastAsiaTheme="minorEastAsia"/>
-              <w:noProof/>
-            </w:rPr>
-          </w:pPr>
-          <w:hyperlink w:anchor="_Toc315739453" w:history="1">
-            <w:r>
-              <w:rPr>
-                <w:rStyle w:val="Hyperlink"/>
-                <w:noProof/>
-              </w:rPr>
-              <w:t>Actions According to the Activity Results</w:t>
-            </w:r>
-            <w:r>
-              <w:rPr>
-                <w:noProof/>
-                <w:webHidden/>
-              </w:rPr>
-              <w:tab/>
-            </w:r>
-            <w:r>
-              <w:rPr>
-                <w:noProof/>
-                <w:webHidden/>
-              </w:rPr>
-              <w:fldChar w:fldCharType="begin"/>
-            </w:r>
-            <w:r>
-              <w:rPr>
-                <w:noProof/>
-                <w:webHidden/>
-              </w:rPr>
-              <w:instrText xml:space="preserve"> PAGEREF _Toc315739453 \h </w:instrText>
-            </w:r>
-            <w:r>
-              <w:rPr>
-                <w:noProof/>
-                <w:webHidden/>
-              </w:rPr>
-            </w:r>
-            <w:r>
-              <w:rPr>
-                <w:noProof/>
-                <w:webHidden/>
-              </w:rPr>
-              <w:fldChar w:fldCharType="separate"/>
-            </w:r>
-            <w:r>
-              <w:rPr>
-                <w:noProof/>
-                <w:webHidden/>
-              </w:rPr>
-              <w:t>17</w:t>
-            </w:r>
-            <w:r>
-              <w:rPr>
-                <w:noProof/>
-                <w:webHidden/>
-              </w:rPr>
-              <w:fldChar w:fldCharType="end"/>
-            </w:r>
-          </w:hyperlink>
-        </w:p>
-        <w:p>
-          <w:pPr>
-            <w:pStyle w:val="TOC1"/>
-            <w:tabs>
-              <w:tab w:val="right" w:leader="dot" w:pos="9350"/>
-            </w:tabs>
-            <w:rPr>
-              <w:rFonts w:eastAsiaTheme="minorEastAsia"/>
-              <w:noProof/>
-            </w:rPr>
-          </w:pPr>
-          <w:hyperlink w:anchor="_Toc315739454" w:history="1">
-            <w:r>
-              <w:rPr>
-                <w:rStyle w:val="Hyperlink"/>
-                <w:noProof/>
-              </w:rPr>
-              <w:t>Detailed Test Plan</w:t>
-            </w:r>
-            <w:r>
-              <w:rPr>
-                <w:noProof/>
-                <w:webHidden/>
-              </w:rPr>
-              <w:tab/>
-            </w:r>
-            <w:r>
-              <w:rPr>
-                <w:noProof/>
-                <w:webHidden/>
-              </w:rPr>
-              <w:fldChar w:fldCharType="begin"/>
-            </w:r>
-            <w:r>
-              <w:rPr>
-                <w:noProof/>
-                <w:webHidden/>
-              </w:rPr>
-              <w:instrText xml:space="preserve"> PAGEREF _Toc315739454 \h </w:instrText>
-            </w:r>
-            <w:r>
-              <w:rPr>
-                <w:noProof/>
-                <w:webHidden/>
-              </w:rPr>
-            </w:r>
-            <w:r>
-              <w:rPr>
-                <w:noProof/>
-                <w:webHidden/>
-              </w:rPr>
-              <w:fldChar w:fldCharType="separate"/>
-            </w:r>
-            <w:r>
-              <w:rPr>
-                <w:noProof/>
-                <w:webHidden/>
-              </w:rPr>
-              <w:t>18</w:t>
-            </w:r>
-            <w:r>
-              <w:rPr>
-                <w:noProof/>
-                <w:webHidden/>
-              </w:rPr>
-              <w:fldChar w:fldCharType="end"/>
-            </w:r>
-          </w:hyperlink>
-        </w:p>
-        <w:p>
-          <w:pPr>
-            <w:pStyle w:val="TOC1"/>
-            <w:tabs>
-              <w:tab w:val="right" w:leader="dot" w:pos="9350"/>
-            </w:tabs>
-            <w:rPr>
-              <w:rFonts w:eastAsiaTheme="minorEastAsia"/>
-              <w:noProof/>
-            </w:rPr>
-          </w:pPr>
-          <w:hyperlink w:anchor="_Toc315739455" w:history="1">
-            <w:r>
-              <w:rPr>
-                <w:rStyle w:val="Hyperlink"/>
-                <w:noProof/>
-              </w:rPr>
-              <w:t>Project Conclusion</w:t>
-            </w:r>
-            <w:r>
-              <w:rPr>
-                <w:noProof/>
-                <w:webHidden/>
-              </w:rPr>
-              <w:tab/>
-            </w:r>
-            <w:r>
-              <w:rPr>
-                <w:noProof/>
-                <w:webHidden/>
-              </w:rPr>
-              <w:fldChar w:fldCharType="begin"/>
-            </w:r>
-            <w:r>
-              <w:rPr>
-                <w:noProof/>
-                <w:webHidden/>
-              </w:rPr>
-              <w:instrText xml:space="preserve"> PAGEREF _Toc315739455 \h </w:instrText>
-            </w:r>
-            <w:r>
-              <w:rPr>
-                <w:noProof/>
-                <w:webHidden/>
-              </w:rPr>
-            </w:r>
-            <w:r>
-              <w:rPr>
-                <w:noProof/>
-                <w:webHidden/>
-              </w:rPr>
-              <w:fldChar w:fldCharType="separate"/>
-            </w:r>
-            <w:r>
-              <w:rPr>
-                <w:noProof/>
-                <w:webHidden/>
-              </w:rPr>
-              <w:t>18</w:t>
+              <w:t>20</w:t>
             </w:r>
             <w:r>
               <w:rPr>
@@ -2723,35 +2908,35 @@
       <w:pPr>
         <w:pStyle w:val="Heading1"/>
       </w:pPr>
-      <w:bookmarkStart w:id="1" w:name="_Toc315739420"/>
+      <w:bookmarkStart w:id="2" w:name="_Toc315799464"/>
       <w:r>
         <w:t>Abstract</w:t>
       </w:r>
       <w:bookmarkEnd w:id="0"/>
-      <w:bookmarkEnd w:id="1"/>
+      <w:bookmarkEnd w:id="2"/>
     </w:p>
     <w:p/>
     <w:p>
       <w:pPr>
         <w:pStyle w:val="Heading1"/>
       </w:pPr>
-      <w:bookmarkStart w:id="2" w:name="_Toc315737433"/>
-      <w:bookmarkStart w:id="3" w:name="_Toc315739421"/>
+      <w:bookmarkStart w:id="3" w:name="_Toc315737433"/>
+      <w:bookmarkStart w:id="4" w:name="_Toc315799465"/>
       <w:r>
         <w:t>Project T</w:t>
       </w:r>
       <w:r>
         <w:t>eam</w:t>
       </w:r>
-      <w:bookmarkEnd w:id="2"/>
       <w:bookmarkEnd w:id="3"/>
+      <w:bookmarkEnd w:id="4"/>
     </w:p>
     <w:p>
       <w:pPr>
         <w:pStyle w:val="Heading2"/>
       </w:pPr>
-      <w:bookmarkStart w:id="4" w:name="_Toc315737434"/>
-      <w:bookmarkStart w:id="5" w:name="_Toc315739422"/>
+      <w:bookmarkStart w:id="5" w:name="_Toc315737434"/>
+      <w:bookmarkStart w:id="6" w:name="_Toc315799466"/>
       <w:proofErr w:type="spellStart"/>
       <w:r>
         <w:t>Baris</w:t>
@@ -2764,141 +2949,141 @@
       <w:r>
         <w:t>Oztop</w:t>
       </w:r>
-      <w:bookmarkEnd w:id="4"/>
       <w:bookmarkEnd w:id="5"/>
-      <w:proofErr w:type="spellEnd"/>
-    </w:p>
-    <w:p>
-      <w:proofErr w:type="spellStart"/>
-      <w:r>
-        <w:t>Baris</w:t>
-      </w:r>
-      <w:proofErr w:type="spellEnd"/>
-      <w:r>
-        <w:t xml:space="preserve"> is currently Informatics Master </w:t>
-      </w:r>
-      <w:proofErr w:type="gramStart"/>
-      <w:r>
-        <w:t>student</w:t>
-      </w:r>
-      <w:proofErr w:type="gramEnd"/>
-      <w:r>
-        <w:t xml:space="preserve"> at TU </w:t>
-      </w:r>
-      <w:proofErr w:type="spellStart"/>
-      <w:r>
-        <w:t>München</w:t>
-      </w:r>
-      <w:proofErr w:type="spellEnd"/>
-      <w:r>
-        <w:t xml:space="preserve">, and this is his second semester. He is graduated from Middle East Technical University, Turkey with Computer Engineering major. His favorite object-oriented programming language is Java. He has done several projects in his bachelor and first semester of his master degree. Some of these projects are </w:t>
-      </w:r>
-      <w:r>
-        <w:t>Database Implementation</w:t>
-      </w:r>
-      <w:r>
-        <w:t xml:space="preserve">, </w:t>
-      </w:r>
-      <w:r>
-        <w:t xml:space="preserve">Information </w:t>
-      </w:r>
-      <w:r>
-        <w:lastRenderedPageBreak/>
-        <w:t>Visualization</w:t>
-      </w:r>
-      <w:r>
-        <w:t>,</w:t>
-      </w:r>
-      <w:r>
-        <w:t xml:space="preserve"> 3D User Interfaces</w:t>
-      </w:r>
-      <w:r>
-        <w:t xml:space="preserve">, </w:t>
-      </w:r>
-      <w:r>
-        <w:t>Rapid Application Development</w:t>
-      </w:r>
-      <w:r>
-        <w:t xml:space="preserve">, and </w:t>
-      </w:r>
-      <w:r>
-        <w:t>Peer-to-Peer Desktop Search Agent</w:t>
-      </w:r>
-      <w:r>
-        <w:t xml:space="preserve">. He is currently working as student trainee </w:t>
-      </w:r>
-      <w:r>
-        <w:t>in S</w:t>
-      </w:r>
-      <w:r>
-        <w:t xml:space="preserve">oftware </w:t>
-      </w:r>
-      <w:r>
-        <w:t>D</w:t>
-      </w:r>
-      <w:r>
-        <w:t xml:space="preserve">evelopment and </w:t>
-      </w:r>
-      <w:r>
-        <w:t>Consultant Company</w:t>
-      </w:r>
-      <w:r>
-        <w:t xml:space="preserve">. </w:t>
-      </w:r>
-      <w:r>
-        <w:t xml:space="preserve">His hobbies are </w:t>
-      </w:r>
-      <w:r>
-        <w:t>Movie and Music Collecting, Photography, Travelling, World Cuisines,</w:t>
-      </w:r>
-      <w:r>
-        <w:t xml:space="preserve"> and</w:t>
-      </w:r>
-      <w:r>
-        <w:t xml:space="preserve"> Cooking</w:t>
-      </w:r>
-      <w:r>
-        <w:t>.</w:t>
-      </w:r>
-    </w:p>
-    <w:p>
-      <w:pPr>
-        <w:pStyle w:val="Heading2"/>
-      </w:pPr>
-      <w:bookmarkStart w:id="6" w:name="_Toc315739423"/>
-      <w:r>
-        <w:t xml:space="preserve">Stefan </w:t>
-      </w:r>
-      <w:proofErr w:type="spellStart"/>
-      <w:r>
-        <w:t>Matl</w:t>
-      </w:r>
       <w:bookmarkEnd w:id="6"/>
       <w:proofErr w:type="spellEnd"/>
     </w:p>
     <w:p>
+      <w:proofErr w:type="spellStart"/>
+      <w:r>
+        <w:t>Baris</w:t>
+      </w:r>
+      <w:proofErr w:type="spellEnd"/>
+      <w:r>
+        <w:t xml:space="preserve"> is currently Informatics Master </w:t>
+      </w:r>
+      <w:proofErr w:type="gramStart"/>
+      <w:r>
+        <w:t>student</w:t>
+      </w:r>
+      <w:proofErr w:type="gramEnd"/>
+      <w:r>
+        <w:t xml:space="preserve"> at TU </w:t>
+      </w:r>
+      <w:proofErr w:type="spellStart"/>
+      <w:r>
+        <w:t>München</w:t>
+      </w:r>
+      <w:proofErr w:type="spellEnd"/>
+      <w:r>
+        <w:t xml:space="preserve">, and this is his second semester. He is graduated from Middle East Technical University, Turkey with Computer Engineering major. His favorite </w:t>
+      </w:r>
+      <w:r>
+        <w:lastRenderedPageBreak/>
+        <w:t xml:space="preserve">object-oriented programming language is Java. He has done several projects in his bachelor and first semester of his master degree. Some of these projects are </w:t>
+      </w:r>
+      <w:r>
+        <w:t>Database Implementation</w:t>
+      </w:r>
+      <w:r>
+        <w:t xml:space="preserve">, </w:t>
+      </w:r>
+      <w:r>
+        <w:t>Information Visualization</w:t>
+      </w:r>
+      <w:r>
+        <w:t>,</w:t>
+      </w:r>
+      <w:r>
+        <w:t xml:space="preserve"> 3D User Interfaces</w:t>
+      </w:r>
+      <w:r>
+        <w:t xml:space="preserve">, </w:t>
+      </w:r>
+      <w:r>
+        <w:t>Rapid Application Development</w:t>
+      </w:r>
+      <w:r>
+        <w:t xml:space="preserve">, and </w:t>
+      </w:r>
+      <w:r>
+        <w:t>Peer-to-Peer Desktop Search Agent</w:t>
+      </w:r>
+      <w:r>
+        <w:t xml:space="preserve">. He is currently working as student trainee </w:t>
+      </w:r>
+      <w:r>
+        <w:t>in S</w:t>
+      </w:r>
+      <w:r>
+        <w:t xml:space="preserve">oftware </w:t>
+      </w:r>
+      <w:r>
+        <w:t>D</w:t>
+      </w:r>
+      <w:r>
+        <w:t xml:space="preserve">evelopment and </w:t>
+      </w:r>
+      <w:r>
+        <w:t>Consultant Company</w:t>
+      </w:r>
+      <w:r>
+        <w:t xml:space="preserve">. </w:t>
+      </w:r>
+      <w:r>
+        <w:t xml:space="preserve">His hobbies are </w:t>
+      </w:r>
+      <w:r>
+        <w:t>Movie and Music Collecting, Photography, Travelling, World Cuisines,</w:t>
+      </w:r>
+      <w:r>
+        <w:t xml:space="preserve"> and</w:t>
+      </w:r>
+      <w:r>
+        <w:t xml:space="preserve"> Cooking</w:t>
+      </w:r>
+      <w:r>
+        <w:t>.</w:t>
+      </w:r>
+    </w:p>
+    <w:p>
+      <w:pPr>
+        <w:pStyle w:val="Heading2"/>
+      </w:pPr>
+      <w:bookmarkStart w:id="7" w:name="_Toc315799467"/>
+      <w:r>
+        <w:t xml:space="preserve">Stefan </w:t>
+      </w:r>
+      <w:proofErr w:type="spellStart"/>
+      <w:r>
+        <w:t>Matl</w:t>
+      </w:r>
+      <w:bookmarkEnd w:id="7"/>
+      <w:proofErr w:type="spellEnd"/>
+    </w:p>
+    <w:p>
       <w:pPr>
         <w:pStyle w:val="Heading1"/>
       </w:pPr>
-      <w:bookmarkStart w:id="7" w:name="_Toc315737435"/>
-      <w:bookmarkStart w:id="8" w:name="_Toc315739424"/>
+      <w:bookmarkStart w:id="8" w:name="_Toc315737435"/>
+      <w:bookmarkStart w:id="9" w:name="_Toc315799468"/>
       <w:r>
         <w:t>Project Plan</w:t>
       </w:r>
-      <w:bookmarkEnd w:id="7"/>
       <w:bookmarkEnd w:id="8"/>
+      <w:bookmarkEnd w:id="9"/>
     </w:p>
     <w:p>
       <w:pPr>
         <w:pStyle w:val="Heading2"/>
       </w:pPr>
-      <w:bookmarkStart w:id="9" w:name="_Toc308731113"/>
-      <w:bookmarkStart w:id="10" w:name="_Toc315739425"/>
+      <w:bookmarkStart w:id="10" w:name="_Toc308731113"/>
+      <w:bookmarkStart w:id="11" w:name="_Toc315799469"/>
       <w:r>
         <w:t>Idea</w:t>
       </w:r>
-      <w:bookmarkEnd w:id="9"/>
       <w:bookmarkEnd w:id="10"/>
+      <w:bookmarkEnd w:id="11"/>
     </w:p>
     <w:p>
       <w:r>
@@ -2933,15 +3118,15 @@
       <w:pPr>
         <w:pStyle w:val="Heading2"/>
       </w:pPr>
-      <w:bookmarkStart w:id="11" w:name="h.zd4v2wurp8il"/>
-      <w:bookmarkStart w:id="12" w:name="_Toc308731114"/>
-      <w:bookmarkStart w:id="13" w:name="_Toc315739426"/>
-      <w:bookmarkEnd w:id="11"/>
+      <w:bookmarkStart w:id="12" w:name="h.zd4v2wurp8il"/>
+      <w:bookmarkStart w:id="13" w:name="_Toc308731114"/>
+      <w:bookmarkStart w:id="14" w:name="_Toc315799470"/>
+      <w:bookmarkEnd w:id="12"/>
       <w:r>
         <w:t>Product</w:t>
       </w:r>
-      <w:bookmarkEnd w:id="12"/>
       <w:bookmarkEnd w:id="13"/>
+      <w:bookmarkEnd w:id="14"/>
     </w:p>
     <w:p>
       <w:r>
@@ -2952,34 +3137,34 @@
       <w:pPr>
         <w:pStyle w:val="Heading3"/>
       </w:pPr>
-      <w:bookmarkStart w:id="14" w:name="h.vy23zcuiwh7g"/>
-      <w:bookmarkStart w:id="15" w:name="_Toc308731115"/>
-      <w:bookmarkStart w:id="16" w:name="_Toc315739427"/>
-      <w:bookmarkEnd w:id="14"/>
+      <w:bookmarkStart w:id="15" w:name="h.vy23zcuiwh7g"/>
+      <w:bookmarkStart w:id="16" w:name="_Toc308731115"/>
+      <w:bookmarkStart w:id="17" w:name="_Toc315799471"/>
+      <w:bookmarkEnd w:id="15"/>
       <w:r>
         <w:t>How to play</w:t>
       </w:r>
-      <w:bookmarkEnd w:id="15"/>
       <w:bookmarkEnd w:id="16"/>
+      <w:bookmarkEnd w:id="17"/>
     </w:p>
     <w:p>
       <w:r>
         <w:t>Each player (possible number of players: two, three or four players) has four pegs and aims at getting them from their first position, out-region, into their final home fields. First, the player has to throw a dice. In the beginning all the pegs of the player are blocked and the player is allowed to throw the dice three times until throwing a six. With every six, a player can unblock one peg from its out-region, and in each round the peg is moved according to the number the dice shows. A player is not allowed to move the peg on a field already occupied by one of his other pegs. If the field is occupied with another player’s peg, he can kick out the other player and force him to restart with that peg.</w:t>
       </w:r>
-      <w:bookmarkStart w:id="17" w:name="h.4z5payz5c1sx"/>
-      <w:bookmarkStart w:id="18" w:name="_Toc308731116"/>
-      <w:bookmarkEnd w:id="17"/>
+      <w:bookmarkStart w:id="18" w:name="h.4z5payz5c1sx"/>
+      <w:bookmarkStart w:id="19" w:name="_Toc308731116"/>
+      <w:bookmarkEnd w:id="18"/>
     </w:p>
     <w:p>
       <w:pPr>
         <w:pStyle w:val="Heading3"/>
       </w:pPr>
-      <w:bookmarkStart w:id="19" w:name="_Toc315739428"/>
+      <w:bookmarkStart w:id="20" w:name="_Toc315799472"/>
       <w:r>
         <w:t>Differences</w:t>
       </w:r>
-      <w:bookmarkEnd w:id="18"/>
       <w:bookmarkEnd w:id="19"/>
+      <w:bookmarkEnd w:id="20"/>
     </w:p>
     <w:p>
       <w:r>
@@ -2990,16 +3175,16 @@
       <w:pPr>
         <w:pStyle w:val="Heading2"/>
       </w:pPr>
-      <w:bookmarkStart w:id="20" w:name="h.13ns84mfl19u"/>
-      <w:bookmarkStart w:id="21" w:name="_Toc308731117"/>
-      <w:bookmarkStart w:id="22" w:name="_Toc315739429"/>
-      <w:bookmarkEnd w:id="20"/>
+      <w:bookmarkStart w:id="21" w:name="h.13ns84mfl19u"/>
+      <w:bookmarkStart w:id="22" w:name="_Toc308731117"/>
+      <w:bookmarkStart w:id="23" w:name="_Toc315799473"/>
+      <w:bookmarkEnd w:id="21"/>
       <w:r>
         <w:lastRenderedPageBreak/>
         <w:t>Quality requirements</w:t>
       </w:r>
-      <w:bookmarkEnd w:id="21"/>
       <w:bookmarkEnd w:id="22"/>
+      <w:bookmarkEnd w:id="23"/>
     </w:p>
     <w:p>
       <w:r>
@@ -3010,15 +3195,15 @@
       <w:pPr>
         <w:pStyle w:val="Heading3"/>
       </w:pPr>
-      <w:bookmarkStart w:id="23" w:name="h.5lksjgz04l83"/>
-      <w:bookmarkStart w:id="24" w:name="_Toc308731118"/>
-      <w:bookmarkStart w:id="25" w:name="_Toc315739430"/>
-      <w:bookmarkEnd w:id="23"/>
+      <w:bookmarkStart w:id="24" w:name="h.5lksjgz04l83"/>
+      <w:bookmarkStart w:id="25" w:name="_Toc308731118"/>
+      <w:bookmarkStart w:id="26" w:name="_Toc315799474"/>
+      <w:bookmarkEnd w:id="24"/>
       <w:r>
         <w:t>Must-have features</w:t>
       </w:r>
-      <w:bookmarkEnd w:id="24"/>
       <w:bookmarkEnd w:id="25"/>
+      <w:bookmarkEnd w:id="26"/>
     </w:p>
     <w:p>
       <w:r>
@@ -3197,15 +3382,15 @@
       <w:pPr>
         <w:pStyle w:val="Heading3"/>
       </w:pPr>
-      <w:bookmarkStart w:id="26" w:name="h.hsqtdjx460fd"/>
-      <w:bookmarkStart w:id="27" w:name="_Toc308731119"/>
-      <w:bookmarkStart w:id="28" w:name="_Toc315739431"/>
-      <w:bookmarkEnd w:id="26"/>
+      <w:bookmarkStart w:id="27" w:name="h.hsqtdjx460fd"/>
+      <w:bookmarkStart w:id="28" w:name="_Toc308731119"/>
+      <w:bookmarkStart w:id="29" w:name="_Toc315799475"/>
+      <w:bookmarkEnd w:id="27"/>
       <w:r>
         <w:t>Optional features</w:t>
       </w:r>
-      <w:bookmarkEnd w:id="27"/>
       <w:bookmarkEnd w:id="28"/>
+      <w:bookmarkEnd w:id="29"/>
     </w:p>
     <w:p>
       <w:pPr>
@@ -3429,16 +3614,16 @@
         <w:pStyle w:val="Heading2"/>
         <w:pageBreakBefore/>
       </w:pPr>
-      <w:bookmarkStart w:id="29" w:name="h.f02jgkyiqff0"/>
-      <w:bookmarkStart w:id="30" w:name="_Toc308731120"/>
-      <w:bookmarkStart w:id="31" w:name="_Toc315739432"/>
-      <w:bookmarkEnd w:id="29"/>
+      <w:bookmarkStart w:id="30" w:name="h.f02jgkyiqff0"/>
+      <w:bookmarkStart w:id="31" w:name="_Toc308731120"/>
+      <w:bookmarkStart w:id="32" w:name="_Toc315799476"/>
+      <w:bookmarkEnd w:id="30"/>
       <w:r>
         <w:lastRenderedPageBreak/>
         <w:t>Implementation</w:t>
       </w:r>
-      <w:bookmarkEnd w:id="30"/>
       <w:bookmarkEnd w:id="31"/>
+      <w:bookmarkEnd w:id="32"/>
     </w:p>
     <w:p>
       <w:r>
@@ -3457,15 +3642,15 @@
       <w:pPr>
         <w:pStyle w:val="Heading3"/>
       </w:pPr>
-      <w:bookmarkStart w:id="32" w:name="h.b80ho12xqtby"/>
-      <w:bookmarkStart w:id="33" w:name="_Toc308731121"/>
-      <w:bookmarkStart w:id="34" w:name="_Toc315739433"/>
-      <w:bookmarkEnd w:id="32"/>
+      <w:bookmarkStart w:id="33" w:name="h.b80ho12xqtby"/>
+      <w:bookmarkStart w:id="34" w:name="_Toc308731121"/>
+      <w:bookmarkStart w:id="35" w:name="_Toc315799477"/>
+      <w:bookmarkEnd w:id="33"/>
       <w:r>
         <w:t>Resources</w:t>
       </w:r>
-      <w:bookmarkEnd w:id="33"/>
       <w:bookmarkEnd w:id="34"/>
+      <w:bookmarkEnd w:id="35"/>
     </w:p>
     <w:p>
       <w:pPr>
@@ -3611,15 +3796,15 @@
       <w:pPr>
         <w:pStyle w:val="Heading3"/>
       </w:pPr>
-      <w:bookmarkStart w:id="35" w:name="h.xfqfo5shwvhh"/>
-      <w:bookmarkStart w:id="36" w:name="_Toc308731122"/>
-      <w:bookmarkStart w:id="37" w:name="_Toc315739434"/>
-      <w:bookmarkEnd w:id="35"/>
+      <w:bookmarkStart w:id="36" w:name="h.xfqfo5shwvhh"/>
+      <w:bookmarkStart w:id="37" w:name="_Toc308731122"/>
+      <w:bookmarkStart w:id="38" w:name="_Toc315799478"/>
+      <w:bookmarkEnd w:id="36"/>
       <w:r>
         <w:t>GUI</w:t>
       </w:r>
-      <w:bookmarkEnd w:id="36"/>
       <w:bookmarkEnd w:id="37"/>
+      <w:bookmarkEnd w:id="38"/>
     </w:p>
     <w:p>
       <w:r>
@@ -3647,8 +3832,8 @@
       <w:pPr>
         <w:pStyle w:val="Heading3"/>
       </w:pPr>
-      <w:bookmarkStart w:id="38" w:name="h.x9i8kcazu8rm"/>
-      <w:bookmarkEnd w:id="38"/>
+      <w:bookmarkStart w:id="39" w:name="h.x9i8kcazu8rm"/>
+      <w:bookmarkEnd w:id="39"/>
     </w:p>
     <w:p>
       <w:pPr>
@@ -3659,16 +3844,16 @@
       <w:pPr>
         <w:pStyle w:val="Heading3"/>
       </w:pPr>
-      <w:bookmarkStart w:id="39" w:name="h.njywbi5cz8te"/>
-      <w:bookmarkStart w:id="40" w:name="_Toc308731123"/>
-      <w:bookmarkStart w:id="41" w:name="_Toc315739435"/>
-      <w:bookmarkEnd w:id="39"/>
+      <w:bookmarkStart w:id="40" w:name="h.njywbi5cz8te"/>
+      <w:bookmarkStart w:id="41" w:name="_Toc308731123"/>
+      <w:bookmarkStart w:id="42" w:name="_Toc315799479"/>
+      <w:bookmarkEnd w:id="40"/>
       <w:r>
         <w:lastRenderedPageBreak/>
         <w:t>Graphics</w:t>
       </w:r>
-      <w:bookmarkEnd w:id="40"/>
       <w:bookmarkEnd w:id="41"/>
+      <w:bookmarkEnd w:id="42"/>
     </w:p>
     <w:p>
       <w:r>
@@ -3679,15 +3864,15 @@
       <w:pPr>
         <w:pStyle w:val="Heading3"/>
       </w:pPr>
-      <w:bookmarkStart w:id="42" w:name="h.rlyjtsf5dgz"/>
-      <w:bookmarkStart w:id="43" w:name="_Toc308731124"/>
-      <w:bookmarkStart w:id="44" w:name="_Toc315739436"/>
-      <w:bookmarkEnd w:id="42"/>
+      <w:bookmarkStart w:id="43" w:name="h.rlyjtsf5dgz"/>
+      <w:bookmarkStart w:id="44" w:name="_Toc308731124"/>
+      <w:bookmarkStart w:id="45" w:name="_Toc315799480"/>
+      <w:bookmarkEnd w:id="43"/>
       <w:r>
         <w:t>AI</w:t>
       </w:r>
-      <w:bookmarkEnd w:id="43"/>
       <w:bookmarkEnd w:id="44"/>
+      <w:bookmarkEnd w:id="45"/>
     </w:p>
     <w:p>
       <w:pPr>
@@ -3709,15 +3894,15 @@
       <w:pPr>
         <w:pStyle w:val="Heading3"/>
       </w:pPr>
-      <w:bookmarkStart w:id="45" w:name="h.iz622u984xo4"/>
-      <w:bookmarkStart w:id="46" w:name="_Toc308731125"/>
-      <w:bookmarkStart w:id="47" w:name="_Toc315739437"/>
-      <w:bookmarkEnd w:id="45"/>
+      <w:bookmarkStart w:id="46" w:name="h.iz622u984xo4"/>
+      <w:bookmarkStart w:id="47" w:name="_Toc308731125"/>
+      <w:bookmarkStart w:id="48" w:name="_Toc315799481"/>
+      <w:bookmarkEnd w:id="46"/>
       <w:r>
         <w:t>Basic interfaces and classes</w:t>
       </w:r>
-      <w:bookmarkEnd w:id="46"/>
       <w:bookmarkEnd w:id="47"/>
+      <w:bookmarkEnd w:id="48"/>
     </w:p>
     <w:p>
       <w:proofErr w:type="gramStart"/>
@@ -3842,16 +4027,58 @@
         <w:pStyle w:val="Heading2"/>
         <w:pageBreakBefore/>
       </w:pPr>
-      <w:bookmarkStart w:id="48" w:name="h.cc0cktnvk73c"/>
-      <w:bookmarkStart w:id="49" w:name="_Toc308731126"/>
-      <w:bookmarkStart w:id="50" w:name="_Toc315739438"/>
-      <w:bookmarkEnd w:id="48"/>
+      <w:bookmarkStart w:id="49" w:name="h.cc0cktnvk73c"/>
+      <w:bookmarkStart w:id="50" w:name="_Toc308731126"/>
+      <w:bookmarkStart w:id="51" w:name="_Toc315799482"/>
+      <w:bookmarkEnd w:id="49"/>
       <w:r>
         <w:lastRenderedPageBreak/>
         <w:t>Project schedule</w:t>
       </w:r>
-      <w:bookmarkEnd w:id="49"/>
       <w:bookmarkEnd w:id="50"/>
+      <w:bookmarkEnd w:id="51"/>
+    </w:p>
+    <w:p>
+      <w:r>
+        <w:rPr>
+          <w:noProof/>
+        </w:rPr>
+        <w:drawing>
+          <wp:inline distT="0" distB="0" distL="0" distR="0" wp14:anchorId="3F9536B3" wp14:editId="7D273317">
+            <wp:extent cx="5943600" cy="1843405"/>
+            <wp:effectExtent l="0" t="0" r="0" b="4445"/>
+            <wp:docPr id="21" name="Picture 21"/>
+            <wp:cNvGraphicFramePr>
+              <a:graphicFrameLocks xmlns:a="http://schemas.openxmlformats.org/drawingml/2006/main" noChangeAspect="1"/>
+            </wp:cNvGraphicFramePr>
+            <a:graphic xmlns:a="http://schemas.openxmlformats.org/drawingml/2006/main">
+              <a:graphicData uri="http://schemas.openxmlformats.org/drawingml/2006/picture">
+                <pic:pic xmlns:pic="http://schemas.openxmlformats.org/drawingml/2006/picture">
+                  <pic:nvPicPr>
+                    <pic:cNvPr id="0" name=""/>
+                    <pic:cNvPicPr/>
+                  </pic:nvPicPr>
+                  <pic:blipFill>
+                    <a:blip r:embed="rId7"/>
+                    <a:stretch>
+                      <a:fillRect/>
+                    </a:stretch>
+                  </pic:blipFill>
+                  <pic:spPr>
+                    <a:xfrm>
+                      <a:off x="0" y="0"/>
+                      <a:ext cx="5943600" cy="1843405"/>
+                    </a:xfrm>
+                    <a:prstGeom prst="rect">
+                      <a:avLst/>
+                    </a:prstGeom>
+                  </pic:spPr>
+                </pic:pic>
+              </a:graphicData>
+            </a:graphic>
+          </wp:inline>
+        </w:drawing>
+      </w:r>
     </w:p>
     <w:p>
       <w:pPr>
@@ -4090,13 +4317,13 @@
       <w:pPr>
         <w:pStyle w:val="Heading1"/>
       </w:pPr>
-      <w:bookmarkStart w:id="51" w:name="_Toc315737436"/>
-      <w:bookmarkStart w:id="52" w:name="_Toc315739439"/>
+      <w:bookmarkStart w:id="52" w:name="_Toc315737436"/>
+      <w:bookmarkStart w:id="53" w:name="_Toc315799483"/>
       <w:r>
         <w:t>Project Flow</w:t>
       </w:r>
-      <w:bookmarkEnd w:id="51"/>
       <w:bookmarkEnd w:id="52"/>
+      <w:bookmarkEnd w:id="53"/>
     </w:p>
     <w:p>
       <w:r>
@@ -4112,6 +4339,7 @@
         </w:numPr>
       </w:pPr>
       <w:r>
+        <w:lastRenderedPageBreak/>
         <w:t xml:space="preserve">We wanted to develop an application to run on the earlier versions of Android OS to make our game accessible by more people. Therefore we used the API level 10 (Android 2.1). However, there was a case where </w:t>
       </w:r>
       <w:proofErr w:type="gramStart"/>
@@ -4191,11 +4419,7 @@
         <w:t>)</w:t>
       </w:r>
       <w:r>
-        <w:t xml:space="preserve">method but </w:t>
-      </w:r>
-      <w:r>
-        <w:lastRenderedPageBreak/>
-        <w:t xml:space="preserve">simply calling the </w:t>
+        <w:t xml:space="preserve">method but simply calling the </w:t>
       </w:r>
       <w:proofErr w:type="spellStart"/>
       <w:r>
@@ -4303,37 +4527,37 @@
       <w:pPr>
         <w:pStyle w:val="Heading1"/>
       </w:pPr>
-      <w:bookmarkStart w:id="53" w:name="_Toc315737437"/>
-      <w:bookmarkStart w:id="54" w:name="_Toc315739440"/>
+      <w:bookmarkStart w:id="54" w:name="_Toc315737437"/>
+      <w:bookmarkStart w:id="55" w:name="_Toc315799484"/>
       <w:r>
         <w:t>Detailed Description</w:t>
       </w:r>
-      <w:bookmarkEnd w:id="53"/>
       <w:bookmarkEnd w:id="54"/>
+      <w:bookmarkEnd w:id="55"/>
     </w:p>
     <w:p>
       <w:pPr>
         <w:pStyle w:val="Heading2"/>
       </w:pPr>
-      <w:bookmarkStart w:id="55" w:name="_Toc315737438"/>
-      <w:bookmarkStart w:id="56" w:name="_Toc315739441"/>
+      <w:bookmarkStart w:id="56" w:name="_Toc315737438"/>
+      <w:bookmarkStart w:id="57" w:name="_Toc315799485"/>
       <w:r>
         <w:t>Bluetooth Communication</w:t>
       </w:r>
-      <w:bookmarkEnd w:id="55"/>
       <w:bookmarkEnd w:id="56"/>
+      <w:bookmarkEnd w:id="57"/>
     </w:p>
     <w:p>
       <w:pPr>
         <w:pStyle w:val="Heading3"/>
       </w:pPr>
-      <w:bookmarkStart w:id="57" w:name="_Toc315737439"/>
-      <w:bookmarkStart w:id="58" w:name="_Toc315739442"/>
+      <w:bookmarkStart w:id="58" w:name="_Toc315737439"/>
+      <w:bookmarkStart w:id="59" w:name="_Toc315799486"/>
       <w:r>
         <w:t>Classes</w:t>
       </w:r>
-      <w:bookmarkEnd w:id="57"/>
       <w:bookmarkEnd w:id="58"/>
+      <w:bookmarkEnd w:id="59"/>
     </w:p>
     <w:p>
       <w:r>
@@ -4363,14 +4587,14 @@
       <w:pPr>
         <w:pStyle w:val="Heading3"/>
       </w:pPr>
-      <w:bookmarkStart w:id="59" w:name="_Toc315737440"/>
-      <w:bookmarkStart w:id="60" w:name="_Toc315739443"/>
+      <w:bookmarkStart w:id="60" w:name="_Toc315737440"/>
+      <w:bookmarkStart w:id="61" w:name="_Toc315799487"/>
       <w:proofErr w:type="spellStart"/>
       <w:r>
         <w:t>MultiplayerActivity</w:t>
       </w:r>
-      <w:bookmarkEnd w:id="59"/>
       <w:bookmarkEnd w:id="60"/>
+      <w:bookmarkEnd w:id="61"/>
       <w:proofErr w:type="spellEnd"/>
     </w:p>
     <w:p>
@@ -4449,14 +4673,14 @@
       <w:pPr>
         <w:pStyle w:val="Heading3"/>
       </w:pPr>
-      <w:bookmarkStart w:id="61" w:name="_Toc315737441"/>
-      <w:bookmarkStart w:id="62" w:name="_Toc315739444"/>
+      <w:bookmarkStart w:id="62" w:name="_Toc315737441"/>
+      <w:bookmarkStart w:id="63" w:name="_Toc315799488"/>
       <w:proofErr w:type="spellStart"/>
       <w:r>
         <w:t>ModeSelectionActivity</w:t>
       </w:r>
-      <w:bookmarkEnd w:id="61"/>
       <w:bookmarkEnd w:id="62"/>
+      <w:bookmarkEnd w:id="63"/>
       <w:proofErr w:type="spellEnd"/>
     </w:p>
     <w:p>
@@ -4480,7 +4704,11 @@
         <w:t xml:space="preserve"> comes as a dialog screen.</w:t>
       </w:r>
       <w:r>
-        <w:t xml:space="preserve"> This activity allows the user to select the device mode, and make the current device discoverable for other devices to allow pairing if they haven’t been paired before.</w:t>
+        <w:t xml:space="preserve"> This activity allows the user to select the device mode, and make the current device </w:t>
+      </w:r>
+      <w:r>
+        <w:lastRenderedPageBreak/>
+        <w:t>discoverable for other devices to allow pairing if they haven’t been paired before.</w:t>
       </w:r>
       <w:r>
         <w:t xml:space="preserve"> One device might be server or client.</w:t>
@@ -4490,14 +4718,14 @@
       <w:pPr>
         <w:pStyle w:val="Heading3"/>
       </w:pPr>
-      <w:bookmarkStart w:id="63" w:name="_Toc315737442"/>
-      <w:bookmarkStart w:id="64" w:name="_Toc315739445"/>
+      <w:bookmarkStart w:id="64" w:name="_Toc315737442"/>
+      <w:bookmarkStart w:id="65" w:name="_Toc315799489"/>
       <w:proofErr w:type="spellStart"/>
       <w:r>
         <w:t>ClientNumberPicker</w:t>
       </w:r>
-      <w:bookmarkEnd w:id="63"/>
       <w:bookmarkEnd w:id="64"/>
+      <w:bookmarkEnd w:id="65"/>
       <w:proofErr w:type="spellEnd"/>
     </w:p>
     <w:p>
@@ -4555,11 +4783,7 @@
               <w:t>Note:</w:t>
             </w:r>
             <w:r>
-              <w:t xml:space="preserve"> During our tests with different devices and different Android OS versions, we have seen that only the devices whose Android version is 2.3.5 or above can accommodate up to 7 devices as client, while </w:t>
-            </w:r>
-            <w:r>
-              <w:lastRenderedPageBreak/>
-              <w:t>earlier versions of Android only able to accept 2 client devices. Therefore, it’s suggested to make the device whose Android version is 2.3.5 or above be as client if the users are planning to play with more than 3 devices total.</w:t>
+              <w:t xml:space="preserve"> During our tests with different devices and different Android OS versions, we have seen that only the devices whose Android version is 2.3.5 or above can accommodate up to 7 devices as client, while earlier versions of Android only able to accept 2 client devices. Therefore, it’s suggested to make the device whose Android version is 2.3.5 or above be as client if the users are planning to play with more than 3 devices total.</w:t>
             </w:r>
           </w:p>
         </w:tc>
@@ -4570,14 +4794,14 @@
       <w:pPr>
         <w:pStyle w:val="Heading3"/>
       </w:pPr>
-      <w:bookmarkStart w:id="65" w:name="_Toc315737443"/>
-      <w:bookmarkStart w:id="66" w:name="_Toc315739446"/>
+      <w:bookmarkStart w:id="66" w:name="_Toc315737443"/>
+      <w:bookmarkStart w:id="67" w:name="_Toc315799490"/>
       <w:proofErr w:type="spellStart"/>
       <w:r>
         <w:t>DeviceListActivity</w:t>
       </w:r>
-      <w:bookmarkEnd w:id="65"/>
       <w:bookmarkEnd w:id="66"/>
+      <w:bookmarkEnd w:id="67"/>
       <w:proofErr w:type="spellEnd"/>
     </w:p>
     <w:p>
@@ -4613,14 +4837,14 @@
       <w:pPr>
         <w:pStyle w:val="Heading3"/>
       </w:pPr>
-      <w:bookmarkStart w:id="67" w:name="_Toc315737444"/>
-      <w:bookmarkStart w:id="68" w:name="_Toc315739447"/>
+      <w:bookmarkStart w:id="68" w:name="_Toc315737444"/>
+      <w:bookmarkStart w:id="69" w:name="_Toc315799491"/>
       <w:proofErr w:type="spellStart"/>
       <w:r>
         <w:t>BluetoothMPService</w:t>
       </w:r>
-      <w:bookmarkEnd w:id="67"/>
       <w:bookmarkEnd w:id="68"/>
+      <w:bookmarkEnd w:id="69"/>
       <w:proofErr w:type="spellEnd"/>
     </w:p>
     <w:p>
@@ -4632,8 +4856,8 @@
       <w:pPr>
         <w:pStyle w:val="Heading3"/>
       </w:pPr>
-      <w:bookmarkStart w:id="69" w:name="_Toc315737445"/>
-      <w:bookmarkStart w:id="70" w:name="_Toc315739448"/>
+      <w:bookmarkStart w:id="70" w:name="_Toc315737445"/>
+      <w:bookmarkStart w:id="71" w:name="_Toc315799492"/>
       <w:proofErr w:type="spellStart"/>
       <w:r>
         <w:t>DataServer</w:t>
@@ -4646,8 +4870,8 @@
       <w:r>
         <w:t>DataClient</w:t>
       </w:r>
-      <w:bookmarkEnd w:id="69"/>
       <w:bookmarkEnd w:id="70"/>
+      <w:bookmarkEnd w:id="71"/>
       <w:proofErr w:type="spellEnd"/>
     </w:p>
     <w:p>
@@ -4690,7 +4914,7 @@
                     </pic:cNvPicPr>
                   </pic:nvPicPr>
                   <pic:blipFill>
-                    <a:blip r:embed="rId7">
+                    <a:blip r:embed="rId8">
                       <a:extLst>
                         <a:ext uri="{28A0092B-C50C-407E-A947-70E740481C1C}">
                           <a14:useLocalDpi xmlns:a14="http://schemas.microsoft.com/office/drawing/2010/main" val="0"/>
@@ -4763,7 +4987,7 @@
                     </pic:cNvPicPr>
                   </pic:nvPicPr>
                   <pic:blipFill>
-                    <a:blip r:embed="rId8">
+                    <a:blip r:embed="rId9">
                       <a:extLst>
                         <a:ext uri="{28A0092B-C50C-407E-A947-70E740481C1C}">
                           <a14:useLocalDpi xmlns:a14="http://schemas.microsoft.com/office/drawing/2010/main" val="0"/>
@@ -4815,8 +5039,8 @@
       <w:pPr>
         <w:pStyle w:val="Heading2"/>
       </w:pPr>
-      <w:bookmarkStart w:id="71" w:name="_Toc315737446"/>
-      <w:bookmarkStart w:id="72" w:name="_Toc315739449"/>
+      <w:bookmarkStart w:id="72" w:name="_Toc315737446"/>
+      <w:bookmarkStart w:id="73" w:name="_Toc315799493"/>
       <w:r>
         <w:t xml:space="preserve">Server </w:t>
       </w:r>
@@ -4829,20 +5053,20 @@
       <w:r>
         <w:t>Bluetooth Communication</w:t>
       </w:r>
-      <w:bookmarkEnd w:id="71"/>
       <w:bookmarkEnd w:id="72"/>
+      <w:bookmarkEnd w:id="73"/>
     </w:p>
     <w:p>
       <w:pPr>
         <w:pStyle w:val="Heading3"/>
       </w:pPr>
-      <w:bookmarkStart w:id="73" w:name="_Toc315737447"/>
-      <w:bookmarkStart w:id="74" w:name="_Toc315739450"/>
+      <w:bookmarkStart w:id="74" w:name="_Toc315737447"/>
+      <w:bookmarkStart w:id="75" w:name="_Toc315799494"/>
       <w:r>
         <w:t>Server Side</w:t>
       </w:r>
-      <w:bookmarkEnd w:id="73"/>
       <w:bookmarkEnd w:id="74"/>
+      <w:bookmarkEnd w:id="75"/>
     </w:p>
     <w:p>
       <w:r>
@@ -4949,7 +5173,7 @@
                     <pic:cNvPicPr/>
                   </pic:nvPicPr>
                   <pic:blipFill rotWithShape="1">
-                    <a:blip r:embed="rId9"/>
+                    <a:blip r:embed="rId10"/>
                     <a:srcRect b="9889"/>
                     <a:stretch/>
                   </pic:blipFill>
@@ -5127,7 +5351,7 @@
                     <pic:cNvPicPr/>
                   </pic:nvPicPr>
                   <pic:blipFill rotWithShape="1">
-                    <a:blip r:embed="rId10"/>
+                    <a:blip r:embed="rId11"/>
                     <a:srcRect b="3292"/>
                     <a:stretch/>
                   </pic:blipFill>
@@ -5285,7 +5509,7 @@
                     <pic:cNvPicPr/>
                   </pic:nvPicPr>
                   <pic:blipFill rotWithShape="1">
-                    <a:blip r:embed="rId11"/>
+                    <a:blip r:embed="rId12"/>
                     <a:srcRect b="3114"/>
                     <a:stretch/>
                   </pic:blipFill>
@@ -5516,13 +5740,13 @@
       <w:pPr>
         <w:pStyle w:val="Heading3"/>
       </w:pPr>
-      <w:bookmarkStart w:id="75" w:name="_Toc315737448"/>
-      <w:bookmarkStart w:id="76" w:name="_Toc315739451"/>
+      <w:bookmarkStart w:id="76" w:name="_Toc315737448"/>
+      <w:bookmarkStart w:id="77" w:name="_Toc315799495"/>
       <w:r>
         <w:t>Client Side</w:t>
       </w:r>
-      <w:bookmarkEnd w:id="75"/>
       <w:bookmarkEnd w:id="76"/>
+      <w:bookmarkEnd w:id="77"/>
     </w:p>
     <w:p>
       <w:r>
@@ -5589,7 +5813,7 @@
                     <pic:cNvPicPr/>
                   </pic:nvPicPr>
                   <pic:blipFill rotWithShape="1">
-                    <a:blip r:embed="rId12"/>
+                    <a:blip r:embed="rId13"/>
                     <a:srcRect b="6267"/>
                     <a:stretch/>
                   </pic:blipFill>
@@ -5805,13 +6029,13 @@
       <w:pPr>
         <w:pStyle w:val="Heading2"/>
       </w:pPr>
-      <w:bookmarkStart w:id="77" w:name="_Toc315737449"/>
-      <w:bookmarkStart w:id="78" w:name="_Toc315739452"/>
+      <w:bookmarkStart w:id="78" w:name="_Toc315737449"/>
+      <w:bookmarkStart w:id="79" w:name="_Toc315799496"/>
       <w:r>
         <w:t>Communication with the Main Activity</w:t>
       </w:r>
-      <w:bookmarkEnd w:id="77"/>
       <w:bookmarkEnd w:id="78"/>
+      <w:bookmarkEnd w:id="79"/>
     </w:p>
     <w:p>
       <w:r>
@@ -10281,8 +10505,8 @@
       <w:pPr>
         <w:pStyle w:val="Heading2"/>
       </w:pPr>
-      <w:bookmarkStart w:id="79" w:name="_Toc315737450"/>
-      <w:bookmarkStart w:id="80" w:name="_Toc315739453"/>
+      <w:bookmarkStart w:id="80" w:name="_Toc315737450"/>
+      <w:bookmarkStart w:id="81" w:name="_Toc315799497"/>
       <w:r>
         <w:t xml:space="preserve">Actions According to the </w:t>
       </w:r>
@@ -10292,8 +10516,8 @@
       <w:r>
         <w:t xml:space="preserve"> Results</w:t>
       </w:r>
-      <w:bookmarkEnd w:id="79"/>
       <w:bookmarkEnd w:id="80"/>
+      <w:bookmarkEnd w:id="81"/>
     </w:p>
     <w:p>
       <w:r>
@@ -13284,21 +13508,23 @@
       <w:pPr>
         <w:pStyle w:val="Heading1"/>
       </w:pPr>
-      <w:bookmarkStart w:id="81" w:name="_Toc315737451"/>
-      <w:bookmarkStart w:id="82" w:name="_Toc315739454"/>
+      <w:bookmarkStart w:id="82" w:name="_Toc315737451"/>
+      <w:bookmarkStart w:id="83" w:name="_Toc315799498"/>
       <w:r>
         <w:t>Detailed Test Plan</w:t>
       </w:r>
-      <w:bookmarkEnd w:id="81"/>
       <w:bookmarkEnd w:id="82"/>
+      <w:bookmarkEnd w:id="83"/>
     </w:p>
     <w:p>
       <w:pPr>
         <w:pStyle w:val="Heading2"/>
       </w:pPr>
+      <w:bookmarkStart w:id="84" w:name="_Toc315799499"/>
       <w:r>
         <w:t>Devices that we tested on</w:t>
       </w:r>
+      <w:bookmarkEnd w:id="84"/>
     </w:p>
     <w:p>
       <w:pPr>
@@ -13378,9 +13604,11 @@
       <w:pPr>
         <w:pStyle w:val="Heading2"/>
       </w:pPr>
+      <w:bookmarkStart w:id="85" w:name="_Toc315799500"/>
       <w:r>
         <w:t>Testing different screen resolution and size</w:t>
       </w:r>
+      <w:bookmarkEnd w:id="85"/>
     </w:p>
     <w:p>
       <w:r>
@@ -13400,15 +13628,13 @@
       <w:pPr>
         <w:pStyle w:val="Heading1"/>
       </w:pPr>
-      <w:bookmarkStart w:id="83" w:name="_Toc315737452"/>
-      <w:bookmarkStart w:id="84" w:name="_Toc315739455"/>
+      <w:bookmarkStart w:id="86" w:name="_Toc315737452"/>
+      <w:bookmarkStart w:id="87" w:name="_Toc315799501"/>
       <w:r>
         <w:t>Project Conclusion</w:t>
       </w:r>
-      <w:bookmarkStart w:id="85" w:name="_GoBack"/>
-      <w:bookmarkEnd w:id="83"/>
-      <w:bookmarkEnd w:id="84"/>
-      <w:bookmarkEnd w:id="85"/>
+      <w:bookmarkEnd w:id="86"/>
+      <w:bookmarkEnd w:id="87"/>
     </w:p>
     <w:sectPr>
       <w:pgSz w:w="12240" w:h="15840"/>
@@ -16847,7 +17073,7 @@
 </file>
 
 <file path=customXml/itemProps1.xml><?xml version="1.0" encoding="utf-8"?>
-<ds:datastoreItem xmlns:ds="http://schemas.openxmlformats.org/officeDocument/2006/customXml" ds:itemID="{559617DE-530E-4C41-AE3A-B106D198D2A2}">
+<ds:datastoreItem xmlns:ds="http://schemas.openxmlformats.org/officeDocument/2006/customXml" ds:itemID="{815D1A7B-6101-4FE7-8784-1A585ED17E59}">
   <ds:schemaRefs>
     <ds:schemaRef ds:uri="http://schemas.openxmlformats.org/officeDocument/2006/bibliography"/>
   </ds:schemaRefs>

</xml_diff>

<commit_message>
Report: I also started to change the part coming from our idea report. I highlighted the yet unchanged parts. Later on we can take screenshots for user manul and report.
</commit_message>
<xml_diff>
--- a/MenschAergereDichNicht/Reports/RepportBaris.docx
+++ b/MenschAergereDichNicht/Reports/RepportBaris.docx
@@ -224,110 +224,63 @@
           <w:r>
             <w:fldChar w:fldCharType="separate"/>
           </w:r>
-          <w:bookmarkStart w:id="1" w:name="_GoBack"/>
-          <w:bookmarkEnd w:id="1"/>
-          <w:r>
-            <w:rPr>
-              <w:rStyle w:val="Hyperlink"/>
-              <w:noProof/>
-            </w:rPr>
-            <w:fldChar w:fldCharType="begin"/>
-          </w:r>
-          <w:r>
-            <w:rPr>
-              <w:rStyle w:val="Hyperlink"/>
-              <w:noProof/>
-            </w:rPr>
-            <w:instrText xml:space="preserve"> </w:instrText>
-          </w:r>
-          <w:r>
-            <w:rPr>
-              <w:noProof/>
-            </w:rPr>
-            <w:instrText>HYPERLINK \l "_Toc315799464"</w:instrText>
-          </w:r>
-          <w:r>
-            <w:rPr>
-              <w:rStyle w:val="Hyperlink"/>
-              <w:noProof/>
-            </w:rPr>
-            <w:instrText xml:space="preserve"> </w:instrText>
-          </w:r>
-          <w:r>
-            <w:rPr>
-              <w:rStyle w:val="Hyperlink"/>
-              <w:noProof/>
-            </w:rPr>
-          </w:r>
-          <w:r>
-            <w:rPr>
-              <w:rStyle w:val="Hyperlink"/>
-              <w:noProof/>
-            </w:rPr>
-            <w:fldChar w:fldCharType="separate"/>
-          </w:r>
-          <w:r>
-            <w:rPr>
-              <w:rStyle w:val="Hyperlink"/>
-              <w:noProof/>
-            </w:rPr>
-            <w:t>Abstract</w:t>
-          </w:r>
-          <w:r>
-            <w:rPr>
-              <w:noProof/>
-              <w:webHidden/>
-            </w:rPr>
-            <w:tab/>
-          </w:r>
-          <w:r>
-            <w:rPr>
-              <w:noProof/>
-              <w:webHidden/>
-            </w:rPr>
-            <w:fldChar w:fldCharType="begin"/>
-          </w:r>
-          <w:r>
-            <w:rPr>
-              <w:noProof/>
-              <w:webHidden/>
-            </w:rPr>
-            <w:instrText xml:space="preserve"> PAGEREF _Toc315799464 \h </w:instrText>
-          </w:r>
-          <w:r>
-            <w:rPr>
-              <w:noProof/>
-              <w:webHidden/>
-            </w:rPr>
-          </w:r>
-          <w:r>
-            <w:rPr>
-              <w:noProof/>
-              <w:webHidden/>
-            </w:rPr>
-            <w:fldChar w:fldCharType="separate"/>
-          </w:r>
-          <w:r>
-            <w:rPr>
-              <w:noProof/>
-              <w:webHidden/>
-            </w:rPr>
-            <w:t>2</w:t>
-          </w:r>
-          <w:r>
-            <w:rPr>
-              <w:noProof/>
-              <w:webHidden/>
-            </w:rPr>
-            <w:fldChar w:fldCharType="end"/>
-          </w:r>
-          <w:r>
-            <w:rPr>
-              <w:rStyle w:val="Hyperlink"/>
-              <w:noProof/>
-            </w:rPr>
-            <w:fldChar w:fldCharType="end"/>
-          </w:r>
+          <w:hyperlink w:anchor="_Toc315799464" w:history="1">
+            <w:r>
+              <w:rPr>
+                <w:rStyle w:val="Hyperlink"/>
+                <w:noProof/>
+              </w:rPr>
+              <w:t>Abstract</w:t>
+            </w:r>
+            <w:r>
+              <w:rPr>
+                <w:noProof/>
+                <w:webHidden/>
+              </w:rPr>
+              <w:tab/>
+            </w:r>
+            <w:r>
+              <w:rPr>
+                <w:noProof/>
+                <w:webHidden/>
+              </w:rPr>
+              <w:fldChar w:fldCharType="begin"/>
+            </w:r>
+            <w:r>
+              <w:rPr>
+                <w:noProof/>
+                <w:webHidden/>
+              </w:rPr>
+              <w:instrText xml:space="preserve"> PAGEREF _Toc315799464 \h </w:instrText>
+            </w:r>
+            <w:r>
+              <w:rPr>
+                <w:noProof/>
+                <w:webHidden/>
+              </w:rPr>
+            </w:r>
+            <w:r>
+              <w:rPr>
+                <w:noProof/>
+                <w:webHidden/>
+              </w:rPr>
+              <w:fldChar w:fldCharType="separate"/>
+            </w:r>
+            <w:r>
+              <w:rPr>
+                <w:noProof/>
+                <w:webHidden/>
+              </w:rPr>
+              <w:t>2</w:t>
+            </w:r>
+            <w:r>
+              <w:rPr>
+                <w:noProof/>
+                <w:webHidden/>
+              </w:rPr>
+              <w:fldChar w:fldCharType="end"/>
+            </w:r>
+          </w:hyperlink>
         </w:p>
         <w:p>
           <w:pPr>
@@ -2908,35 +2861,35 @@
       <w:pPr>
         <w:pStyle w:val="Heading1"/>
       </w:pPr>
-      <w:bookmarkStart w:id="2" w:name="_Toc315799464"/>
+      <w:bookmarkStart w:id="1" w:name="_Toc315799464"/>
       <w:r>
         <w:t>Abstract</w:t>
       </w:r>
       <w:bookmarkEnd w:id="0"/>
-      <w:bookmarkEnd w:id="2"/>
+      <w:bookmarkEnd w:id="1"/>
     </w:p>
     <w:p/>
     <w:p>
       <w:pPr>
         <w:pStyle w:val="Heading1"/>
       </w:pPr>
-      <w:bookmarkStart w:id="3" w:name="_Toc315737433"/>
-      <w:bookmarkStart w:id="4" w:name="_Toc315799465"/>
+      <w:bookmarkStart w:id="2" w:name="_Toc315737433"/>
+      <w:bookmarkStart w:id="3" w:name="_Toc315799465"/>
       <w:r>
         <w:t>Project T</w:t>
       </w:r>
       <w:r>
         <w:t>eam</w:t>
       </w:r>
+      <w:bookmarkEnd w:id="2"/>
       <w:bookmarkEnd w:id="3"/>
-      <w:bookmarkEnd w:id="4"/>
     </w:p>
     <w:p>
       <w:pPr>
         <w:pStyle w:val="Heading2"/>
       </w:pPr>
-      <w:bookmarkStart w:id="5" w:name="_Toc315737434"/>
-      <w:bookmarkStart w:id="6" w:name="_Toc315799466"/>
+      <w:bookmarkStart w:id="4" w:name="_Toc315737434"/>
+      <w:bookmarkStart w:id="5" w:name="_Toc315799466"/>
       <w:proofErr w:type="spellStart"/>
       <w:r>
         <w:t>Baris</w:t>
@@ -2949,264 +2902,296 @@
       <w:r>
         <w:t>Oztop</w:t>
       </w:r>
+      <w:bookmarkEnd w:id="4"/>
       <w:bookmarkEnd w:id="5"/>
+      <w:proofErr w:type="spellEnd"/>
+    </w:p>
+    <w:p>
+      <w:proofErr w:type="spellStart"/>
+      <w:r>
+        <w:t>Baris</w:t>
+      </w:r>
+      <w:proofErr w:type="spellEnd"/>
+      <w:r>
+        <w:t xml:space="preserve"> is currently Informatics Master </w:t>
+      </w:r>
+      <w:proofErr w:type="gramStart"/>
+      <w:r>
+        <w:t>student</w:t>
+      </w:r>
+      <w:proofErr w:type="gramEnd"/>
+      <w:r>
+        <w:t xml:space="preserve"> at TU </w:t>
+      </w:r>
+      <w:proofErr w:type="spellStart"/>
+      <w:r>
+        <w:t>München</w:t>
+      </w:r>
+      <w:proofErr w:type="spellEnd"/>
+      <w:r>
+        <w:t xml:space="preserve">, and this is his second semester. He is graduated from Middle East Technical University, Turkey with Computer Engineering major. His favorite </w:t>
+      </w:r>
+      <w:r>
+        <w:lastRenderedPageBreak/>
+        <w:t xml:space="preserve">object-oriented programming language is Java. He has done several projects in his bachelor and first semester of his master degree. Some of these projects are </w:t>
+      </w:r>
+      <w:r>
+        <w:t>Database Implementation</w:t>
+      </w:r>
+      <w:r>
+        <w:t xml:space="preserve">, </w:t>
+      </w:r>
+      <w:r>
+        <w:t>Information Visualization</w:t>
+      </w:r>
+      <w:r>
+        <w:t>,</w:t>
+      </w:r>
+      <w:r>
+        <w:t xml:space="preserve"> 3D User Interfaces</w:t>
+      </w:r>
+      <w:r>
+        <w:t xml:space="preserve">, </w:t>
+      </w:r>
+      <w:r>
+        <w:t>Rapid Application Development</w:t>
+      </w:r>
+      <w:r>
+        <w:t xml:space="preserve">, and </w:t>
+      </w:r>
+      <w:r>
+        <w:t>Peer-to-Peer Desktop Search Agent</w:t>
+      </w:r>
+      <w:r>
+        <w:t xml:space="preserve">. He is currently working as student trainee </w:t>
+      </w:r>
+      <w:r>
+        <w:t>in S</w:t>
+      </w:r>
+      <w:r>
+        <w:t xml:space="preserve">oftware </w:t>
+      </w:r>
+      <w:r>
+        <w:t>D</w:t>
+      </w:r>
+      <w:r>
+        <w:t xml:space="preserve">evelopment and </w:t>
+      </w:r>
+      <w:r>
+        <w:t>Consultant Company</w:t>
+      </w:r>
+      <w:r>
+        <w:t xml:space="preserve">. </w:t>
+      </w:r>
+      <w:r>
+        <w:t xml:space="preserve">His hobbies are </w:t>
+      </w:r>
+      <w:r>
+        <w:t>Movie and Music Collecting, Photography, Travelling, World Cuisines,</w:t>
+      </w:r>
+      <w:r>
+        <w:t xml:space="preserve"> and</w:t>
+      </w:r>
+      <w:r>
+        <w:t xml:space="preserve"> Cooking</w:t>
+      </w:r>
+      <w:r>
+        <w:t>.</w:t>
+      </w:r>
+    </w:p>
+    <w:p>
+      <w:pPr>
+        <w:pStyle w:val="Heading2"/>
+      </w:pPr>
+      <w:bookmarkStart w:id="6" w:name="_Toc315799467"/>
+      <w:r>
+        <w:t xml:space="preserve">Stefan </w:t>
+      </w:r>
+      <w:proofErr w:type="spellStart"/>
+      <w:r>
+        <w:t>Matl</w:t>
+      </w:r>
       <w:bookmarkEnd w:id="6"/>
       <w:proofErr w:type="spellEnd"/>
     </w:p>
     <w:p>
-      <w:proofErr w:type="spellStart"/>
-      <w:r>
-        <w:t>Baris</w:t>
-      </w:r>
-      <w:proofErr w:type="spellEnd"/>
-      <w:r>
-        <w:t xml:space="preserve"> is currently Informatics Master </w:t>
-      </w:r>
-      <w:proofErr w:type="gramStart"/>
-      <w:r>
-        <w:t>student</w:t>
-      </w:r>
-      <w:proofErr w:type="gramEnd"/>
-      <w:r>
-        <w:t xml:space="preserve"> at TU </w:t>
-      </w:r>
-      <w:proofErr w:type="spellStart"/>
-      <w:r>
-        <w:t>München</w:t>
-      </w:r>
-      <w:proofErr w:type="spellEnd"/>
-      <w:r>
-        <w:t xml:space="preserve">, and this is his second semester. He is graduated from Middle East Technical University, Turkey with Computer Engineering major. His favorite </w:t>
-      </w:r>
-      <w:r>
-        <w:lastRenderedPageBreak/>
-        <w:t xml:space="preserve">object-oriented programming language is Java. He has done several projects in his bachelor and first semester of his master degree. Some of these projects are </w:t>
-      </w:r>
-      <w:r>
-        <w:t>Database Implementation</w:t>
-      </w:r>
-      <w:r>
-        <w:t xml:space="preserve">, </w:t>
-      </w:r>
-      <w:r>
-        <w:t>Information Visualization</w:t>
-      </w:r>
-      <w:r>
-        <w:t>,</w:t>
-      </w:r>
-      <w:r>
-        <w:t xml:space="preserve"> 3D User Interfaces</w:t>
-      </w:r>
-      <w:r>
-        <w:t xml:space="preserve">, </w:t>
-      </w:r>
-      <w:r>
-        <w:t>Rapid Application Development</w:t>
-      </w:r>
-      <w:r>
-        <w:t xml:space="preserve">, and </w:t>
-      </w:r>
-      <w:r>
-        <w:t>Peer-to-Peer Desktop Search Agent</w:t>
-      </w:r>
-      <w:r>
-        <w:t xml:space="preserve">. He is currently working as student trainee </w:t>
-      </w:r>
-      <w:r>
-        <w:t>in S</w:t>
-      </w:r>
-      <w:r>
-        <w:t xml:space="preserve">oftware </w:t>
-      </w:r>
-      <w:r>
-        <w:t>D</w:t>
-      </w:r>
-      <w:r>
-        <w:t xml:space="preserve">evelopment and </w:t>
-      </w:r>
-      <w:r>
-        <w:t>Consultant Company</w:t>
-      </w:r>
-      <w:r>
-        <w:t xml:space="preserve">. </w:t>
-      </w:r>
-      <w:r>
-        <w:t xml:space="preserve">His hobbies are </w:t>
-      </w:r>
-      <w:r>
-        <w:t>Movie and Music Collecting, Photography, Travelling, World Cuisines,</w:t>
-      </w:r>
-      <w:r>
-        <w:t xml:space="preserve"> and</w:t>
-      </w:r>
-      <w:r>
-        <w:t xml:space="preserve"> Cooking</w:t>
-      </w:r>
-      <w:r>
-        <w:t>.</w:t>
-      </w:r>
+      <w:pPr>
+        <w:pStyle w:val="Heading1"/>
+      </w:pPr>
+      <w:bookmarkStart w:id="7" w:name="_Toc315737435"/>
+      <w:bookmarkStart w:id="8" w:name="_Toc315799468"/>
+      <w:r>
+        <w:t>Project Plan</w:t>
+      </w:r>
+      <w:bookmarkEnd w:id="7"/>
+      <w:bookmarkEnd w:id="8"/>
     </w:p>
     <w:p>
       <w:pPr>
         <w:pStyle w:val="Heading2"/>
       </w:pPr>
-      <w:bookmarkStart w:id="7" w:name="_Toc315799467"/>
-      <w:r>
-        <w:t xml:space="preserve">Stefan </w:t>
-      </w:r>
-      <w:proofErr w:type="spellStart"/>
-      <w:r>
-        <w:t>Matl</w:t>
-      </w:r>
-      <w:bookmarkEnd w:id="7"/>
-      <w:proofErr w:type="spellEnd"/>
+      <w:bookmarkStart w:id="9" w:name="_Toc308731113"/>
+      <w:bookmarkStart w:id="10" w:name="_Toc315799469"/>
+      <w:r>
+        <w:t>Idea</w:t>
+      </w:r>
+      <w:bookmarkEnd w:id="9"/>
+      <w:bookmarkEnd w:id="10"/>
     </w:p>
     <w:p>
-      <w:pPr>
-        <w:pStyle w:val="Heading1"/>
-      </w:pPr>
-      <w:bookmarkStart w:id="8" w:name="_Toc315737435"/>
-      <w:bookmarkStart w:id="9" w:name="_Toc315799468"/>
-      <w:r>
-        <w:t>Project Plan</w:t>
-      </w:r>
-      <w:bookmarkEnd w:id="8"/>
-      <w:bookmarkEnd w:id="9"/>
+      <w:r>
+        <w:t xml:space="preserve">‘Mensch </w:t>
+      </w:r>
+      <w:proofErr w:type="spellStart"/>
+      <w:r>
+        <w:t>ärgere</w:t>
+      </w:r>
+      <w:proofErr w:type="spellEnd"/>
+      <w:r>
+        <w:t xml:space="preserve"> </w:t>
+      </w:r>
+      <w:proofErr w:type="spellStart"/>
+      <w:r>
+        <w:t>dich</w:t>
+      </w:r>
+      <w:proofErr w:type="spellEnd"/>
+      <w:r>
+        <w:t xml:space="preserve"> </w:t>
+      </w:r>
+      <w:proofErr w:type="spellStart"/>
+      <w:r>
+        <w:t>nicht</w:t>
+      </w:r>
+      <w:proofErr w:type="spellEnd"/>
+      <w:r>
+        <w:t>’ is a strategy board game for four players in the classic version. The name of the game means ‘Do not get angry’. The game is one of the famous classical games for all the age groups. It is a good alternative to turn the people’s waiting time e.g. in subway into joyful moments with their peers.</w:t>
+      </w:r>
+      <w:r>
+        <w:t xml:space="preserve"> We developed the game to get the advantage of the Android devices Bluetooth technology. Hence, it is possible to connect 8 mobile devices to each other to enjoy the game. While 4 of those devices’ users playing the game on their devices, the other 4 player can watch the game on their devices’ screen.</w:t>
+      </w:r>
     </w:p>
     <w:p>
       <w:pPr>
         <w:pStyle w:val="Heading2"/>
       </w:pPr>
-      <w:bookmarkStart w:id="10" w:name="_Toc308731113"/>
-      <w:bookmarkStart w:id="11" w:name="_Toc315799469"/>
-      <w:r>
-        <w:t>Idea</w:t>
-      </w:r>
-      <w:bookmarkEnd w:id="10"/>
+      <w:bookmarkStart w:id="11" w:name="h.zd4v2wurp8il"/>
+      <w:bookmarkStart w:id="12" w:name="_Toc308731114"/>
+      <w:bookmarkStart w:id="13" w:name="_Toc315799470"/>
       <w:bookmarkEnd w:id="11"/>
+      <w:r>
+        <w:t>Product</w:t>
+      </w:r>
+      <w:bookmarkEnd w:id="12"/>
+      <w:bookmarkEnd w:id="13"/>
     </w:p>
     <w:p>
       <w:r>
-        <w:t xml:space="preserve">‘Mensch </w:t>
-      </w:r>
-      <w:proofErr w:type="spellStart"/>
-      <w:r>
-        <w:t>ärgere</w:t>
-      </w:r>
-      <w:proofErr w:type="spellEnd"/>
-      <w:r>
-        <w:t xml:space="preserve"> </w:t>
-      </w:r>
-      <w:proofErr w:type="spellStart"/>
-      <w:r>
-        <w:t>dich</w:t>
-      </w:r>
-      <w:proofErr w:type="spellEnd"/>
-      <w:r>
-        <w:t xml:space="preserve"> </w:t>
-      </w:r>
-      <w:proofErr w:type="spellStart"/>
-      <w:r>
-        <w:t>nicht</w:t>
-      </w:r>
-      <w:proofErr w:type="spellEnd"/>
-      <w:r>
-        <w:t>’ is a strategy board game for four players in the classic version. The name of the game means ‘Do not get angry’. Our idea is to design the game in 3D for android platforms using the sensor capabilities of the devices, and enable multi-player game mode so that up to four players can connect their phones and play against each other. The game is one of the famous classical games for all the age groups. It is a good alternative to turn the people’s waiting time e.g. in subway into joyful moments with their peers.</w:t>
+        <w:t>The product is provided</w:t>
+      </w:r>
+      <w:r>
+        <w:t xml:space="preserve"> to support Multilanguage. It comes with predefined languages for </w:t>
+      </w:r>
+      <w:r>
+        <w:t>English</w:t>
+      </w:r>
+      <w:r>
+        <w:t xml:space="preserve"> and German. </w:t>
+      </w:r>
+      <w:r>
+        <w:t xml:space="preserve">The application is designed for Android systems with Android 2.1 or higher. It requires an API 7 or higher. </w:t>
+      </w:r>
+      <w:r>
+        <w:t>However, Android systems version 2.3.4 and below don’t support more than 2 devices connecting to another one via Bluetooth. Therefore, if users would like to play the game with total 8 devices, they have to make it sure that the server device has the Android OS version 2.3.5 or newer.</w:t>
       </w:r>
     </w:p>
     <w:p>
       <w:pPr>
-        <w:pStyle w:val="Heading2"/>
-      </w:pPr>
-      <w:bookmarkStart w:id="12" w:name="h.zd4v2wurp8il"/>
-      <w:bookmarkStart w:id="13" w:name="_Toc308731114"/>
-      <w:bookmarkStart w:id="14" w:name="_Toc315799470"/>
-      <w:bookmarkEnd w:id="12"/>
-      <w:r>
-        <w:t>Product</w:t>
-      </w:r>
-      <w:bookmarkEnd w:id="13"/>
+        <w:pStyle w:val="Heading3"/>
+      </w:pPr>
+      <w:bookmarkStart w:id="14" w:name="h.vy23zcuiwh7g"/>
+      <w:bookmarkStart w:id="15" w:name="_Toc308731115"/>
+      <w:bookmarkStart w:id="16" w:name="_Toc315799471"/>
       <w:bookmarkEnd w:id="14"/>
+      <w:r>
+        <w:t>How to play</w:t>
+      </w:r>
+      <w:bookmarkEnd w:id="15"/>
+      <w:bookmarkEnd w:id="16"/>
     </w:p>
     <w:p>
       <w:r>
-        <w:t>The product is provided in English, meaning all options, buttons, labels and if necessary annotations or explanations are written in English. The application is designed for Android systems with Android 2.1 or higher. It requires an API 7 or higher. The game will be tested at least on a virtual device with Android 2.1 and two higher versions as well as on real devices.</w:t>
-      </w:r>
-    </w:p>
-    <w:p>
-      <w:pPr>
-        <w:pStyle w:val="Heading3"/>
-      </w:pPr>
-      <w:bookmarkStart w:id="15" w:name="h.vy23zcuiwh7g"/>
-      <w:bookmarkStart w:id="16" w:name="_Toc308731115"/>
-      <w:bookmarkStart w:id="17" w:name="_Toc315799471"/>
-      <w:bookmarkEnd w:id="15"/>
-      <w:r>
-        <w:t>How to play</w:t>
-      </w:r>
-      <w:bookmarkEnd w:id="16"/>
+        <w:t>Each player (possible number of players: two, three or four players) has four pegs and aims at getting them from their first position, out-region, into their final home fields. First, the player has to throw a dice. In the beginning all the pegs of the player are blocked and the player is allowed to throw the dice three times until throwing a six. With every six, a player can unblock one peg from its out-region, and in each round the peg is moved according to the number the dice shows. A player is not allowed to move the peg on a field already occupied by one of his other pegs. If the field is occupied with another player’s peg, he can kick out the other player and force him to restart with that peg.</w:t>
+      </w:r>
+      <w:bookmarkStart w:id="17" w:name="h.4z5payz5c1sx"/>
+      <w:bookmarkStart w:id="18" w:name="_Toc308731116"/>
       <w:bookmarkEnd w:id="17"/>
     </w:p>
     <w:p>
-      <w:r>
-        <w:t>Each player (possible number of players: two, three or four players) has four pegs and aims at getting them from their first position, out-region, into their final home fields. First, the player has to throw a dice. In the beginning all the pegs of the player are blocked and the player is allowed to throw the dice three times until throwing a six. With every six, a player can unblock one peg from its out-region, and in each round the peg is moved according to the number the dice shows. A player is not allowed to move the peg on a field already occupied by one of his other pegs. If the field is occupied with another player’s peg, he can kick out the other player and force him to restart with that peg.</w:t>
-      </w:r>
-      <w:bookmarkStart w:id="18" w:name="h.4z5payz5c1sx"/>
-      <w:bookmarkStart w:id="19" w:name="_Toc308731116"/>
+      <w:pPr>
+        <w:pStyle w:val="Heading3"/>
+      </w:pPr>
+      <w:bookmarkStart w:id="19" w:name="_Toc315799472"/>
+      <w:r>
+        <w:t>Differences</w:t>
+      </w:r>
       <w:bookmarkEnd w:id="18"/>
+      <w:bookmarkEnd w:id="19"/>
     </w:p>
     <w:p>
-      <w:pPr>
-        <w:pStyle w:val="Heading3"/>
-      </w:pPr>
-      <w:bookmarkStart w:id="20" w:name="_Toc315799472"/>
-      <w:r>
-        <w:t>Differences</w:t>
-      </w:r>
-      <w:bookmarkEnd w:id="19"/>
-      <w:bookmarkEnd w:id="20"/>
+      <w:r>
+        <w:t xml:space="preserve">Basically the application is intended to work and behave the same way a real board game would react. But in contrast to a real game, where people are sitting around a table, it is not possible to manipulate the dice or influence the number the dice shows. Once the player has thrown the dice, he has to move his selected peg by exactly that given amount and nothing else. It is not possible to cheat or move the pegs of another player. A move cannot be undone. </w:t>
+      </w:r>
+      <w:r>
+        <w:t>Application’s GUI allows user to rotate the board, and zoom in and out to the board.</w:t>
+      </w:r>
     </w:p>
     <w:p>
-      <w:r>
-        <w:t>Basically the application is intended to work and behave the same way a real board game would react. But in contrast to a real game, where people are sitting around a table, it is not possible to manipulate the dice or influence the number the dice shows. Once the player has thrown the dice, he has to move his selected peg by exactly that given amount and nothing else. It is not possible to cheat or move the pegs of another player. A move cannot be undone. If the GUI allows it, the player will be able to turn the board to get a different point of view.</w:t>
-      </w:r>
+      <w:pPr>
+        <w:pStyle w:val="Heading2"/>
+      </w:pPr>
+      <w:bookmarkStart w:id="20" w:name="h.13ns84mfl19u"/>
+      <w:bookmarkStart w:id="21" w:name="_Toc308731117"/>
+      <w:bookmarkStart w:id="22" w:name="_Toc315799473"/>
+      <w:bookmarkEnd w:id="20"/>
+      <w:r>
+        <w:lastRenderedPageBreak/>
+        <w:t>Quality requirements</w:t>
+      </w:r>
+      <w:bookmarkEnd w:id="21"/>
+      <w:bookmarkEnd w:id="22"/>
     </w:p>
     <w:p>
-      <w:pPr>
-        <w:pStyle w:val="Heading2"/>
-      </w:pPr>
-      <w:bookmarkStart w:id="21" w:name="h.13ns84mfl19u"/>
-      <w:bookmarkStart w:id="22" w:name="_Toc308731117"/>
-      <w:bookmarkStart w:id="23" w:name="_Toc315799473"/>
-      <w:bookmarkEnd w:id="21"/>
-      <w:r>
-        <w:lastRenderedPageBreak/>
-        <w:t>Quality requirements</w:t>
-      </w:r>
-      <w:bookmarkEnd w:id="22"/>
-      <w:bookmarkEnd w:id="23"/>
+      <w:r>
+        <w:t xml:space="preserve">The app will neither crash during an appropriate usage nor while a time-out or not-responding exception is sent. If there is a connection problem during the game, </w:t>
+      </w:r>
+      <w:r>
+        <w:t>other device users are notified via a toast message including the problematic device name in it.</w:t>
+      </w:r>
     </w:p>
     <w:p>
-      <w:r>
-        <w:t>The app will neither crash during an appropriate usage nor while a time-out or not-responding exception is sent. If there is a connection problem during the game, the user can decide whether to abort or reconnect.</w:t>
-      </w:r>
+      <w:pPr>
+        <w:pStyle w:val="Heading3"/>
+      </w:pPr>
+      <w:bookmarkStart w:id="23" w:name="h.5lksjgz04l83"/>
+      <w:bookmarkStart w:id="24" w:name="_Toc308731118"/>
+      <w:bookmarkStart w:id="25" w:name="_Toc315799474"/>
+      <w:bookmarkEnd w:id="23"/>
+      <w:r>
+        <w:t>Must-have features</w:t>
+      </w:r>
+      <w:bookmarkEnd w:id="24"/>
+      <w:bookmarkEnd w:id="25"/>
     </w:p>
     <w:p>
       <w:pPr>
-        <w:pStyle w:val="Heading3"/>
-      </w:pPr>
-      <w:bookmarkStart w:id="24" w:name="h.5lksjgz04l83"/>
-      <w:bookmarkStart w:id="25" w:name="_Toc308731118"/>
-      <w:bookmarkStart w:id="26" w:name="_Toc315799474"/>
-      <w:bookmarkEnd w:id="24"/>
-      <w:r>
-        <w:t>Must-have features</w:t>
-      </w:r>
-      <w:bookmarkEnd w:id="25"/>
-      <w:bookmarkEnd w:id="26"/>
-    </w:p>
-    <w:p>
-      <w:r>
+        <w:rPr>
+          <w:highlight w:val="yellow"/>
+        </w:rPr>
+      </w:pPr>
+      <w:r>
+        <w:rPr>
+          <w:highlight w:val="yellow"/>
+        </w:rPr>
         <w:t>The following features are non-optional and therefore cannot be removed or skipped:</w:t>
       </w:r>
     </w:p>
@@ -3222,11 +3207,13 @@
         <w:spacing w:after="0" w:line="240" w:lineRule="auto"/>
         <w:rPr>
           <w:i/>
+          <w:highlight w:val="yellow"/>
         </w:rPr>
       </w:pPr>
       <w:r>
         <w:rPr>
           <w:i/>
+          <w:highlight w:val="yellow"/>
         </w:rPr>
         <w:t>Resources like pictures, models and sound effects:</w:t>
       </w:r>
@@ -3234,8 +3221,14 @@
     <w:p>
       <w:pPr>
         <w:ind w:left="720"/>
-      </w:pPr>
-      <w:r>
+        <w:rPr>
+          <w:highlight w:val="yellow"/>
+        </w:rPr>
+      </w:pPr>
+      <w:r>
+        <w:rPr>
+          <w:highlight w:val="yellow"/>
+        </w:rPr>
         <w:t>In order to make the game more interesting for the player, the graphics and models have to be provided in high detail. Resources like textures are needed for the rendering.</w:t>
       </w:r>
     </w:p>
@@ -3251,11 +3244,13 @@
         <w:spacing w:after="0"/>
         <w:rPr>
           <w:i/>
+          <w:highlight w:val="yellow"/>
         </w:rPr>
       </w:pPr>
       <w:r>
         <w:rPr>
           <w:i/>
+          <w:highlight w:val="yellow"/>
         </w:rPr>
         <w:t>Graphical user interface for controlling the game:</w:t>
       </w:r>
@@ -3263,8 +3258,14 @@
     <w:p>
       <w:pPr>
         <w:ind w:left="720"/>
-      </w:pPr>
-      <w:r>
+        <w:rPr>
+          <w:highlight w:val="yellow"/>
+        </w:rPr>
+      </w:pPr>
+      <w:r>
+        <w:rPr>
+          <w:highlight w:val="yellow"/>
+        </w:rPr>
         <w:t>The GUI allows the player to control the game. With the GUI the player can select and move his pegs on the board or change game settings.</w:t>
       </w:r>
     </w:p>
@@ -3280,11 +3281,13 @@
         <w:spacing w:after="0"/>
         <w:rPr>
           <w:i/>
+          <w:highlight w:val="yellow"/>
         </w:rPr>
       </w:pPr>
       <w:r>
         <w:rPr>
           <w:i/>
+          <w:highlight w:val="yellow"/>
         </w:rPr>
         <w:t>3D game rendering:</w:t>
       </w:r>
@@ -3292,8 +3295,14 @@
     <w:p>
       <w:pPr>
         <w:ind w:left="720"/>
-      </w:pPr>
-      <w:r>
+        <w:rPr>
+          <w:highlight w:val="yellow"/>
+        </w:rPr>
+      </w:pPr>
+      <w:r>
+        <w:rPr>
+          <w:highlight w:val="yellow"/>
+        </w:rPr>
         <w:t>With a 3D rendering the game should look and feel like 3D. With OpenGL ES we can define properties like perspective or depth for the 3D rendering. Therefore all the game objects, like pegs, board or dice should be rendered in 3D.</w:t>
       </w:r>
     </w:p>
@@ -3309,11 +3318,13 @@
         <w:spacing w:after="0"/>
         <w:rPr>
           <w:i/>
+          <w:highlight w:val="yellow"/>
         </w:rPr>
       </w:pPr>
       <w:r>
         <w:rPr>
           <w:i/>
+          <w:highlight w:val="yellow"/>
         </w:rPr>
         <w:t>Enabling connection with up to three other mobile android devices:</w:t>
       </w:r>
@@ -3321,8 +3332,14 @@
     <w:p>
       <w:pPr>
         <w:ind w:left="720"/>
-      </w:pPr>
-      <w:r>
+        <w:rPr>
+          <w:highlight w:val="yellow"/>
+        </w:rPr>
+      </w:pPr>
+      <w:r>
+        <w:rPr>
+          <w:highlight w:val="yellow"/>
+        </w:rPr>
         <w:t>In order to allow multi-player game mode, the app has to connect to multiple different devices where the same app is already installed. After setting up a Bluetooth connection, two or more players can join the same game and play against each other.</w:t>
       </w:r>
     </w:p>
@@ -3338,11 +3355,13 @@
         <w:spacing w:after="0"/>
         <w:rPr>
           <w:i/>
+          <w:highlight w:val="yellow"/>
         </w:rPr>
       </w:pPr>
       <w:r>
         <w:rPr>
           <w:i/>
+          <w:highlight w:val="yellow"/>
         </w:rPr>
         <w:t>At least one artificial intelligence in order to enable a two-player mode:</w:t>
       </w:r>
@@ -3350,8 +3369,14 @@
     <w:p>
       <w:pPr>
         <w:ind w:left="720"/>
-      </w:pPr>
-      <w:r>
+        <w:rPr>
+          <w:highlight w:val="yellow"/>
+        </w:rPr>
+      </w:pPr>
+      <w:r>
+        <w:rPr>
+          <w:highlight w:val="yellow"/>
+        </w:rPr>
         <w:t>If there is only one single player and no one else available, the app has to start an artificial intelligence, meaning a computer-based non-human player acting as an enemy for the player. In that mode no connection is needed.</w:t>
       </w:r>
     </w:p>
@@ -3365,8 +3390,14 @@
           <w:tab w:val="num" w:pos="720"/>
         </w:tabs>
         <w:spacing w:after="0"/>
-      </w:pPr>
-      <w:r>
+        <w:rPr>
+          <w:highlight w:val="yellow"/>
+        </w:rPr>
+      </w:pPr>
+      <w:r>
+        <w:rPr>
+          <w:highlight w:val="yellow"/>
+        </w:rPr>
         <w:t>Hurry-up mode:</w:t>
       </w:r>
     </w:p>
@@ -3375,6 +3406,9 @@
         <w:ind w:left="720"/>
       </w:pPr>
       <w:r>
+        <w:rPr>
+          <w:highlight w:val="yellow"/>
+        </w:rPr>
         <w:t>If a player doesn’t move within a given amount of time, the app will make a move for him, which is either randomly selected or a calculated worst-case move. In case a player takes too long many times, his best peg is sent back to the start position. The user can set this maximum waiting time in the settings or he can turn this mode off.</w:t>
       </w:r>
     </w:p>
@@ -3382,21 +3416,27 @@
       <w:pPr>
         <w:pStyle w:val="Heading3"/>
       </w:pPr>
-      <w:bookmarkStart w:id="27" w:name="h.hsqtdjx460fd"/>
-      <w:bookmarkStart w:id="28" w:name="_Toc308731119"/>
-      <w:bookmarkStart w:id="29" w:name="_Toc315799475"/>
+      <w:bookmarkStart w:id="26" w:name="h.hsqtdjx460fd"/>
+      <w:bookmarkStart w:id="27" w:name="_Toc308731119"/>
+      <w:bookmarkStart w:id="28" w:name="_Toc315799475"/>
+      <w:bookmarkEnd w:id="26"/>
+      <w:r>
+        <w:t>Optional features</w:t>
+      </w:r>
       <w:bookmarkEnd w:id="27"/>
-      <w:r>
-        <w:t>Optional features</w:t>
-      </w:r>
       <w:bookmarkEnd w:id="28"/>
-      <w:bookmarkEnd w:id="29"/>
     </w:p>
     <w:p>
       <w:pPr>
         <w:spacing w:line="240" w:lineRule="auto"/>
-      </w:pPr>
-      <w:r>
+        <w:rPr>
+          <w:highlight w:val="yellow"/>
+        </w:rPr>
+      </w:pPr>
+      <w:r>
+        <w:rPr>
+          <w:highlight w:val="yellow"/>
+        </w:rPr>
         <w:t>Optional features will be implemented if there is time left after the implementation of the must-have features:</w:t>
       </w:r>
     </w:p>
@@ -3412,11 +3452,13 @@
         <w:spacing w:after="0" w:line="240" w:lineRule="auto"/>
         <w:rPr>
           <w:i/>
+          <w:highlight w:val="yellow"/>
         </w:rPr>
       </w:pPr>
       <w:r>
         <w:rPr>
           <w:i/>
+          <w:highlight w:val="yellow"/>
         </w:rPr>
         <w:t>Real-time rendering:</w:t>
       </w:r>
@@ -3424,8 +3466,14 @@
     <w:p>
       <w:pPr>
         <w:ind w:left="720"/>
-      </w:pPr>
-      <w:r>
+        <w:rPr>
+          <w:highlight w:val="yellow"/>
+        </w:rPr>
+      </w:pPr>
+      <w:r>
+        <w:rPr>
+          <w:highlight w:val="yellow"/>
+        </w:rPr>
         <w:t>This defines a special type of rendering where all the objects are rendered fast enough, so that the player doesn’t notice any time delay or other kinds of interruption. The rendering itself should be separated from the game calculation.</w:t>
       </w:r>
     </w:p>
@@ -3441,11 +3489,13 @@
         <w:spacing w:after="0"/>
         <w:rPr>
           <w:i/>
+          <w:highlight w:val="yellow"/>
         </w:rPr>
       </w:pPr>
       <w:r>
         <w:rPr>
           <w:i/>
+          <w:highlight w:val="yellow"/>
         </w:rPr>
         <w:lastRenderedPageBreak/>
         <w:t>Connection for up to eight players:</w:t>
@@ -3454,12 +3504,21 @@
     <w:p>
       <w:pPr>
         <w:ind w:left="720"/>
-      </w:pPr>
-      <w:r>
+        <w:rPr>
+          <w:highlight w:val="yellow"/>
+        </w:rPr>
+      </w:pPr>
+      <w:r>
+        <w:rPr>
+          <w:highlight w:val="yellow"/>
+        </w:rPr>
         <w:t xml:space="preserve">There are different versions of the game, e.g. one with an eight-player mode. </w:t>
       </w:r>
       <w:proofErr w:type="gramStart"/>
       <w:r>
+        <w:rPr>
+          <w:highlight w:val="yellow"/>
+        </w:rPr>
         <w:t>In order to realize that, the app requires an option to connect with seven other phones.</w:t>
       </w:r>
       <w:proofErr w:type="gramEnd"/>
@@ -3476,11 +3535,13 @@
         <w:spacing w:after="0"/>
         <w:rPr>
           <w:i/>
+          <w:highlight w:val="yellow"/>
         </w:rPr>
       </w:pPr>
       <w:r>
         <w:rPr>
           <w:i/>
+          <w:highlight w:val="yellow"/>
         </w:rPr>
         <w:t>Multiple artificial behaviors in order to increase game fun:</w:t>
       </w:r>
@@ -3488,8 +3549,14 @@
     <w:p>
       <w:pPr>
         <w:ind w:left="720"/>
-      </w:pPr>
-      <w:r>
+        <w:rPr>
+          <w:highlight w:val="yellow"/>
+        </w:rPr>
+      </w:pPr>
+      <w:r>
+        <w:rPr>
+          <w:highlight w:val="yellow"/>
+        </w:rPr>
         <w:t>Because only one AI is easy to beat, there have to be multiple different kinds of computer-based players. Each of them needs another algorithm for calculating the next move. It might even be possible to implement them in a way to provide them on different levels like ‘easy’, ‘medium’ and ‘hard’.</w:t>
       </w:r>
     </w:p>
@@ -3505,11 +3572,13 @@
         <w:spacing w:after="0"/>
         <w:rPr>
           <w:i/>
+          <w:highlight w:val="yellow"/>
         </w:rPr>
       </w:pPr>
       <w:r>
         <w:rPr>
           <w:i/>
+          <w:highlight w:val="yellow"/>
         </w:rPr>
         <w:t>Animations like zooming the camera or moving pegs:</w:t>
       </w:r>
@@ -3517,8 +3586,14 @@
     <w:p>
       <w:pPr>
         <w:ind w:left="720"/>
-      </w:pPr>
-      <w:r>
+        <w:rPr>
+          <w:highlight w:val="yellow"/>
+        </w:rPr>
+      </w:pPr>
+      <w:r>
+        <w:rPr>
+          <w:highlight w:val="yellow"/>
+        </w:rPr>
         <w:t>In order to increase game fun, it would be a nice feature to play some animations and have some special effects, e.g. when a peg is moving or forced to return home or a player wins the game.</w:t>
       </w:r>
     </w:p>
@@ -3534,11 +3609,13 @@
         <w:spacing w:after="0"/>
         <w:rPr>
           <w:i/>
+          <w:highlight w:val="yellow"/>
         </w:rPr>
       </w:pPr>
       <w:r>
         <w:rPr>
           <w:i/>
+          <w:highlight w:val="yellow"/>
         </w:rPr>
         <w:t>Shaking feature for supporting a realistic dice throwing:</w:t>
       </w:r>
@@ -3546,8 +3623,14 @@
     <w:p>
       <w:pPr>
         <w:ind w:left="720"/>
-      </w:pPr>
-      <w:r>
+        <w:rPr>
+          <w:highlight w:val="yellow"/>
+        </w:rPr>
+      </w:pPr>
+      <w:r>
+        <w:rPr>
+          <w:highlight w:val="yellow"/>
+        </w:rPr>
         <w:t>Because random methods are sometimes not very efficient and don't really return a random number, it would be a great feature and of course providing additional fun, if the player could shake the phone in order to throw the dice. Based on the movement of the player a number is calculated.</w:t>
       </w:r>
     </w:p>
@@ -3563,11 +3646,13 @@
         <w:spacing w:after="0"/>
         <w:rPr>
           <w:i/>
+          <w:highlight w:val="yellow"/>
         </w:rPr>
       </w:pPr>
       <w:r>
         <w:rPr>
           <w:i/>
+          <w:highlight w:val="yellow"/>
         </w:rPr>
         <w:t>Dynamic moves:</w:t>
       </w:r>
@@ -3575,8 +3660,14 @@
     <w:p>
       <w:pPr>
         <w:ind w:left="720"/>
-      </w:pPr>
-      <w:r>
+        <w:rPr>
+          <w:highlight w:val="yellow"/>
+        </w:rPr>
+      </w:pPr>
+      <w:r>
+        <w:rPr>
+          <w:highlight w:val="yellow"/>
+        </w:rPr>
         <w:t>Whenever a player makes a move, an animation shows his peg sliding from one field to another. By providing a high frame rate, the single steps will look like one dynamic move.</w:t>
       </w:r>
     </w:p>
@@ -3592,11 +3683,13 @@
         <w:spacing w:after="0"/>
         <w:rPr>
           <w:i/>
+          <w:highlight w:val="yellow"/>
         </w:rPr>
       </w:pPr>
       <w:r>
         <w:rPr>
           <w:i/>
+          <w:highlight w:val="yellow"/>
         </w:rPr>
         <w:t>Support of different languages:</w:t>
       </w:r>
@@ -3606,6 +3699,9 @@
         <w:ind w:left="720"/>
       </w:pPr>
       <w:r>
+        <w:rPr>
+          <w:highlight w:val="yellow"/>
+        </w:rPr>
         <w:t>In order to increase the amount of possible customers, the layout of the app is given in multiple different languages, e.g. German, Spanish, French or Chinese.</w:t>
       </w:r>
     </w:p>
@@ -3614,43 +3710,75 @@
         <w:pStyle w:val="Heading2"/>
         <w:pageBreakBefore/>
       </w:pPr>
-      <w:bookmarkStart w:id="30" w:name="h.f02jgkyiqff0"/>
-      <w:bookmarkStart w:id="31" w:name="_Toc308731120"/>
-      <w:bookmarkStart w:id="32" w:name="_Toc315799476"/>
-      <w:bookmarkEnd w:id="30"/>
+      <w:bookmarkStart w:id="29" w:name="h.f02jgkyiqff0"/>
+      <w:bookmarkStart w:id="30" w:name="_Toc308731120"/>
+      <w:bookmarkStart w:id="31" w:name="_Toc315799476"/>
+      <w:bookmarkEnd w:id="29"/>
       <w:r>
         <w:lastRenderedPageBreak/>
         <w:t>Implementation</w:t>
       </w:r>
+      <w:bookmarkEnd w:id="30"/>
       <w:bookmarkEnd w:id="31"/>
-      <w:bookmarkEnd w:id="32"/>
     </w:p>
     <w:p>
       <w:r>
-        <w:t xml:space="preserve">The app will be implemented with Eclipse and </w:t>
+        <w:t xml:space="preserve">The app </w:t>
+      </w:r>
+      <w:r>
+        <w:t>was</w:t>
+      </w:r>
+      <w:r>
+        <w:t xml:space="preserve"> implemented with Eclipse </w:t>
+      </w:r>
+      <w:r>
+        <w:t xml:space="preserve">Version: </w:t>
+      </w:r>
+      <w:r>
+        <w:t>3.7.1.r37</w:t>
+      </w:r>
+      <w:r>
+        <w:t xml:space="preserve"> with </w:t>
+      </w:r>
+      <w:r>
+        <w:t>ADT Plugin for Eclipse</w:t>
+      </w:r>
+      <w:r>
+        <w:t xml:space="preserve"> Version 16.0.1.  The Android platform that we used was Android 2.2 (API 8). Although the latest version of the Android platform was 4.0 (API 14) during our development, we preferred to use 2.2 to support old Android devices as well. </w:t>
       </w:r>
       <w:proofErr w:type="spellStart"/>
-      <w:r>
-        <w:t>NetBeans</w:t>
+      <w:proofErr w:type="gramStart"/>
+      <w:r>
+        <w:t>ud</w:t>
+      </w:r>
+      <w:r>
+        <w:t>as</w:t>
       </w:r>
       <w:proofErr w:type="spellEnd"/>
-      <w:r>
-        <w:t xml:space="preserve"> as well as with the associated Android emulators. The use of Java 1.6 or higher is intended.</w:t>
+      <w:proofErr w:type="gramEnd"/>
+      <w:r>
+        <w:t xml:space="preserve"> well as with the associated Android emulators. </w:t>
+      </w:r>
+      <w:r>
+        <w:t xml:space="preserve"> Java version was 1.6.</w:t>
+      </w:r>
+      <w:r>
+        <w:t>0_20, and development platform was 32 bit.</w:t>
       </w:r>
     </w:p>
     <w:p>
       <w:pPr>
         <w:pStyle w:val="Heading3"/>
       </w:pPr>
-      <w:bookmarkStart w:id="33" w:name="h.b80ho12xqtby"/>
-      <w:bookmarkStart w:id="34" w:name="_Toc308731121"/>
-      <w:bookmarkStart w:id="35" w:name="_Toc315799477"/>
+      <w:bookmarkStart w:id="32" w:name="h.b80ho12xqtby"/>
+      <w:bookmarkStart w:id="33" w:name="_Toc308731121"/>
+      <w:bookmarkStart w:id="34" w:name="_Toc315799477"/>
+      <w:bookmarkEnd w:id="32"/>
+      <w:r>
+        <w:t>Resources</w:t>
+      </w:r>
       <w:bookmarkEnd w:id="33"/>
-      <w:r>
-        <w:t>Resources</w:t>
-      </w:r>
       <w:bookmarkEnd w:id="34"/>
-      <w:bookmarkEnd w:id="35"/>
     </w:p>
     <w:p>
       <w:pPr>
@@ -3664,11 +3792,13 @@
         <w:spacing w:after="0"/>
         <w:rPr>
           <w:i/>
+          <w:highlight w:val="yellow"/>
         </w:rPr>
       </w:pPr>
       <w:r>
         <w:rPr>
           <w:i/>
+          <w:highlight w:val="yellow"/>
         </w:rPr>
         <w:t>Pictures:</w:t>
       </w:r>
@@ -3676,8 +3806,14 @@
     <w:p>
       <w:pPr>
         <w:ind w:left="720"/>
-      </w:pPr>
-      <w:r>
+        <w:rPr>
+          <w:highlight w:val="yellow"/>
+        </w:rPr>
+      </w:pPr>
+      <w:r>
+        <w:rPr>
+          <w:highlight w:val="yellow"/>
+        </w:rPr>
         <w:t>In order to reduce calculations, some basic layouts can be drawn with programs like GIMP or other drawing software. Also the app needs an icon, so that everyone can identify it, if it is available in the Android market and for a better marketing. Parts of the models or the board can be textured with images.</w:t>
       </w:r>
     </w:p>
@@ -3693,11 +3829,13 @@
         <w:spacing w:after="0"/>
         <w:rPr>
           <w:i/>
+          <w:highlight w:val="yellow"/>
         </w:rPr>
       </w:pPr>
       <w:r>
         <w:rPr>
           <w:i/>
+          <w:highlight w:val="yellow"/>
         </w:rPr>
         <w:t>Models:</w:t>
       </w:r>
@@ -3705,32 +3843,56 @@
     <w:p>
       <w:pPr>
         <w:ind w:left="720"/>
-      </w:pPr>
-      <w:r>
+        <w:rPr>
+          <w:highlight w:val="yellow"/>
+        </w:rPr>
+      </w:pPr>
+      <w:r>
+        <w:rPr>
+          <w:highlight w:val="yellow"/>
+        </w:rPr>
         <w:t xml:space="preserve">For a 3D rendering, 3D models are needed. Models can be used in order to render a peg, the game board and the cube. This 3D data can be created with software like </w:t>
       </w:r>
       <w:proofErr w:type="spellStart"/>
       <w:r>
+        <w:rPr>
+          <w:highlight w:val="yellow"/>
+        </w:rPr>
         <w:t>SolidEdge</w:t>
       </w:r>
       <w:proofErr w:type="spellEnd"/>
       <w:r>
+        <w:rPr>
+          <w:highlight w:val="yellow"/>
+        </w:rPr>
         <w:t xml:space="preserve">, </w:t>
       </w:r>
       <w:proofErr w:type="spellStart"/>
       <w:r>
+        <w:rPr>
+          <w:highlight w:val="yellow"/>
+        </w:rPr>
         <w:t>SolidWorks</w:t>
       </w:r>
       <w:proofErr w:type="spellEnd"/>
       <w:r>
+        <w:rPr>
+          <w:highlight w:val="yellow"/>
+        </w:rPr>
         <w:t xml:space="preserve">, </w:t>
       </w:r>
       <w:proofErr w:type="spellStart"/>
       <w:r>
+        <w:rPr>
+          <w:highlight w:val="yellow"/>
+        </w:rPr>
         <w:t>Catia</w:t>
       </w:r>
       <w:proofErr w:type="spellEnd"/>
       <w:r>
+        <w:rPr>
+          <w:highlight w:val="yellow"/>
+        </w:rPr>
         <w:t xml:space="preserve"> V5 or any other modeling software. Even small Java programs could be used for calculating 3D models.</w:t>
       </w:r>
     </w:p>
@@ -3746,11 +3908,13 @@
         <w:spacing w:after="0"/>
         <w:rPr>
           <w:i/>
+          <w:highlight w:val="yellow"/>
         </w:rPr>
       </w:pPr>
       <w:r>
         <w:rPr>
           <w:i/>
+          <w:highlight w:val="yellow"/>
         </w:rPr>
         <w:t>Sound:</w:t>
       </w:r>
@@ -3758,8 +3922,14 @@
     <w:p>
       <w:pPr>
         <w:ind w:left="720"/>
-      </w:pPr>
-      <w:r>
+        <w:rPr>
+          <w:highlight w:val="yellow"/>
+        </w:rPr>
+      </w:pPr>
+      <w:r>
+        <w:rPr>
+          <w:highlight w:val="yellow"/>
+        </w:rPr>
         <w:t>During special effects e.g. when a peg is sent back or a player wins, it is recommended to play some sound. If there is enough time to implement this, a sound will be played all the time during the game. Therefore the player should have an option to turn it off.</w:t>
       </w:r>
     </w:p>
@@ -3775,11 +3945,13 @@
         <w:spacing w:after="0"/>
         <w:rPr>
           <w:i/>
+          <w:highlight w:val="yellow"/>
         </w:rPr>
       </w:pPr>
       <w:r>
         <w:rPr>
           <w:i/>
+          <w:highlight w:val="yellow"/>
         </w:rPr>
         <w:t>Path on the board:</w:t>
       </w:r>
@@ -3789,6 +3961,9 @@
         <w:ind w:left="720"/>
       </w:pPr>
       <w:r>
+        <w:rPr>
+          <w:highlight w:val="yellow"/>
+        </w:rPr>
         <w:t>Every single peg is only allowed to move along special paths on the board. Those paths can be implemented as a graph or an array.</w:t>
       </w:r>
     </w:p>
@@ -3796,247 +3971,405 @@
       <w:pPr>
         <w:pStyle w:val="Heading3"/>
       </w:pPr>
-      <w:bookmarkStart w:id="36" w:name="h.xfqfo5shwvhh"/>
-      <w:bookmarkStart w:id="37" w:name="_Toc308731122"/>
-      <w:bookmarkStart w:id="38" w:name="_Toc315799478"/>
+      <w:bookmarkStart w:id="35" w:name="h.xfqfo5shwvhh"/>
+      <w:bookmarkStart w:id="36" w:name="_Toc308731122"/>
+      <w:bookmarkStart w:id="37" w:name="_Toc315799478"/>
+      <w:bookmarkEnd w:id="35"/>
+      <w:r>
+        <w:t>GUI</w:t>
+      </w:r>
       <w:bookmarkEnd w:id="36"/>
-      <w:r>
-        <w:t>GUI</w:t>
-      </w:r>
       <w:bookmarkEnd w:id="37"/>
+    </w:p>
+    <w:p>
+      <w:r>
+        <w:rPr>
+          <w:highlight w:val="yellow"/>
+        </w:rPr>
+        <w:t xml:space="preserve">A graphical user interface is required in order to control the game. Therefore touch events have to be registered as well as a change in gravity or acceleration if the player shakes the phone. With the use of an </w:t>
+      </w:r>
+      <w:proofErr w:type="spellStart"/>
+      <w:r>
+        <w:rPr>
+          <w:highlight w:val="yellow"/>
+        </w:rPr>
+        <w:t>OnTouchListener</w:t>
+      </w:r>
+      <w:proofErr w:type="spellEnd"/>
+      <w:r>
+        <w:rPr>
+          <w:highlight w:val="yellow"/>
+        </w:rPr>
+        <w:t xml:space="preserve"> and a </w:t>
+      </w:r>
+      <w:proofErr w:type="spellStart"/>
+      <w:r>
+        <w:rPr>
+          <w:highlight w:val="yellow"/>
+        </w:rPr>
+        <w:t>SensorListener</w:t>
+      </w:r>
+      <w:proofErr w:type="spellEnd"/>
+      <w:r>
+        <w:rPr>
+          <w:highlight w:val="yellow"/>
+        </w:rPr>
+        <w:t xml:space="preserve"> it is possible to catch those events and process them. The GUI will provide an option menu to change some game settings or enable the user to start and quit the game. Most of the screen will be used to show the game and has to be updated very fast, meaning a very high frame rate. By touching the screen, the player can e.g. select his current peg which he wants to move. The game has to match the touch coordinates with the 3D coordinates in order to select the right peg. Also the player can move the camera and zoom close to his pegs. Of course the GUI shows the player the current situation, meaning that after every move all the players (devices) have to receive an update.</w:t>
+      </w:r>
+    </w:p>
+    <w:p/>
+    <w:p>
+      <w:pPr>
+        <w:pStyle w:val="Heading3"/>
+      </w:pPr>
+      <w:bookmarkStart w:id="38" w:name="h.x9i8kcazu8rm"/>
       <w:bookmarkEnd w:id="38"/>
     </w:p>
     <w:p>
-      <w:r>
-        <w:t xml:space="preserve">A graphical user interface is required in order to control the game. Therefore touch events have to be registered as well as a change in gravity or acceleration if the player shakes the phone. With the use of an </w:t>
-      </w:r>
-      <w:proofErr w:type="spellStart"/>
-      <w:r>
-        <w:t>OnTouchListener</w:t>
-      </w:r>
-      <w:proofErr w:type="spellEnd"/>
-      <w:r>
-        <w:t xml:space="preserve"> and a </w:t>
-      </w:r>
-      <w:proofErr w:type="spellStart"/>
-      <w:r>
-        <w:t>SensorListener</w:t>
-      </w:r>
-      <w:proofErr w:type="spellEnd"/>
-      <w:r>
-        <w:t xml:space="preserve"> it is possible to catch those events and process them. The GUI will provide an option menu to change some game settings or enable the user to start and quit the game. Most of the screen will be used to show the game and has to be updated very fast, meaning a very high frame rate. By touching the screen, the player can e.g. select his current peg which he wants to move. The game has to match the touch coordinates with the 3D coordinates in order to select the right peg. Also the player can move the camera and zoom close to his pegs. Of course the GUI shows the player the current situation, meaning that after every move all the players (devices) have to receive an update.</w:t>
-      </w:r>
-    </w:p>
-    <w:p/>
-    <w:p>
-      <w:pPr>
-        <w:pStyle w:val="Heading3"/>
-      </w:pPr>
-      <w:bookmarkStart w:id="39" w:name="h.x9i8kcazu8rm"/>
-      <w:bookmarkEnd w:id="39"/>
+      <w:pPr>
+        <w:spacing w:line="240" w:lineRule="auto"/>
+      </w:pPr>
     </w:p>
     <w:p>
       <w:pPr>
-        <w:spacing w:line="240" w:lineRule="auto"/>
-      </w:pPr>
+        <w:pStyle w:val="Heading3"/>
+      </w:pPr>
+      <w:bookmarkStart w:id="39" w:name="h.njywbi5cz8te"/>
+      <w:bookmarkStart w:id="40" w:name="_Toc308731123"/>
+      <w:bookmarkStart w:id="41" w:name="_Toc315799479"/>
+      <w:bookmarkEnd w:id="39"/>
+      <w:r>
+        <w:t>Graphics</w:t>
+      </w:r>
+      <w:bookmarkEnd w:id="40"/>
+      <w:bookmarkEnd w:id="41"/>
     </w:p>
     <w:p>
-      <w:pPr>
-        <w:pStyle w:val="Heading3"/>
-      </w:pPr>
-      <w:bookmarkStart w:id="40" w:name="h.njywbi5cz8te"/>
-      <w:bookmarkStart w:id="41" w:name="_Toc308731123"/>
-      <w:bookmarkStart w:id="42" w:name="_Toc315799479"/>
-      <w:bookmarkEnd w:id="40"/>
-      <w:r>
-        <w:lastRenderedPageBreak/>
-        <w:t>Graphics</w:t>
-      </w:r>
-      <w:bookmarkEnd w:id="41"/>
-      <w:bookmarkEnd w:id="42"/>
+      <w:r>
+        <w:rPr>
+          <w:highlight w:val="yellow"/>
+        </w:rPr>
+        <w:t>The game can be rendered with OpenGL ES, which can be used as a package, which provides high-level methods in order to paint the single models. Those need to be read and converted from a 3D resource into a triangle-based model. Once it is written to a byte buffer, OpenGL will add it to an intern 3D matrix. Additional parameters like luminosity and depth can be set.</w:t>
+      </w:r>
     </w:p>
     <w:p>
-      <w:r>
-        <w:t>The game can be rendered with OpenGL ES, which can be used as a package, which provides high-level methods in order to paint the single models. Those need to be read and converted from a 3D resource into a triangle-based model. Once it is written to a byte buffer, OpenGL will add it to an intern 3D matrix. Additional parameters like luminosity and depth can be set.</w:t>
-      </w:r>
+      <w:pPr>
+        <w:pStyle w:val="Heading3"/>
+      </w:pPr>
+      <w:bookmarkStart w:id="42" w:name="h.rlyjtsf5dgz"/>
+      <w:bookmarkStart w:id="43" w:name="_Toc308731124"/>
+      <w:bookmarkStart w:id="44" w:name="_Toc315799480"/>
+      <w:bookmarkEnd w:id="42"/>
+      <w:r>
+        <w:t>AI</w:t>
+      </w:r>
+      <w:bookmarkEnd w:id="43"/>
+      <w:bookmarkEnd w:id="44"/>
     </w:p>
     <w:p>
       <w:pPr>
-        <w:pStyle w:val="Heading3"/>
-      </w:pPr>
-      <w:bookmarkStart w:id="43" w:name="h.rlyjtsf5dgz"/>
-      <w:bookmarkStart w:id="44" w:name="_Toc308731124"/>
-      <w:bookmarkStart w:id="45" w:name="_Toc315799480"/>
-      <w:bookmarkEnd w:id="43"/>
-      <w:r>
-        <w:t>AI</w:t>
-      </w:r>
-      <w:bookmarkEnd w:id="44"/>
-      <w:bookmarkEnd w:id="45"/>
+        <w:spacing w:line="240" w:lineRule="auto"/>
+      </w:pPr>
+      <w:r>
+        <w:rPr>
+          <w:highlight w:val="yellow"/>
+        </w:rPr>
+        <w:t xml:space="preserve">In order to implement an artificial intelligence it is recommended to </w:t>
+      </w:r>
+      <w:proofErr w:type="spellStart"/>
+      <w:r>
+        <w:rPr>
+          <w:highlight w:val="yellow"/>
+        </w:rPr>
+        <w:t>analyse</w:t>
+      </w:r>
+      <w:proofErr w:type="spellEnd"/>
+      <w:r>
+        <w:rPr>
+          <w:highlight w:val="yellow"/>
+        </w:rPr>
+        <w:t xml:space="preserve"> the game as well as different strategies and choose the best ones for the behavior of the AI. For an algorithm that calculates the next move it is important to have certain criteria to find and rate a move. Usually the AI can calculate moves during the player’s turn, meaning that the calculation can be done parallel to the rest of the game. If different AIs are implemented (see 4.2 Optional Features), the user can set the level of difficulty of the current one(s).</w:t>
+      </w:r>
     </w:p>
     <w:p>
       <w:pPr>
-        <w:spacing w:line="240" w:lineRule="auto"/>
-      </w:pPr>
-      <w:r>
-        <w:t xml:space="preserve">In order to implement an artificial intelligence it is recommended to </w:t>
-      </w:r>
-      <w:proofErr w:type="spellStart"/>
-      <w:r>
-        <w:t>analyse</w:t>
-      </w:r>
-      <w:proofErr w:type="spellEnd"/>
-      <w:r>
-        <w:t xml:space="preserve"> the game as well as different strategies and choose the best ones for the behavior of the AI. For an algorithm that calculates the next move it is important to have certain criteria to find and rate a move. Usually the AI can calculate moves during the player’s turn, meaning that the calculation can be done parallel to the rest of the game. If different AIs are implemented (see 4.2 Optional Features), the user can set the level of difficulty of the current one(s).</w:t>
-      </w:r>
+        <w:pStyle w:val="Heading3"/>
+      </w:pPr>
+      <w:bookmarkStart w:id="45" w:name="h.iz622u984xo4"/>
+      <w:bookmarkStart w:id="46" w:name="_Toc308731125"/>
+      <w:bookmarkStart w:id="47" w:name="_Toc315799481"/>
+      <w:bookmarkEnd w:id="45"/>
+      <w:r>
+        <w:t>Basic interfaces and classes</w:t>
+      </w:r>
+      <w:bookmarkEnd w:id="46"/>
+      <w:bookmarkEnd w:id="47"/>
     </w:p>
     <w:p>
       <w:pPr>
-        <w:pStyle w:val="Heading3"/>
-      </w:pPr>
-      <w:bookmarkStart w:id="46" w:name="h.iz622u984xo4"/>
-      <w:bookmarkStart w:id="47" w:name="_Toc308731125"/>
-      <w:bookmarkStart w:id="48" w:name="_Toc315799481"/>
-      <w:bookmarkEnd w:id="46"/>
-      <w:r>
-        <w:t>Basic interfaces and classes</w:t>
-      </w:r>
-      <w:bookmarkEnd w:id="47"/>
-      <w:bookmarkEnd w:id="48"/>
+        <w:rPr>
+          <w:highlight w:val="yellow"/>
+        </w:rPr>
+      </w:pPr>
+      <w:proofErr w:type="gramStart"/>
+      <w:r>
+        <w:rPr>
+          <w:highlight w:val="yellow"/>
+        </w:rPr>
+        <w:t>classes</w:t>
+      </w:r>
+      <w:proofErr w:type="gramEnd"/>
+      <w:r>
+        <w:rPr>
+          <w:highlight w:val="yellow"/>
+        </w:rPr>
+        <w:t>: PLAYER, DICE, PEG, BOARD, GLSURFACEVIEW</w:t>
+      </w:r>
+    </w:p>
+    <w:p>
+      <w:pPr>
+        <w:rPr>
+          <w:highlight w:val="yellow"/>
+        </w:rPr>
+      </w:pPr>
+      <w:proofErr w:type="gramStart"/>
+      <w:r>
+        <w:rPr>
+          <w:highlight w:val="yellow"/>
+        </w:rPr>
+        <w:t>interfaces</w:t>
+      </w:r>
+      <w:proofErr w:type="gramEnd"/>
+      <w:r>
+        <w:rPr>
+          <w:highlight w:val="yellow"/>
+        </w:rPr>
+        <w:t>: RENDERABLE</w:t>
+      </w:r>
+    </w:p>
+    <w:p>
+      <w:pPr>
+        <w:rPr>
+          <w:highlight w:val="yellow"/>
+        </w:rPr>
+      </w:pPr>
+      <w:r>
+        <w:rPr>
+          <w:highlight w:val="yellow"/>
+        </w:rPr>
+        <w:t>PLAYER:</w:t>
+      </w:r>
+    </w:p>
+    <w:p>
+      <w:pPr>
+        <w:rPr>
+          <w:highlight w:val="yellow"/>
+        </w:rPr>
+      </w:pPr>
+      <w:proofErr w:type="gramStart"/>
+      <w:r>
+        <w:rPr>
+          <w:highlight w:val="yellow"/>
+        </w:rPr>
+        <w:t>properties</w:t>
+      </w:r>
+      <w:proofErr w:type="gramEnd"/>
+      <w:r>
+        <w:rPr>
+          <w:highlight w:val="yellow"/>
+        </w:rPr>
+        <w:t>: name, color</w:t>
+      </w:r>
+    </w:p>
+    <w:p>
+      <w:pPr>
+        <w:rPr>
+          <w:highlight w:val="yellow"/>
+        </w:rPr>
+      </w:pPr>
+      <w:proofErr w:type="gramStart"/>
+      <w:r>
+        <w:rPr>
+          <w:highlight w:val="yellow"/>
+        </w:rPr>
+        <w:t>methods</w:t>
+      </w:r>
+      <w:proofErr w:type="gramEnd"/>
+      <w:r>
+        <w:rPr>
+          <w:highlight w:val="yellow"/>
+        </w:rPr>
+        <w:t>: dice()</w:t>
+      </w:r>
+    </w:p>
+    <w:p>
+      <w:pPr>
+        <w:rPr>
+          <w:highlight w:val="yellow"/>
+        </w:rPr>
+      </w:pPr>
+      <w:r>
+        <w:rPr>
+          <w:highlight w:val="yellow"/>
+        </w:rPr>
+        <w:t>PEG extends RENDERABLE:</w:t>
+      </w:r>
+    </w:p>
+    <w:p>
+      <w:pPr>
+        <w:rPr>
+          <w:highlight w:val="yellow"/>
+        </w:rPr>
+      </w:pPr>
+      <w:proofErr w:type="gramStart"/>
+      <w:r>
+        <w:rPr>
+          <w:highlight w:val="yellow"/>
+        </w:rPr>
+        <w:t>properties</w:t>
+      </w:r>
+      <w:proofErr w:type="gramEnd"/>
+      <w:r>
+        <w:rPr>
+          <w:highlight w:val="yellow"/>
+        </w:rPr>
+        <w:t>: number, color, position</w:t>
+      </w:r>
+    </w:p>
+    <w:p>
+      <w:pPr>
+        <w:rPr>
+          <w:highlight w:val="yellow"/>
+        </w:rPr>
+      </w:pPr>
+      <w:proofErr w:type="gramStart"/>
+      <w:r>
+        <w:rPr>
+          <w:highlight w:val="yellow"/>
+        </w:rPr>
+        <w:t>methods</w:t>
+      </w:r>
+      <w:proofErr w:type="gramEnd"/>
+      <w:r>
+        <w:rPr>
+          <w:highlight w:val="yellow"/>
+        </w:rPr>
+        <w:t xml:space="preserve">: move(), render(), </w:t>
+      </w:r>
+      <w:proofErr w:type="spellStart"/>
+      <w:r>
+        <w:rPr>
+          <w:highlight w:val="yellow"/>
+        </w:rPr>
+        <w:t>return_home</w:t>
+      </w:r>
+      <w:proofErr w:type="spellEnd"/>
+      <w:r>
+        <w:rPr>
+          <w:highlight w:val="yellow"/>
+        </w:rPr>
+        <w:t>()</w:t>
+      </w:r>
+    </w:p>
+    <w:p>
+      <w:pPr>
+        <w:rPr>
+          <w:highlight w:val="yellow"/>
+        </w:rPr>
+      </w:pPr>
+      <w:r>
+        <w:rPr>
+          <w:highlight w:val="yellow"/>
+        </w:rPr>
+        <w:t>BOARD extends RENDERABLE:</w:t>
+      </w:r>
+    </w:p>
+    <w:p>
+      <w:pPr>
+        <w:rPr>
+          <w:highlight w:val="yellow"/>
+        </w:rPr>
+      </w:pPr>
+      <w:proofErr w:type="gramStart"/>
+      <w:r>
+        <w:rPr>
+          <w:highlight w:val="yellow"/>
+        </w:rPr>
+        <w:t>properties</w:t>
+      </w:r>
+      <w:proofErr w:type="gramEnd"/>
+      <w:r>
+        <w:rPr>
+          <w:highlight w:val="yellow"/>
+        </w:rPr>
+        <w:t>: size, paths, color, texture</w:t>
+      </w:r>
+    </w:p>
+    <w:p>
+      <w:pPr>
+        <w:rPr>
+          <w:highlight w:val="yellow"/>
+        </w:rPr>
+      </w:pPr>
+      <w:proofErr w:type="gramStart"/>
+      <w:r>
+        <w:rPr>
+          <w:highlight w:val="yellow"/>
+        </w:rPr>
+        <w:t>methods</w:t>
+      </w:r>
+      <w:proofErr w:type="gramEnd"/>
+      <w:r>
+        <w:rPr>
+          <w:highlight w:val="yellow"/>
+        </w:rPr>
+        <w:t>: render()</w:t>
+      </w:r>
+    </w:p>
+    <w:p>
+      <w:pPr>
+        <w:rPr>
+          <w:highlight w:val="yellow"/>
+        </w:rPr>
+      </w:pPr>
+      <w:r>
+        <w:rPr>
+          <w:highlight w:val="yellow"/>
+        </w:rPr>
+        <w:t>RENDERABLE:</w:t>
+      </w:r>
     </w:p>
     <w:p>
       <w:proofErr w:type="gramStart"/>
       <w:r>
-        <w:t>classes</w:t>
+        <w:rPr>
+          <w:highlight w:val="yellow"/>
+        </w:rPr>
+        <w:t>methods</w:t>
       </w:r>
       <w:proofErr w:type="gramEnd"/>
       <w:r>
-        <w:t>: PLAYER, DICE, PEG, BOARD, GLSURFACEVIEW</w:t>
+        <w:rPr>
+          <w:highlight w:val="yellow"/>
+        </w:rPr>
+        <w:t>: render()</w:t>
       </w:r>
     </w:p>
     <w:p>
-      <w:proofErr w:type="gramStart"/>
-      <w:r>
-        <w:t>interfaces</w:t>
-      </w:r>
-      <w:proofErr w:type="gramEnd"/>
-      <w:r>
-        <w:t>: RENDERABLE</w:t>
-      </w:r>
-    </w:p>
-    <w:p>
-      <w:r>
-        <w:t>PLAYER:</w:t>
-      </w:r>
-    </w:p>
-    <w:p>
-      <w:proofErr w:type="gramStart"/>
-      <w:r>
-        <w:t>properties</w:t>
-      </w:r>
-      <w:proofErr w:type="gramEnd"/>
-      <w:r>
-        <w:t>: name, color</w:t>
-      </w:r>
-    </w:p>
-    <w:p>
-      <w:proofErr w:type="gramStart"/>
-      <w:r>
-        <w:t>methods</w:t>
-      </w:r>
-      <w:proofErr w:type="gramEnd"/>
-      <w:r>
-        <w:t>: dice()</w:t>
-      </w:r>
-    </w:p>
-    <w:p>
-      <w:r>
-        <w:t>PEG extends RENDERABLE:</w:t>
-      </w:r>
-    </w:p>
-    <w:p>
-      <w:proofErr w:type="gramStart"/>
-      <w:r>
-        <w:t>properties</w:t>
-      </w:r>
-      <w:proofErr w:type="gramEnd"/>
-      <w:r>
-        <w:t>: number, color, position</w:t>
-      </w:r>
-    </w:p>
-    <w:p>
-      <w:proofErr w:type="gramStart"/>
-      <w:r>
-        <w:t>methods</w:t>
-      </w:r>
-      <w:proofErr w:type="gramEnd"/>
-      <w:r>
-        <w:t xml:space="preserve">: move(), render(), </w:t>
-      </w:r>
-      <w:proofErr w:type="spellStart"/>
-      <w:r>
-        <w:t>return_home</w:t>
-      </w:r>
-      <w:proofErr w:type="spellEnd"/>
-      <w:r>
-        <w:t>()</w:t>
-      </w:r>
-    </w:p>
-    <w:p>
-      <w:r>
-        <w:t>BOARD extends RENDERABLE:</w:t>
-      </w:r>
-    </w:p>
-    <w:p>
-      <w:proofErr w:type="gramStart"/>
-      <w:r>
-        <w:t>properties</w:t>
-      </w:r>
-      <w:proofErr w:type="gramEnd"/>
-      <w:r>
-        <w:t>: size, paths, color, texture</w:t>
-      </w:r>
-    </w:p>
-    <w:p>
-      <w:proofErr w:type="gramStart"/>
-      <w:r>
-        <w:t>methods</w:t>
-      </w:r>
-      <w:proofErr w:type="gramEnd"/>
-      <w:r>
-        <w:t>: render()</w:t>
-      </w:r>
-    </w:p>
-    <w:p>
-      <w:r>
-        <w:t>RENDERABLE:</w:t>
-      </w:r>
-    </w:p>
-    <w:p>
-      <w:proofErr w:type="gramStart"/>
-      <w:r>
-        <w:t>methods</w:t>
-      </w:r>
-      <w:proofErr w:type="gramEnd"/>
-      <w:r>
-        <w:t>: render()</w:t>
-      </w:r>
-    </w:p>
-    <w:p>
       <w:pPr>
         <w:pStyle w:val="Heading2"/>
         <w:pageBreakBefore/>
       </w:pPr>
-      <w:bookmarkStart w:id="49" w:name="h.cc0cktnvk73c"/>
-      <w:bookmarkStart w:id="50" w:name="_Toc308731126"/>
-      <w:bookmarkStart w:id="51" w:name="_Toc315799482"/>
-      <w:bookmarkEnd w:id="49"/>
+      <w:bookmarkStart w:id="48" w:name="h.cc0cktnvk73c"/>
+      <w:bookmarkStart w:id="49" w:name="_Toc308731126"/>
+      <w:bookmarkStart w:id="50" w:name="_Toc315799482"/>
+      <w:bookmarkEnd w:id="48"/>
       <w:r>
         <w:lastRenderedPageBreak/>
         <w:t>Project schedule</w:t>
       </w:r>
+      <w:bookmarkEnd w:id="49"/>
       <w:bookmarkEnd w:id="50"/>
-      <w:bookmarkEnd w:id="51"/>
     </w:p>
     <w:p>
       <w:r>
@@ -4087,243 +4420,15 @@
     </w:p>
     <w:p>
       <w:pPr>
-        <w:spacing w:line="240" w:lineRule="auto"/>
-        <w:rPr>
-          <w:b/>
-          <w:bCs/>
-        </w:rPr>
-      </w:pPr>
-      <w:r>
-        <w:rPr>
-          <w:b/>
-          <w:bCs/>
-        </w:rPr>
-        <w:t>Kick-off</w:t>
-      </w:r>
-    </w:p>
-    <w:p>
-      <w:pPr>
-        <w:spacing w:line="240" w:lineRule="auto"/>
-        <w:ind w:left="720"/>
-      </w:pPr>
-      <w:r>
-        <w:t>09.11.2011</w:t>
-      </w:r>
-      <w:r>
-        <w:tab/>
-        <w:t>Final decision about the project</w:t>
-      </w:r>
-    </w:p>
-    <w:p>
-      <w:pPr>
-        <w:spacing w:line="240" w:lineRule="auto"/>
-        <w:rPr>
-          <w:b/>
-          <w:bCs/>
-        </w:rPr>
-      </w:pPr>
-      <w:r>
-        <w:rPr>
-          <w:b/>
-          <w:bCs/>
-        </w:rPr>
-        <w:t>Analysis</w:t>
-      </w:r>
-    </w:p>
-    <w:p>
-      <w:pPr>
-        <w:spacing w:line="240" w:lineRule="auto"/>
-      </w:pPr>
-      <w:r>
-        <w:tab/>
-        <w:t>10.11.2011</w:t>
-      </w:r>
-      <w:r>
-        <w:tab/>
-      </w:r>
-      <w:proofErr w:type="gramStart"/>
-      <w:r>
-        <w:t>Creating</w:t>
-      </w:r>
-      <w:proofErr w:type="gramEnd"/>
-      <w:r>
-        <w:t xml:space="preserve"> the idea report</w:t>
-      </w:r>
-    </w:p>
-    <w:p>
-      <w:pPr>
-        <w:spacing w:line="240" w:lineRule="auto"/>
-      </w:pPr>
-      <w:r>
-        <w:tab/>
-        <w:t>24.11.2011</w:t>
-      </w:r>
-      <w:r>
-        <w:tab/>
-        <w:t>Meeting</w:t>
-      </w:r>
-    </w:p>
-    <w:p>
-      <w:pPr>
-        <w:spacing w:line="240" w:lineRule="auto"/>
-        <w:rPr>
-          <w:b/>
-          <w:bCs/>
-        </w:rPr>
-      </w:pPr>
-      <w:r>
-        <w:rPr>
-          <w:b/>
-          <w:bCs/>
-        </w:rPr>
-        <w:t>Draft</w:t>
-      </w:r>
-    </w:p>
-    <w:p>
-      <w:pPr>
-        <w:spacing w:line="240" w:lineRule="auto"/>
-      </w:pPr>
-      <w:r>
-        <w:tab/>
-        <w:t>25.11.2011 - 10.12.2011 GUI and basic game structure</w:t>
-      </w:r>
-    </w:p>
-    <w:p>
-      <w:pPr>
-        <w:spacing w:line="240" w:lineRule="auto"/>
-        <w:rPr>
-          <w:b/>
-          <w:bCs/>
-        </w:rPr>
-      </w:pPr>
-      <w:r>
-        <w:rPr>
-          <w:b/>
-          <w:bCs/>
-        </w:rPr>
-        <w:t>Implementation</w:t>
-      </w:r>
-    </w:p>
-    <w:p>
-      <w:pPr>
-        <w:spacing w:line="240" w:lineRule="auto"/>
-      </w:pPr>
-      <w:r>
-        <w:tab/>
-        <w:t>11.12.2011 - 19.01.2012 Implementation of all must-have features</w:t>
-      </w:r>
-    </w:p>
-    <w:p>
-      <w:r>
-        <w:tab/>
-        <w:t>11.01.2011 - 19.01.2012 Implementation of some optional features</w:t>
-      </w:r>
-    </w:p>
-    <w:p>
-      <w:pPr>
-        <w:spacing w:line="240" w:lineRule="auto"/>
-        <w:rPr>
-          <w:b/>
-          <w:bCs/>
-        </w:rPr>
-      </w:pPr>
-      <w:r>
-        <w:rPr>
-          <w:b/>
-          <w:bCs/>
-        </w:rPr>
-        <w:t>Testing</w:t>
-      </w:r>
-    </w:p>
-    <w:p>
-      <w:pPr>
-        <w:spacing w:line="240" w:lineRule="auto"/>
-      </w:pPr>
-      <w:r>
-        <w:tab/>
-        <w:t xml:space="preserve">20.01.2012 - 27.01.2012 </w:t>
-      </w:r>
-      <w:proofErr w:type="gramStart"/>
-      <w:r>
-        <w:t>Testing</w:t>
-      </w:r>
-      <w:proofErr w:type="gramEnd"/>
-      <w:r>
-        <w:t xml:space="preserve"> with different devices and different APIs</w:t>
-      </w:r>
-    </w:p>
-    <w:p>
-      <w:pPr>
-        <w:spacing w:line="240" w:lineRule="auto"/>
-        <w:rPr>
-          <w:b/>
-          <w:bCs/>
-        </w:rPr>
-      </w:pPr>
-      <w:r>
-        <w:rPr>
-          <w:b/>
-          <w:bCs/>
-        </w:rPr>
-        <w:t>Time buffer</w:t>
-      </w:r>
-    </w:p>
-    <w:p>
-      <w:pPr>
-        <w:spacing w:line="240" w:lineRule="auto"/>
-      </w:pPr>
-      <w:r>
-        <w:tab/>
-        <w:t>28.01.2012 - 04.02.2012</w:t>
-      </w:r>
-    </w:p>
-    <w:p>
-      <w:pPr>
-        <w:spacing w:line="240" w:lineRule="auto"/>
-        <w:rPr>
-          <w:b/>
-          <w:bCs/>
-        </w:rPr>
-      </w:pPr>
-      <w:r>
-        <w:rPr>
-          <w:b/>
-          <w:bCs/>
-        </w:rPr>
-        <w:t>Publishing</w:t>
-      </w:r>
-    </w:p>
-    <w:p>
-      <w:pPr>
-        <w:spacing w:line="240" w:lineRule="auto"/>
-      </w:pPr>
-      <w:r>
-        <w:tab/>
-        <w:t>05.02.2012</w:t>
-      </w:r>
-      <w:r>
-        <w:tab/>
-      </w:r>
-      <w:proofErr w:type="gramStart"/>
-      <w:r>
-        <w:t>Early</w:t>
-      </w:r>
-      <w:proofErr w:type="gramEnd"/>
-      <w:r>
-        <w:t xml:space="preserve"> project submission</w:t>
-      </w:r>
-    </w:p>
-    <w:p>
-      <w:pPr>
         <w:pStyle w:val="Heading1"/>
       </w:pPr>
-      <w:bookmarkStart w:id="52" w:name="_Toc315737436"/>
-      <w:bookmarkStart w:id="53" w:name="_Toc315799483"/>
+      <w:bookmarkStart w:id="51" w:name="_Toc315737436"/>
+      <w:bookmarkStart w:id="52" w:name="_Toc315799483"/>
       <w:r>
         <w:t>Project Flow</w:t>
       </w:r>
+      <w:bookmarkEnd w:id="51"/>
       <w:bookmarkEnd w:id="52"/>
-      <w:bookmarkEnd w:id="53"/>
     </w:p>
     <w:p>
       <w:r>
@@ -4339,7 +4444,6 @@
         </w:numPr>
       </w:pPr>
       <w:r>
-        <w:lastRenderedPageBreak/>
         <w:t xml:space="preserve">We wanted to develop an application to run on the earlier versions of Android OS to make our game accessible by more people. Therefore we used the API level 10 (Android 2.1). However, there was a case where </w:t>
       </w:r>
       <w:proofErr w:type="gramStart"/>
@@ -4527,37 +4631,38 @@
       <w:pPr>
         <w:pStyle w:val="Heading1"/>
       </w:pPr>
-      <w:bookmarkStart w:id="54" w:name="_Toc315737437"/>
-      <w:bookmarkStart w:id="55" w:name="_Toc315799484"/>
-      <w:r>
+      <w:bookmarkStart w:id="53" w:name="_Toc315737437"/>
+      <w:bookmarkStart w:id="54" w:name="_Toc315799484"/>
+      <w:r>
+        <w:lastRenderedPageBreak/>
         <w:t>Detailed Description</w:t>
       </w:r>
+      <w:bookmarkEnd w:id="53"/>
       <w:bookmarkEnd w:id="54"/>
-      <w:bookmarkEnd w:id="55"/>
     </w:p>
     <w:p>
       <w:pPr>
         <w:pStyle w:val="Heading2"/>
       </w:pPr>
-      <w:bookmarkStart w:id="56" w:name="_Toc315737438"/>
-      <w:bookmarkStart w:id="57" w:name="_Toc315799485"/>
+      <w:bookmarkStart w:id="55" w:name="_Toc315737438"/>
+      <w:bookmarkStart w:id="56" w:name="_Toc315799485"/>
       <w:r>
         <w:t>Bluetooth Communication</w:t>
       </w:r>
+      <w:bookmarkEnd w:id="55"/>
       <w:bookmarkEnd w:id="56"/>
-      <w:bookmarkEnd w:id="57"/>
     </w:p>
     <w:p>
       <w:pPr>
         <w:pStyle w:val="Heading3"/>
       </w:pPr>
-      <w:bookmarkStart w:id="58" w:name="_Toc315737439"/>
-      <w:bookmarkStart w:id="59" w:name="_Toc315799486"/>
+      <w:bookmarkStart w:id="57" w:name="_Toc315737439"/>
+      <w:bookmarkStart w:id="58" w:name="_Toc315799486"/>
       <w:r>
         <w:t>Classes</w:t>
       </w:r>
+      <w:bookmarkEnd w:id="57"/>
       <w:bookmarkEnd w:id="58"/>
-      <w:bookmarkEnd w:id="59"/>
     </w:p>
     <w:p>
       <w:r>
@@ -4587,14 +4692,14 @@
       <w:pPr>
         <w:pStyle w:val="Heading3"/>
       </w:pPr>
-      <w:bookmarkStart w:id="60" w:name="_Toc315737440"/>
-      <w:bookmarkStart w:id="61" w:name="_Toc315799487"/>
+      <w:bookmarkStart w:id="59" w:name="_Toc315737440"/>
+      <w:bookmarkStart w:id="60" w:name="_Toc315799487"/>
       <w:proofErr w:type="spellStart"/>
       <w:r>
         <w:t>MultiplayerActivity</w:t>
       </w:r>
+      <w:bookmarkEnd w:id="59"/>
       <w:bookmarkEnd w:id="60"/>
-      <w:bookmarkEnd w:id="61"/>
       <w:proofErr w:type="spellEnd"/>
     </w:p>
     <w:p>
@@ -4673,14 +4778,14 @@
       <w:pPr>
         <w:pStyle w:val="Heading3"/>
       </w:pPr>
-      <w:bookmarkStart w:id="62" w:name="_Toc315737441"/>
-      <w:bookmarkStart w:id="63" w:name="_Toc315799488"/>
+      <w:bookmarkStart w:id="61" w:name="_Toc315737441"/>
+      <w:bookmarkStart w:id="62" w:name="_Toc315799488"/>
       <w:proofErr w:type="spellStart"/>
       <w:r>
         <w:t>ModeSelectionActivity</w:t>
       </w:r>
+      <w:bookmarkEnd w:id="61"/>
       <w:bookmarkEnd w:id="62"/>
-      <w:bookmarkEnd w:id="63"/>
       <w:proofErr w:type="spellEnd"/>
     </w:p>
     <w:p>
@@ -4704,11 +4809,7 @@
         <w:t xml:space="preserve"> comes as a dialog screen.</w:t>
       </w:r>
       <w:r>
-        <w:t xml:space="preserve"> This activity allows the user to select the device mode, and make the current device </w:t>
-      </w:r>
-      <w:r>
-        <w:lastRenderedPageBreak/>
-        <w:t>discoverable for other devices to allow pairing if they haven’t been paired before.</w:t>
+        <w:t xml:space="preserve"> This activity allows the user to select the device mode, and make the current device discoverable for other devices to allow pairing if they haven’t been paired before.</w:t>
       </w:r>
       <w:r>
         <w:t xml:space="preserve"> One device might be server or client.</w:t>
@@ -4718,14 +4819,14 @@
       <w:pPr>
         <w:pStyle w:val="Heading3"/>
       </w:pPr>
-      <w:bookmarkStart w:id="64" w:name="_Toc315737442"/>
-      <w:bookmarkStart w:id="65" w:name="_Toc315799489"/>
+      <w:bookmarkStart w:id="63" w:name="_Toc315737442"/>
+      <w:bookmarkStart w:id="64" w:name="_Toc315799489"/>
       <w:proofErr w:type="spellStart"/>
       <w:r>
         <w:t>ClientNumberPicker</w:t>
       </w:r>
+      <w:bookmarkEnd w:id="63"/>
       <w:bookmarkEnd w:id="64"/>
-      <w:bookmarkEnd w:id="65"/>
       <w:proofErr w:type="spellEnd"/>
     </w:p>
     <w:p>
@@ -4794,14 +4895,14 @@
       <w:pPr>
         <w:pStyle w:val="Heading3"/>
       </w:pPr>
-      <w:bookmarkStart w:id="66" w:name="_Toc315737443"/>
-      <w:bookmarkStart w:id="67" w:name="_Toc315799490"/>
+      <w:bookmarkStart w:id="65" w:name="_Toc315737443"/>
+      <w:bookmarkStart w:id="66" w:name="_Toc315799490"/>
       <w:proofErr w:type="spellStart"/>
       <w:r>
         <w:t>DeviceListActivity</w:t>
       </w:r>
+      <w:bookmarkEnd w:id="65"/>
       <w:bookmarkEnd w:id="66"/>
-      <w:bookmarkEnd w:id="67"/>
       <w:proofErr w:type="spellEnd"/>
     </w:p>
     <w:p>
@@ -4837,14 +4938,15 @@
       <w:pPr>
         <w:pStyle w:val="Heading3"/>
       </w:pPr>
-      <w:bookmarkStart w:id="68" w:name="_Toc315737444"/>
-      <w:bookmarkStart w:id="69" w:name="_Toc315799491"/>
+      <w:bookmarkStart w:id="67" w:name="_Toc315737444"/>
+      <w:bookmarkStart w:id="68" w:name="_Toc315799491"/>
       <w:proofErr w:type="spellStart"/>
       <w:r>
+        <w:lastRenderedPageBreak/>
         <w:t>BluetoothMPService</w:t>
       </w:r>
+      <w:bookmarkEnd w:id="67"/>
       <w:bookmarkEnd w:id="68"/>
-      <w:bookmarkEnd w:id="69"/>
       <w:proofErr w:type="spellEnd"/>
     </w:p>
     <w:p>
@@ -4856,8 +4958,8 @@
       <w:pPr>
         <w:pStyle w:val="Heading3"/>
       </w:pPr>
-      <w:bookmarkStart w:id="70" w:name="_Toc315737445"/>
-      <w:bookmarkStart w:id="71" w:name="_Toc315799492"/>
+      <w:bookmarkStart w:id="69" w:name="_Toc315737445"/>
+      <w:bookmarkStart w:id="70" w:name="_Toc315799492"/>
       <w:proofErr w:type="spellStart"/>
       <w:r>
         <w:t>DataServer</w:t>
@@ -4870,8 +4972,8 @@
       <w:r>
         <w:t>DataClient</w:t>
       </w:r>
+      <w:bookmarkEnd w:id="69"/>
       <w:bookmarkEnd w:id="70"/>
-      <w:bookmarkEnd w:id="71"/>
       <w:proofErr w:type="spellEnd"/>
     </w:p>
     <w:p>
@@ -4895,7 +4997,6 @@
         <w:rPr>
           <w:noProof/>
         </w:rPr>
-        <w:lastRenderedPageBreak/>
         <w:drawing>
           <wp:inline distT="0" distB="0" distL="0" distR="0">
             <wp:extent cx="4972050" cy="5438775"/>
@@ -5039,8 +5140,8 @@
       <w:pPr>
         <w:pStyle w:val="Heading2"/>
       </w:pPr>
-      <w:bookmarkStart w:id="72" w:name="_Toc315737446"/>
-      <w:bookmarkStart w:id="73" w:name="_Toc315799493"/>
+      <w:bookmarkStart w:id="71" w:name="_Toc315737446"/>
+      <w:bookmarkStart w:id="72" w:name="_Toc315799493"/>
       <w:r>
         <w:t xml:space="preserve">Server </w:t>
       </w:r>
@@ -5053,20 +5154,20 @@
       <w:r>
         <w:t>Bluetooth Communication</w:t>
       </w:r>
+      <w:bookmarkEnd w:id="71"/>
       <w:bookmarkEnd w:id="72"/>
-      <w:bookmarkEnd w:id="73"/>
     </w:p>
     <w:p>
       <w:pPr>
         <w:pStyle w:val="Heading3"/>
       </w:pPr>
-      <w:bookmarkStart w:id="74" w:name="_Toc315737447"/>
-      <w:bookmarkStart w:id="75" w:name="_Toc315799494"/>
+      <w:bookmarkStart w:id="73" w:name="_Toc315737447"/>
+      <w:bookmarkStart w:id="74" w:name="_Toc315799494"/>
       <w:r>
         <w:t>Server Side</w:t>
       </w:r>
+      <w:bookmarkEnd w:id="73"/>
       <w:bookmarkEnd w:id="74"/>
-      <w:bookmarkEnd w:id="75"/>
     </w:p>
     <w:p>
       <w:r>
@@ -5740,13 +5841,13 @@
       <w:pPr>
         <w:pStyle w:val="Heading3"/>
       </w:pPr>
-      <w:bookmarkStart w:id="76" w:name="_Toc315737448"/>
-      <w:bookmarkStart w:id="77" w:name="_Toc315799495"/>
+      <w:bookmarkStart w:id="75" w:name="_Toc315737448"/>
+      <w:bookmarkStart w:id="76" w:name="_Toc315799495"/>
       <w:r>
         <w:t>Client Side</w:t>
       </w:r>
+      <w:bookmarkEnd w:id="75"/>
       <w:bookmarkEnd w:id="76"/>
-      <w:bookmarkEnd w:id="77"/>
     </w:p>
     <w:p>
       <w:r>
@@ -6029,13 +6130,13 @@
       <w:pPr>
         <w:pStyle w:val="Heading2"/>
       </w:pPr>
-      <w:bookmarkStart w:id="78" w:name="_Toc315737449"/>
-      <w:bookmarkStart w:id="79" w:name="_Toc315799496"/>
+      <w:bookmarkStart w:id="77" w:name="_Toc315737449"/>
+      <w:bookmarkStart w:id="78" w:name="_Toc315799496"/>
       <w:r>
         <w:t>Communication with the Main Activity</w:t>
       </w:r>
+      <w:bookmarkEnd w:id="77"/>
       <w:bookmarkEnd w:id="78"/>
-      <w:bookmarkEnd w:id="79"/>
     </w:p>
     <w:p>
       <w:r>
@@ -10505,8 +10606,8 @@
       <w:pPr>
         <w:pStyle w:val="Heading2"/>
       </w:pPr>
-      <w:bookmarkStart w:id="80" w:name="_Toc315737450"/>
-      <w:bookmarkStart w:id="81" w:name="_Toc315799497"/>
+      <w:bookmarkStart w:id="79" w:name="_Toc315737450"/>
+      <w:bookmarkStart w:id="80" w:name="_Toc315799497"/>
       <w:r>
         <w:t xml:space="preserve">Actions According to the </w:t>
       </w:r>
@@ -10516,8 +10617,8 @@
       <w:r>
         <w:t xml:space="preserve"> Results</w:t>
       </w:r>
+      <w:bookmarkEnd w:id="79"/>
       <w:bookmarkEnd w:id="80"/>
-      <w:bookmarkEnd w:id="81"/>
     </w:p>
     <w:p>
       <w:r>
@@ -12769,10 +12870,7 @@
                                   </w:r>
                                   <w:proofErr w:type="gramEnd"/>
                                   <w:r>
-                                    <w:t xml:space="preserve"> server process will be started. Then a progress bar will be created to show the states of the co</w:t>
-                                  </w:r>
-                                  <w:r>
-                                    <w:t>nnections to the server device.</w:t>
+                                    <w:t xml:space="preserve"> server process will be started. Then a progress bar will be created to show the states of the connections to the server device.</w:t>
                                   </w:r>
                                 </w:p>
                                 <w:p/>
@@ -12818,10 +12916,7 @@
                             </w:r>
                             <w:proofErr w:type="gramEnd"/>
                             <w:r>
-                              <w:t xml:space="preserve"> server process will be started. Then a progress bar will be created to show the states of the co</w:t>
-                            </w:r>
-                            <w:r>
-                              <w:t>nnections to the server device.</w:t>
+                              <w:t xml:space="preserve"> server process will be started. Then a progress bar will be created to show the states of the connections to the server device.</w:t>
                             </w:r>
                           </w:p>
                           <w:p/>
@@ -13508,23 +13603,23 @@
       <w:pPr>
         <w:pStyle w:val="Heading1"/>
       </w:pPr>
-      <w:bookmarkStart w:id="82" w:name="_Toc315737451"/>
-      <w:bookmarkStart w:id="83" w:name="_Toc315799498"/>
+      <w:bookmarkStart w:id="81" w:name="_Toc315737451"/>
+      <w:bookmarkStart w:id="82" w:name="_Toc315799498"/>
       <w:r>
         <w:t>Detailed Test Plan</w:t>
       </w:r>
+      <w:bookmarkEnd w:id="81"/>
       <w:bookmarkEnd w:id="82"/>
-      <w:bookmarkEnd w:id="83"/>
     </w:p>
     <w:p>
       <w:pPr>
         <w:pStyle w:val="Heading2"/>
       </w:pPr>
-      <w:bookmarkStart w:id="84" w:name="_Toc315799499"/>
+      <w:bookmarkStart w:id="83" w:name="_Toc315799499"/>
       <w:r>
         <w:t>Devices that we tested on</w:t>
       </w:r>
-      <w:bookmarkEnd w:id="84"/>
+      <w:bookmarkEnd w:id="83"/>
     </w:p>
     <w:p>
       <w:pPr>
@@ -13604,37 +13699,68 @@
       <w:pPr>
         <w:pStyle w:val="Heading2"/>
       </w:pPr>
-      <w:bookmarkStart w:id="85" w:name="_Toc315799500"/>
+      <w:bookmarkStart w:id="84" w:name="_Toc315799500"/>
       <w:r>
         <w:t>Testing different screen resolution and size</w:t>
       </w:r>
+      <w:bookmarkEnd w:id="84"/>
+    </w:p>
+    <w:p>
+      <w:r>
+        <w:t xml:space="preserve">We tested our game application different activity screens on different screen sizes to see how it fits to the screen. We mainly used the </w:t>
+      </w:r>
+      <w:r>
+        <w:t xml:space="preserve">different screen size </w:t>
+      </w:r>
+      <w:r>
+        <w:t>options</w:t>
+      </w:r>
+      <w:r>
+        <w:t xml:space="preserve"> given in the Android’s graphical layout development tool in Eclipse IDE.</w:t>
+      </w:r>
+    </w:p>
+    <w:p>
+      <w:pPr>
+        <w:pStyle w:val="Heading2"/>
+      </w:pPr>
+      <w:r>
+        <w:t>Testing Multiplayer Mode</w:t>
+      </w:r>
+    </w:p>
+    <w:p>
+      <w:r>
+        <w:t>We tested the multiplayer mode by assigning different devices with different Android platform as a server device, and connection to other devices to it in different combinations.</w:t>
+      </w:r>
+      <w:r>
+        <w:t xml:space="preserve"> We interrupted the connection of one connected client device from the server to test the game flow.</w:t>
+      </w:r>
+      <w:bookmarkStart w:id="85" w:name="_GoBack"/>
       <w:bookmarkEnd w:id="85"/>
     </w:p>
     <w:p>
-      <w:r>
-        <w:t xml:space="preserve">We tested our game application different activity screens on different screen sizes to see how it fits to the screen. We mainly used the </w:t>
-      </w:r>
-      <w:r>
-        <w:t xml:space="preserve">different screen size </w:t>
-      </w:r>
-      <w:r>
-        <w:t>options</w:t>
-      </w:r>
-      <w:r>
-        <w:t xml:space="preserve"> given in the Android’s graphical layout development tool in Eclipse IDE.</w:t>
-      </w:r>
+      <w:pPr>
+        <w:pStyle w:val="Heading1"/>
+      </w:pPr>
+      <w:bookmarkStart w:id="86" w:name="_Toc315737452"/>
+      <w:bookmarkStart w:id="87" w:name="_Toc315799501"/>
+      <w:r>
+        <w:t>Project Conclusion</w:t>
+      </w:r>
+      <w:bookmarkEnd w:id="86"/>
+      <w:bookmarkEnd w:id="87"/>
     </w:p>
     <w:p>
-      <w:pPr>
-        <w:pStyle w:val="Heading1"/>
-      </w:pPr>
-      <w:bookmarkStart w:id="86" w:name="_Toc315737452"/>
-      <w:bookmarkStart w:id="87" w:name="_Toc315799501"/>
-      <w:r>
-        <w:t>Project Conclusion</w:t>
-      </w:r>
-      <w:bookmarkEnd w:id="86"/>
-      <w:bookmarkEnd w:id="87"/>
+      <w:r>
+        <w:t xml:space="preserve">At the end of successful development period, we have had a nice board game having multiplayer support. We have seen many challenges that make us to find the solutions efficiently. This project has not only </w:t>
+      </w:r>
+      <w:proofErr w:type="gramStart"/>
+      <w:r>
+        <w:t>resulted</w:t>
+      </w:r>
+      <w:proofErr w:type="gramEnd"/>
+      <w:r>
+        <w:t xml:space="preserve"> a nice board game, but also a good development structure to initiate other projects.</w:t>
+      </w:r>
     </w:p>
     <w:sectPr>
       <w:pgSz w:w="12240" w:h="15840"/>
@@ -17073,7 +17199,7 @@
 </file>
 
 <file path=customXml/itemProps1.xml><?xml version="1.0" encoding="utf-8"?>
-<ds:datastoreItem xmlns:ds="http://schemas.openxmlformats.org/officeDocument/2006/customXml" ds:itemID="{815D1A7B-6101-4FE7-8784-1A585ED17E59}">
+<ds:datastoreItem xmlns:ds="http://schemas.openxmlformats.org/officeDocument/2006/customXml" ds:itemID="{5638B454-8AF5-4229-9E93-10748F679564}">
   <ds:schemaRefs>
     <ds:schemaRef ds:uri="http://schemas.openxmlformats.org/officeDocument/2006/bibliography"/>
   </ds:schemaRefs>

</xml_diff>